<commit_message>
Rédaction des titres de partie + quelques améliorations
manque plus qu'à compléter
</commit_message>
<xml_diff>
--- a/Documents/Rapport.docx
+++ b/Documents/Rapport.docx
@@ -4,18 +4,17 @@
   <w:body>
     <w:sdt>
       <w:sdtPr>
+        <w:rPr>
+          <w:rFonts w:eastAsiaTheme="minorHAnsi"/>
+          <w:lang w:eastAsia="en-US"/>
+        </w:rPr>
         <w:id w:val="928692651"/>
         <w:docPartObj>
           <w:docPartGallery w:val="Cover Pages"/>
           <w:docPartUnique/>
         </w:docPartObj>
       </w:sdtPr>
-      <w:sdtEndPr>
-        <w:rPr>
-          <w:rFonts w:eastAsiaTheme="minorHAnsi"/>
-          <w:lang w:eastAsia="en-US"/>
-        </w:rPr>
-      </w:sdtEndPr>
+      <w:sdtEndPr/>
       <w:sdtContent>
         <w:p>
           <w:pPr>
@@ -155,6 +154,7 @@
                                       <w:calendar w:val="gregorian"/>
                                     </w:date>
                                   </w:sdtPr>
+                                  <w:sdtEndPr/>
                                   <w:sdtContent>
                                     <w:p>
                                       <w:pPr>
@@ -3468,6 +3468,7 @@
                                 <w:calendar w:val="gregorian"/>
                               </w:date>
                             </w:sdtPr>
+                            <w:sdtEndPr/>
                             <w:sdtContent>
                               <w:p>
                                 <w:pPr>
@@ -3693,6 +3694,7 @@
                                     <w:dataBinding w:prefixMappings="xmlns:ns0='http://purl.org/dc/elements/1.1/' xmlns:ns1='http://schemas.openxmlformats.org/package/2006/metadata/core-properties' " w:xpath="/ns1:coreProperties[1]/ns0:title[1]" w:storeItemID="{6C3C8BC8-F283-45AE-878A-BAB7291924A1}"/>
                                     <w:text/>
                                   </w:sdtPr>
+                                  <w:sdtEndPr/>
                                   <w:sdtContent>
                                     <w:r>
                                       <w:rPr>
@@ -3728,51 +3730,15 @@
                                     <w:dataBinding w:prefixMappings="xmlns:ns0='http://purl.org/dc/elements/1.1/' xmlns:ns1='http://schemas.openxmlformats.org/package/2006/metadata/core-properties' " w:xpath="/ns1:coreProperties[1]/ns0:subject[1]" w:storeItemID="{6C3C8BC8-F283-45AE-878A-BAB7291924A1}"/>
                                     <w:text/>
                                   </w:sdtPr>
+                                  <w:sdtEndPr/>
                                   <w:sdtContent>
-                                    <w:proofErr w:type="spellStart"/>
                                     <w:r>
                                       <w:rPr>
                                         <w:color w:val="404040" w:themeColor="text1" w:themeTint="BF"/>
                                         <w:sz w:val="36"/>
                                         <w:szCs w:val="36"/>
                                       </w:rPr>
-                                      <w:t>Genuini’s</w:t>
-                                    </w:r>
-                                    <w:proofErr w:type="spellEnd"/>
-                                    <w:r>
-                                      <w:rPr>
-                                        <w:color w:val="404040" w:themeColor="text1" w:themeTint="BF"/>
-                                        <w:sz w:val="36"/>
-                                        <w:szCs w:val="36"/>
-                                      </w:rPr>
-                                      <w:t xml:space="preserve"> </w:t>
-                                    </w:r>
-                                    <w:proofErr w:type="spellStart"/>
-                                    <w:r>
-                                      <w:rPr>
-                                        <w:color w:val="404040" w:themeColor="text1" w:themeTint="BF"/>
-                                        <w:sz w:val="36"/>
-                                        <w:szCs w:val="36"/>
-                                      </w:rPr>
-                                      <w:t>Jurney</w:t>
-                                    </w:r>
-                                    <w:proofErr w:type="spellEnd"/>
-                                    <w:r>
-                                      <w:rPr>
-                                        <w:color w:val="404040" w:themeColor="text1" w:themeTint="BF"/>
-                                        <w:sz w:val="36"/>
-                                        <w:szCs w:val="36"/>
-                                      </w:rPr>
-                                      <w:t xml:space="preserve"> : </w:t>
-                                    </w:r>
-                                    <w:proofErr w:type="spellStart"/>
-                                    <w:r>
-                                      <w:rPr>
-                                        <w:color w:val="404040" w:themeColor="text1" w:themeTint="BF"/>
-                                        <w:sz w:val="36"/>
-                                        <w:szCs w:val="36"/>
-                                      </w:rPr>
-                                      <w:t>Rui</w:t>
+                                      <w:t>Genuini’s Jurney : Rui</w:t>
                                     </w:r>
                                     <w:r>
                                       <w:rPr>
@@ -3788,27 +3754,8 @@
                                         <w:sz w:val="36"/>
                                         <w:szCs w:val="36"/>
                                       </w:rPr>
-                                      <w:t>s</w:t>
+                                      <w:t>s Of Ivrea</w:t>
                                     </w:r>
-                                    <w:proofErr w:type="spellEnd"/>
-                                    <w:r>
-                                      <w:rPr>
-                                        <w:color w:val="404040" w:themeColor="text1" w:themeTint="BF"/>
-                                        <w:sz w:val="36"/>
-                                        <w:szCs w:val="36"/>
-                                      </w:rPr>
-                                      <w:t xml:space="preserve"> Of </w:t>
-                                    </w:r>
-                                    <w:proofErr w:type="spellStart"/>
-                                    <w:r>
-                                      <w:rPr>
-                                        <w:color w:val="404040" w:themeColor="text1" w:themeTint="BF"/>
-                                        <w:sz w:val="36"/>
-                                        <w:szCs w:val="36"/>
-                                      </w:rPr>
-                                      <w:t>Ivrea</w:t>
-                                    </w:r>
-                                    <w:proofErr w:type="spellEnd"/>
                                   </w:sdtContent>
                                 </w:sdt>
                               </w:p>
@@ -3864,6 +3811,7 @@
                               <w:dataBinding w:prefixMappings="xmlns:ns0='http://purl.org/dc/elements/1.1/' xmlns:ns1='http://schemas.openxmlformats.org/package/2006/metadata/core-properties' " w:xpath="/ns1:coreProperties[1]/ns0:title[1]" w:storeItemID="{6C3C8BC8-F283-45AE-878A-BAB7291924A1}"/>
                               <w:text/>
                             </w:sdtPr>
+                            <w:sdtEndPr/>
                             <w:sdtContent>
                               <w:r>
                                 <w:rPr>
@@ -3899,51 +3847,15 @@
                               <w:dataBinding w:prefixMappings="xmlns:ns0='http://purl.org/dc/elements/1.1/' xmlns:ns1='http://schemas.openxmlformats.org/package/2006/metadata/core-properties' " w:xpath="/ns1:coreProperties[1]/ns0:subject[1]" w:storeItemID="{6C3C8BC8-F283-45AE-878A-BAB7291924A1}"/>
                               <w:text/>
                             </w:sdtPr>
+                            <w:sdtEndPr/>
                             <w:sdtContent>
-                              <w:proofErr w:type="spellStart"/>
                               <w:r>
                                 <w:rPr>
                                   <w:color w:val="404040" w:themeColor="text1" w:themeTint="BF"/>
                                   <w:sz w:val="36"/>
                                   <w:szCs w:val="36"/>
                                 </w:rPr>
-                                <w:t>Genuini’s</w:t>
-                              </w:r>
-                              <w:proofErr w:type="spellEnd"/>
-                              <w:r>
-                                <w:rPr>
-                                  <w:color w:val="404040" w:themeColor="text1" w:themeTint="BF"/>
-                                  <w:sz w:val="36"/>
-                                  <w:szCs w:val="36"/>
-                                </w:rPr>
-                                <w:t xml:space="preserve"> </w:t>
-                              </w:r>
-                              <w:proofErr w:type="spellStart"/>
-                              <w:r>
-                                <w:rPr>
-                                  <w:color w:val="404040" w:themeColor="text1" w:themeTint="BF"/>
-                                  <w:sz w:val="36"/>
-                                  <w:szCs w:val="36"/>
-                                </w:rPr>
-                                <w:t>Jurney</w:t>
-                              </w:r>
-                              <w:proofErr w:type="spellEnd"/>
-                              <w:r>
-                                <w:rPr>
-                                  <w:color w:val="404040" w:themeColor="text1" w:themeTint="BF"/>
-                                  <w:sz w:val="36"/>
-                                  <w:szCs w:val="36"/>
-                                </w:rPr>
-                                <w:t xml:space="preserve"> : </w:t>
-                              </w:r>
-                              <w:proofErr w:type="spellStart"/>
-                              <w:r>
-                                <w:rPr>
-                                  <w:color w:val="404040" w:themeColor="text1" w:themeTint="BF"/>
-                                  <w:sz w:val="36"/>
-                                  <w:szCs w:val="36"/>
-                                </w:rPr>
-                                <w:t>Rui</w:t>
+                                <w:t>Genuini’s Jurney : Rui</w:t>
                               </w:r>
                               <w:r>
                                 <w:rPr>
@@ -3959,27 +3871,8 @@
                                   <w:sz w:val="36"/>
                                   <w:szCs w:val="36"/>
                                 </w:rPr>
-                                <w:t>s</w:t>
+                                <w:t>s Of Ivrea</w:t>
                               </w:r>
-                              <w:proofErr w:type="spellEnd"/>
-                              <w:r>
-                                <w:rPr>
-                                  <w:color w:val="404040" w:themeColor="text1" w:themeTint="BF"/>
-                                  <w:sz w:val="36"/>
-                                  <w:szCs w:val="36"/>
-                                </w:rPr>
-                                <w:t xml:space="preserve"> Of </w:t>
-                              </w:r>
-                              <w:proofErr w:type="spellStart"/>
-                              <w:r>
-                                <w:rPr>
-                                  <w:color w:val="404040" w:themeColor="text1" w:themeTint="BF"/>
-                                  <w:sz w:val="36"/>
-                                  <w:szCs w:val="36"/>
-                                </w:rPr>
-                                <w:t>Ivrea</w:t>
-                              </w:r>
-                              <w:proofErr w:type="spellEnd"/>
                             </w:sdtContent>
                           </w:sdt>
                         </w:p>
@@ -3996,6 +3889,7 @@
           <w:r>
             <w:rPr>
               <w:noProof/>
+              <w:lang w:eastAsia="fr-FR"/>
             </w:rPr>
             <mc:AlternateContent>
               <mc:Choice Requires="wps">
@@ -4069,6 +3963,7 @@
                                     <w:dataBinding w:prefixMappings="xmlns:ns0='http://purl.org/dc/elements/1.1/' xmlns:ns1='http://schemas.openxmlformats.org/package/2006/metadata/core-properties' " w:xpath="/ns1:coreProperties[1]/ns0:creator[1]" w:storeItemID="{6C3C8BC8-F283-45AE-878A-BAB7291924A1}"/>
                                     <w:text/>
                                   </w:sdtPr>
+                                  <w:sdtEndPr/>
                                   <w:sdtContent>
                                     <w:r>
                                       <w:rPr>
@@ -4076,43 +3971,7 @@
                                         <w:sz w:val="26"/>
                                         <w:szCs w:val="26"/>
                                       </w:rPr>
-                                      <w:t xml:space="preserve">Adrien </w:t>
-                                    </w:r>
-                                    <w:proofErr w:type="spellStart"/>
-                                    <w:r>
-                                      <w:rPr>
-                                        <w:color w:val="5B9BD5" w:themeColor="accent1"/>
-                                        <w:sz w:val="26"/>
-                                        <w:szCs w:val="26"/>
-                                      </w:rPr>
-                                      <w:t>Techer</w:t>
-                                    </w:r>
-                                    <w:proofErr w:type="spellEnd"/>
-                                    <w:r>
-                                      <w:rPr>
-                                        <w:color w:val="5B9BD5" w:themeColor="accent1"/>
-                                        <w:sz w:val="26"/>
-                                        <w:szCs w:val="26"/>
-                                      </w:rPr>
-                                      <w:t xml:space="preserve">, Fanny </w:t>
-                                    </w:r>
-                                    <w:proofErr w:type="spellStart"/>
-                                    <w:r>
-                                      <w:rPr>
-                                        <w:color w:val="5B9BD5" w:themeColor="accent1"/>
-                                        <w:sz w:val="26"/>
-                                        <w:szCs w:val="26"/>
-                                      </w:rPr>
-                                      <w:t>Velien</w:t>
-                                    </w:r>
-                                    <w:proofErr w:type="spellEnd"/>
-                                    <w:r>
-                                      <w:rPr>
-                                        <w:color w:val="5B9BD5" w:themeColor="accent1"/>
-                                        <w:sz w:val="26"/>
-                                        <w:szCs w:val="26"/>
-                                      </w:rPr>
-                                      <w:t>, Jérémy Duval, Valentin Guevara</w:t>
+                                      <w:t>Adrien Techer, Fanny Velien, Jérémy Duval, Valentin Guevara</w:t>
                                     </w:r>
                                   </w:sdtContent>
                                 </w:sdt>
@@ -4175,6 +4034,7 @@
                               <w:dataBinding w:prefixMappings="xmlns:ns0='http://purl.org/dc/elements/1.1/' xmlns:ns1='http://schemas.openxmlformats.org/package/2006/metadata/core-properties' " w:xpath="/ns1:coreProperties[1]/ns0:creator[1]" w:storeItemID="{6C3C8BC8-F283-45AE-878A-BAB7291924A1}"/>
                               <w:text/>
                             </w:sdtPr>
+                            <w:sdtEndPr/>
                             <w:sdtContent>
                               <w:r>
                                 <w:rPr>
@@ -4182,43 +4042,7 @@
                                   <w:sz w:val="26"/>
                                   <w:szCs w:val="26"/>
                                 </w:rPr>
-                                <w:t xml:space="preserve">Adrien </w:t>
-                              </w:r>
-                              <w:proofErr w:type="spellStart"/>
-                              <w:r>
-                                <w:rPr>
-                                  <w:color w:val="5B9BD5" w:themeColor="accent1"/>
-                                  <w:sz w:val="26"/>
-                                  <w:szCs w:val="26"/>
-                                </w:rPr>
-                                <w:t>Techer</w:t>
-                              </w:r>
-                              <w:proofErr w:type="spellEnd"/>
-                              <w:r>
-                                <w:rPr>
-                                  <w:color w:val="5B9BD5" w:themeColor="accent1"/>
-                                  <w:sz w:val="26"/>
-                                  <w:szCs w:val="26"/>
-                                </w:rPr>
-                                <w:t xml:space="preserve">, Fanny </w:t>
-                              </w:r>
-                              <w:proofErr w:type="spellStart"/>
-                              <w:r>
-                                <w:rPr>
-                                  <w:color w:val="5B9BD5" w:themeColor="accent1"/>
-                                  <w:sz w:val="26"/>
-                                  <w:szCs w:val="26"/>
-                                </w:rPr>
-                                <w:t>Velien</w:t>
-                              </w:r>
-                              <w:proofErr w:type="spellEnd"/>
-                              <w:r>
-                                <w:rPr>
-                                  <w:color w:val="5B9BD5" w:themeColor="accent1"/>
-                                  <w:sz w:val="26"/>
-                                  <w:szCs w:val="26"/>
-                                </w:rPr>
-                                <w:t>, Jérémy Duval, Valentin Guevara</w:t>
+                                <w:t>Adrien Techer, Fanny Velien, Jérémy Duval, Valentin Guevara</w:t>
                               </w:r>
                             </w:sdtContent>
                           </w:sdt>
@@ -4250,6 +4074,13 @@
     </w:sdt>
     <w:sdt>
       <w:sdtPr>
+        <w:rPr>
+          <w:rFonts w:asciiTheme="minorHAnsi" w:eastAsiaTheme="minorHAnsi" w:hAnsiTheme="minorHAnsi" w:cstheme="minorBidi"/>
+          <w:color w:val="auto"/>
+          <w:sz w:val="22"/>
+          <w:szCs w:val="22"/>
+          <w:lang w:eastAsia="en-US"/>
+        </w:rPr>
         <w:id w:val="1632354062"/>
         <w:docPartObj>
           <w:docPartGallery w:val="Table of Contents"/>
@@ -4258,13 +4089,8 @@
       </w:sdtPr>
       <w:sdtEndPr>
         <w:rPr>
-          <w:rFonts w:asciiTheme="minorHAnsi" w:eastAsiaTheme="minorHAnsi" w:hAnsiTheme="minorHAnsi" w:cstheme="minorBidi"/>
           <w:b/>
           <w:bCs/>
-          <w:color w:val="auto"/>
-          <w:sz w:val="22"/>
-          <w:szCs w:val="22"/>
-          <w:lang w:eastAsia="en-US"/>
         </w:rPr>
       </w:sdtEndPr>
       <w:sdtContent>
@@ -4273,12 +4099,7 @@
             <w:pStyle w:val="En-ttedetabledesmatires"/>
           </w:pPr>
           <w:r>
-            <w:t>Tabl</w:t>
-          </w:r>
-          <w:bookmarkStart w:id="0" w:name="_GoBack"/>
-          <w:bookmarkEnd w:id="0"/>
-          <w:r>
-            <w:t>e des matières</w:t>
+            <w:t>Table des matières</w:t>
           </w:r>
         </w:p>
         <w:p>
@@ -5344,12 +5165,12 @@
       <w:pPr>
         <w:pStyle w:val="Titre1"/>
       </w:pPr>
-      <w:bookmarkStart w:id="1" w:name="_Toc476158333"/>
+      <w:bookmarkStart w:id="0" w:name="_Toc476158333"/>
       <w:r>
         <w:lastRenderedPageBreak/>
         <w:t>Introduction :</w:t>
       </w:r>
-      <w:bookmarkEnd w:id="1"/>
+      <w:bookmarkEnd w:id="0"/>
     </w:p>
     <w:p>
       <w:pPr>
@@ -5421,198 +5242,120 @@
       <w:r>
         <w:t xml:space="preserve">Figure </w:t>
       </w:r>
-      <w:r>
-        <w:fldChar w:fldCharType="begin"/>
-      </w:r>
-      <w:r>
-        <w:instrText xml:space="preserve"> SEQ Figure \* ARABIC </w:instrText>
-      </w:r>
-      <w:r>
-        <w:fldChar w:fldCharType="separate"/>
-      </w:r>
-      <w:r>
-        <w:rPr>
-          <w:noProof/>
-        </w:rPr>
-        <w:t>1</w:t>
-      </w:r>
-      <w:r>
-        <w:fldChar w:fldCharType="end"/>
-      </w:r>
-      <w:r>
-        <w:t xml:space="preserve">: </w:t>
-      </w:r>
-      <w:proofErr w:type="spellStart"/>
-      <w:r>
-        <w:t>Genuini</w:t>
-      </w:r>
-      <w:proofErr w:type="spellEnd"/>
+      <w:fldSimple w:instr=" SEQ Figure \* ARABIC ">
+        <w:r>
+          <w:rPr>
+            <w:noProof/>
+          </w:rPr>
+          <w:t>1</w:t>
+        </w:r>
+      </w:fldSimple>
+      <w:r>
+        <w:t>: Genuini</w:t>
+      </w:r>
     </w:p>
     <w:p>
       <w:pPr>
         <w:pStyle w:val="Titre2"/>
       </w:pPr>
-      <w:bookmarkStart w:id="2" w:name="_Toc476158334"/>
+      <w:bookmarkStart w:id="1" w:name="_Toc476158334"/>
       <w:r>
         <w:t>Le projet :</w:t>
       </w:r>
-      <w:bookmarkEnd w:id="2"/>
+      <w:bookmarkEnd w:id="1"/>
     </w:p>
     <w:p>
       <w:r>
-        <w:t xml:space="preserve">Nous souhaitons réaliser un jeu-vidéo 2D ludique </w:t>
-      </w:r>
-      <w:proofErr w:type="spellStart"/>
-      <w:r>
-        <w:t>aﬁn</w:t>
-      </w:r>
-      <w:proofErr w:type="spellEnd"/>
-      <w:r>
-        <w:t xml:space="preserve"> d’enseigner les bases de la programmation </w:t>
-      </w:r>
-      <w:proofErr w:type="spellStart"/>
+        <w:t>Nous souhaitons réaliser un jeu-vidéo 2D ludique aﬁn d’enseigner les bases de la programmation Arduino. Pour ce faire, nous avons imaginé un concept d’interaction mêlant hardware et software où les actions poursuivies dans le jeu entraînent la nécessité d’interagir avec la carte et de nombreux composants. La relation fonctionnerait dans les deux sens : soit il faut écrire du code pour avancer, soit il faut analyser correctement un signal reçu via l’Arduino. Notre objectif est donc de créer un nouveau support d’apprentissage de la programmation embarquée sans pré-requis et en s’amusant ce qui</w:t>
+      </w:r>
+      <w:r>
+        <w:t xml:space="preserve"> </w:t>
+      </w:r>
+      <w:r>
+        <w:t>permettrait</w:t>
+      </w:r>
+      <w:r>
+        <w:t xml:space="preserve"> </w:t>
+      </w:r>
+      <w:r>
+        <w:t>d’attirer</w:t>
+      </w:r>
+      <w:r>
+        <w:t xml:space="preserve"> </w:t>
+      </w:r>
+      <w:r>
+        <w:t>des</w:t>
+      </w:r>
+      <w:r>
+        <w:t xml:space="preserve"> </w:t>
+      </w:r>
+      <w:r>
+        <w:t>néophytes.</w:t>
+      </w:r>
+      <w:r>
+        <w:t xml:space="preserve"> </w:t>
+      </w:r>
+      <w:r>
+        <w:t>Le</w:t>
+      </w:r>
+      <w:r>
+        <w:t xml:space="preserve"> </w:t>
+      </w:r>
+      <w:r>
+        <w:t>matériel</w:t>
+      </w:r>
+      <w:r>
+        <w:t xml:space="preserve"> </w:t>
+      </w:r>
+      <w:r>
+        <w:t>requis(modèle</w:t>
+      </w:r>
+      <w:r>
+        <w:t xml:space="preserve"> </w:t>
+      </w:r>
+      <w:r>
+        <w:t>de</w:t>
+      </w:r>
+      <w:r>
+        <w:t xml:space="preserve"> </w:t>
+      </w:r>
+      <w:r>
+        <w:t>carte</w:t>
+      </w:r>
+      <w:r>
+        <w:t xml:space="preserve"> </w:t>
+      </w:r>
       <w:r>
         <w:t>Arduino</w:t>
       </w:r>
-      <w:proofErr w:type="spellEnd"/>
-      <w:r>
-        <w:t>. Pour ce faire, nous avons imaginé un concept d’interaction mêlant hardware et software où les actions poursuivies dans le jeu entraînent la nécessité d’interagir avec la carte et de nombreux composants. La relation fonctionnerait dans les deux sens : soit il faut écrire du code pour avancer, soit il faut analyser correctement un signal reçu via l’</w:t>
-      </w:r>
-      <w:proofErr w:type="spellStart"/>
-      <w:r>
-        <w:t>Arduino</w:t>
-      </w:r>
-      <w:proofErr w:type="spellEnd"/>
-      <w:r>
-        <w:t xml:space="preserve">. Notre objectif est donc de créer un nouveau support d’apprentissage de la programmation embarquée sans </w:t>
-      </w:r>
-      <w:proofErr w:type="spellStart"/>
-      <w:r>
-        <w:t>pré-requis</w:t>
-      </w:r>
-      <w:proofErr w:type="spellEnd"/>
-      <w:r>
-        <w:t xml:space="preserve"> et en s’amusant ce qui</w:t>
-      </w:r>
       <w:r>
         <w:t xml:space="preserve"> </w:t>
       </w:r>
       <w:r>
-        <w:t>permettrait</w:t>
+        <w:t>ainsi</w:t>
       </w:r>
       <w:r>
         <w:t xml:space="preserve"> </w:t>
       </w:r>
       <w:r>
-        <w:t>d’attirer</w:t>
+        <w:t>que</w:t>
       </w:r>
       <w:r>
         <w:t xml:space="preserve"> </w:t>
       </w:r>
       <w:r>
-        <w:t>des</w:t>
-      </w:r>
-      <w:r>
-        <w:t xml:space="preserve"> </w:t>
-      </w:r>
-      <w:r>
-        <w:t>néophytes.</w:t>
-      </w:r>
-      <w:r>
-        <w:t xml:space="preserve"> </w:t>
-      </w:r>
-      <w:r>
-        <w:t>Le</w:t>
-      </w:r>
-      <w:r>
-        <w:t xml:space="preserve"> </w:t>
-      </w:r>
-      <w:r>
-        <w:t>matériel</w:t>
-      </w:r>
-      <w:r>
-        <w:t xml:space="preserve"> </w:t>
-      </w:r>
-      <w:proofErr w:type="gramStart"/>
-      <w:r>
-        <w:t>requis(</w:t>
-      </w:r>
-      <w:proofErr w:type="gramEnd"/>
-      <w:r>
-        <w:t>modèle</w:t>
-      </w:r>
-      <w:r>
-        <w:t xml:space="preserve"> </w:t>
-      </w:r>
-      <w:r>
-        <w:t>de</w:t>
-      </w:r>
-      <w:r>
-        <w:t xml:space="preserve"> </w:t>
-      </w:r>
-      <w:r>
-        <w:t>carte</w:t>
-      </w:r>
-      <w:r>
-        <w:t xml:space="preserve"> </w:t>
-      </w:r>
-      <w:proofErr w:type="spellStart"/>
-      <w:r>
-        <w:t>Arduino</w:t>
-      </w:r>
-      <w:proofErr w:type="spellEnd"/>
-      <w:r>
-        <w:t xml:space="preserve"> </w:t>
-      </w:r>
-      <w:r>
-        <w:t>ainsi</w:t>
-      </w:r>
-      <w:r>
-        <w:t xml:space="preserve"> </w:t>
-      </w:r>
-      <w:r>
-        <w:t>que</w:t>
-      </w:r>
-      <w:r>
-        <w:t xml:space="preserve"> </w:t>
-      </w:r>
-      <w:r>
-        <w:t xml:space="preserve">modules) est listé dans un document externe </w:t>
-      </w:r>
-      <w:proofErr w:type="spellStart"/>
-      <w:r>
-        <w:t>spéciﬁque</w:t>
-      </w:r>
-      <w:proofErr w:type="spellEnd"/>
-      <w:r>
-        <w:t xml:space="preserve">. Le produit </w:t>
-      </w:r>
-      <w:proofErr w:type="spellStart"/>
-      <w:r>
-        <w:t>ﬁni</w:t>
-      </w:r>
-      <w:proofErr w:type="spellEnd"/>
-      <w:r>
-        <w:t xml:space="preserve"> serait alors un pack constitué conjointement du jeu et du matériel concerné. Cependant, au vu de l’importance dudit matériel, il est envisageable de livrer une version allégée jouable avec moins de composants puis de proposer </w:t>
-      </w:r>
-      <w:proofErr w:type="spellStart"/>
-      <w:r>
-        <w:t>diﬀérentes</w:t>
-      </w:r>
-      <w:proofErr w:type="spellEnd"/>
-      <w:r>
-        <w:t xml:space="preserve"> extensions.</w:t>
+        <w:t>modules) est listé dans un document externe spéciﬁque. Le produit ﬁni serait alors un pack constitué conjointement du jeu et du matériel concerné. Cependant, au vu de l’importance dudit matériel, il est envisageable de livrer une version allégée jouable avec moins de composants puis de proposer diﬀérentes extensions.</w:t>
       </w:r>
     </w:p>
     <w:p>
       <w:pPr>
         <w:pStyle w:val="Titre2"/>
       </w:pPr>
-      <w:bookmarkStart w:id="3" w:name="_Toc476158335"/>
+      <w:bookmarkStart w:id="2" w:name="_Toc476158335"/>
       <w:r>
         <w:t>Notre tuteur :</w:t>
       </w:r>
-      <w:bookmarkEnd w:id="3"/>
+      <w:bookmarkEnd w:id="2"/>
     </w:p>
     <w:p>
       <w:r>
@@ -5624,17 +5367,17 @@
       <w:pPr>
         <w:pStyle w:val="Titre2"/>
       </w:pPr>
-      <w:bookmarkStart w:id="4" w:name="_Toc476158336"/>
+      <w:bookmarkStart w:id="3" w:name="_Toc476158336"/>
       <w:r>
         <w:t>Précision :</w:t>
       </w:r>
-      <w:bookmarkEnd w:id="4"/>
+      <w:bookmarkEnd w:id="3"/>
     </w:p>
     <w:p>
       <w:pPr>
         <w:pStyle w:val="Titre3"/>
       </w:pPr>
-      <w:bookmarkStart w:id="5" w:name="_Toc476158337"/>
+      <w:bookmarkStart w:id="4" w:name="_Toc476158337"/>
       <w:r>
         <w:t xml:space="preserve">Notre </w:t>
       </w:r>
@@ -5642,17 +5385,9 @@
         <w:t>dépôt</w:t>
       </w:r>
       <w:r>
-        <w:t xml:space="preserve"> </w:t>
-      </w:r>
-      <w:proofErr w:type="spellStart"/>
-      <w:r>
-        <w:t>Github</w:t>
-      </w:r>
-      <w:proofErr w:type="spellEnd"/>
-      <w:r>
-        <w:t> :</w:t>
-      </w:r>
-      <w:bookmarkEnd w:id="5"/>
+        <w:t xml:space="preserve"> Github :</w:t>
+      </w:r>
+      <w:bookmarkEnd w:id="4"/>
     </w:p>
     <w:p>
       <w:pPr>
@@ -5717,24 +5452,14 @@
       <w:r>
         <w:t xml:space="preserve">Figure </w:t>
       </w:r>
-      <w:r>
-        <w:fldChar w:fldCharType="begin"/>
-      </w:r>
-      <w:r>
-        <w:instrText xml:space="preserve"> SEQ Figure \* ARABIC </w:instrText>
-      </w:r>
-      <w:r>
-        <w:fldChar w:fldCharType="separate"/>
-      </w:r>
-      <w:r>
-        <w:rPr>
-          <w:noProof/>
-        </w:rPr>
-        <w:t>2</w:t>
-      </w:r>
-      <w:r>
-        <w:fldChar w:fldCharType="end"/>
-      </w:r>
+      <w:fldSimple w:instr=" SEQ Figure \* ARABIC ">
+        <w:r>
+          <w:rPr>
+            <w:noProof/>
+          </w:rPr>
+          <w:t>2</w:t>
+        </w:r>
+      </w:fldSimple>
       <w:r>
         <w:rPr>
           <w:noProof/>
@@ -5746,23 +5471,15 @@
       <w:pPr>
         <w:pStyle w:val="Titre3"/>
       </w:pPr>
-      <w:bookmarkStart w:id="6" w:name="_Toc476158338"/>
+      <w:bookmarkStart w:id="5" w:name="_Toc476158338"/>
       <w:r>
         <w:t>Licence :</w:t>
       </w:r>
-      <w:bookmarkEnd w:id="6"/>
+      <w:bookmarkEnd w:id="5"/>
     </w:p>
     <w:p>
       <w:r>
-        <w:t xml:space="preserve">Notre projet est placé sous licence </w:t>
-      </w:r>
-      <w:proofErr w:type="spellStart"/>
-      <w:r>
-        <w:t>CeCILL</w:t>
-      </w:r>
-      <w:proofErr w:type="spellEnd"/>
-      <w:r>
-        <w:t>-C avec l’accord préalablement obtenu de notre tuteur Mme Cordier.</w:t>
+        <w:t>Notre projet est placé sous licence CeCILL-C avec l’accord préalablement obtenu de notre tuteur Mme Cordier.</w:t>
       </w:r>
       <w:r>
         <w:t xml:space="preserve"> </w:t>
@@ -5773,50 +5490,454 @@
       <w:pPr>
         <w:pStyle w:val="Titre3"/>
       </w:pPr>
-      <w:bookmarkStart w:id="7" w:name="_Toc476158339"/>
+      <w:bookmarkStart w:id="6" w:name="_Toc476158339"/>
       <w:r>
         <w:t>Outils utilisés :</w:t>
       </w:r>
-      <w:bookmarkEnd w:id="7"/>
+      <w:bookmarkEnd w:id="6"/>
     </w:p>
     <w:p>
-      <w:proofErr w:type="spellStart"/>
-      <w:r>
-        <w:t>NetBeans</w:t>
-      </w:r>
-      <w:proofErr w:type="spellEnd"/>
-      <w:r>
-        <w:t xml:space="preserve">, </w:t>
-      </w:r>
-      <w:proofErr w:type="spellStart"/>
-      <w:r>
-        <w:t>Arduino</w:t>
-      </w:r>
-      <w:proofErr w:type="spellEnd"/>
-      <w:r>
-        <w:t xml:space="preserve">, Starter Kit </w:t>
-      </w:r>
-      <w:r>
-        <w:t xml:space="preserve">Grove V3, </w:t>
-      </w:r>
-      <w:proofErr w:type="spellStart"/>
-      <w:r>
-        <w:t>Slack</w:t>
-      </w:r>
-      <w:proofErr w:type="spellEnd"/>
-      <w:r>
-        <w:t xml:space="preserve">, </w:t>
-      </w:r>
-      <w:proofErr w:type="spellStart"/>
-      <w:r>
-        <w:t>Trello</w:t>
-      </w:r>
-      <w:proofErr w:type="spellEnd"/>
-      <w:r>
-        <w:t>, nos ordinateurs.</w:t>
+      <w:r>
+        <w:t xml:space="preserve">NetBeans, Arduino, Starter Kit </w:t>
+      </w:r>
+      <w:r>
+        <w:t>Grove V3,</w:t>
+      </w:r>
+      <w:r>
+        <w:t xml:space="preserve"> Travis,</w:t>
+      </w:r>
+      <w:r>
+        <w:t xml:space="preserve"> Slack, Trello, nos ordinateurs.</w:t>
       </w:r>
     </w:p>
     <w:p>
+      <w:r>
+        <w:rPr>
+          <w:noProof/>
+          <w:lang w:eastAsia="fr-FR"/>
+        </w:rPr>
+        <w:drawing>
+          <wp:anchor distT="0" distB="0" distL="114300" distR="114300" simplePos="0" relativeHeight="251667456" behindDoc="0" locked="0" layoutInCell="1" allowOverlap="1">
+            <wp:simplePos x="0" y="0"/>
+            <wp:positionH relativeFrom="column">
+              <wp:posOffset>1364814</wp:posOffset>
+            </wp:positionH>
+            <wp:positionV relativeFrom="paragraph">
+              <wp:posOffset>497784</wp:posOffset>
+            </wp:positionV>
+            <wp:extent cx="955040" cy="716280"/>
+            <wp:effectExtent l="0" t="0" r="0" b="7620"/>
+            <wp:wrapNone/>
+            <wp:docPr id="44" name="Image 44"/>
+            <wp:cNvGraphicFramePr>
+              <a:graphicFrameLocks xmlns:a="http://schemas.openxmlformats.org/drawingml/2006/main" noChangeAspect="1"/>
+            </wp:cNvGraphicFramePr>
+            <a:graphic xmlns:a="http://schemas.openxmlformats.org/drawingml/2006/main">
+              <a:graphicData uri="http://schemas.openxmlformats.org/drawingml/2006/picture">
+                <pic:pic xmlns:pic="http://schemas.openxmlformats.org/drawingml/2006/picture">
+                  <pic:nvPicPr>
+                    <pic:cNvPr id="44" name="Grove Starter Kit V3.jpg"/>
+                    <pic:cNvPicPr/>
+                  </pic:nvPicPr>
+                  <pic:blipFill>
+                    <a:blip r:embed="rId12" cstate="print">
+                      <a:extLst>
+                        <a:ext uri="{28A0092B-C50C-407E-A947-70E740481C1C}">
+                          <a14:useLocalDpi xmlns:a14="http://schemas.microsoft.com/office/drawing/2010/main" val="0"/>
+                        </a:ext>
+                      </a:extLst>
+                    </a:blip>
+                    <a:stretch>
+                      <a:fillRect/>
+                    </a:stretch>
+                  </pic:blipFill>
+                  <pic:spPr>
+                    <a:xfrm>
+                      <a:off x="0" y="0"/>
+                      <a:ext cx="955040" cy="716280"/>
+                    </a:xfrm>
+                    <a:prstGeom prst="rect">
+                      <a:avLst/>
+                    </a:prstGeom>
+                  </pic:spPr>
+                </pic:pic>
+              </a:graphicData>
+            </a:graphic>
+            <wp14:sizeRelH relativeFrom="page">
+              <wp14:pctWidth>0</wp14:pctWidth>
+            </wp14:sizeRelH>
+            <wp14:sizeRelV relativeFrom="page">
+              <wp14:pctHeight>0</wp14:pctHeight>
+            </wp14:sizeRelV>
+          </wp:anchor>
+        </w:drawing>
+      </w:r>
+      <w:r>
+        <w:rPr>
+          <w:noProof/>
+          <w:lang w:eastAsia="fr-FR"/>
+        </w:rPr>
+        <w:drawing>
+          <wp:anchor distT="0" distB="0" distL="114300" distR="114300" simplePos="0" relativeHeight="251668480" behindDoc="0" locked="0" layoutInCell="1" allowOverlap="1">
+            <wp:simplePos x="0" y="0"/>
+            <wp:positionH relativeFrom="column">
+              <wp:posOffset>573632</wp:posOffset>
+            </wp:positionH>
+            <wp:positionV relativeFrom="paragraph">
+              <wp:posOffset>154305</wp:posOffset>
+            </wp:positionV>
+            <wp:extent cx="541020" cy="368300"/>
+            <wp:effectExtent l="0" t="0" r="0" b="0"/>
+            <wp:wrapNone/>
+            <wp:docPr id="43" name="Image 43"/>
+            <wp:cNvGraphicFramePr>
+              <a:graphicFrameLocks xmlns:a="http://schemas.openxmlformats.org/drawingml/2006/main" noChangeAspect="1"/>
+            </wp:cNvGraphicFramePr>
+            <a:graphic xmlns:a="http://schemas.openxmlformats.org/drawingml/2006/main">
+              <a:graphicData uri="http://schemas.openxmlformats.org/drawingml/2006/picture">
+                <pic:pic xmlns:pic="http://schemas.openxmlformats.org/drawingml/2006/picture">
+                  <pic:nvPicPr>
+                    <pic:cNvPr id="43" name="Arduino_Logo.svg.png"/>
+                    <pic:cNvPicPr/>
+                  </pic:nvPicPr>
+                  <pic:blipFill>
+                    <a:blip r:embed="rId13" cstate="print">
+                      <a:extLst>
+                        <a:ext uri="{28A0092B-C50C-407E-A947-70E740481C1C}">
+                          <a14:useLocalDpi xmlns:a14="http://schemas.microsoft.com/office/drawing/2010/main" val="0"/>
+                        </a:ext>
+                      </a:extLst>
+                    </a:blip>
+                    <a:stretch>
+                      <a:fillRect/>
+                    </a:stretch>
+                  </pic:blipFill>
+                  <pic:spPr>
+                    <a:xfrm>
+                      <a:off x="0" y="0"/>
+                      <a:ext cx="541020" cy="368300"/>
+                    </a:xfrm>
+                    <a:prstGeom prst="rect">
+                      <a:avLst/>
+                    </a:prstGeom>
+                  </pic:spPr>
+                </pic:pic>
+              </a:graphicData>
+            </a:graphic>
+            <wp14:sizeRelH relativeFrom="page">
+              <wp14:pctWidth>0</wp14:pctWidth>
+            </wp14:sizeRelH>
+            <wp14:sizeRelV relativeFrom="page">
+              <wp14:pctHeight>0</wp14:pctHeight>
+            </wp14:sizeRelV>
+          </wp:anchor>
+        </w:drawing>
+      </w:r>
+      <w:r>
+        <w:rPr>
+          <w:noProof/>
+          <w:lang w:eastAsia="fr-FR"/>
+        </w:rPr>
+        <w:drawing>
+          <wp:anchor distT="0" distB="0" distL="114300" distR="114300" simplePos="0" relativeHeight="251662336" behindDoc="0" locked="0" layoutInCell="1" allowOverlap="1">
+            <wp:simplePos x="0" y="0"/>
+            <wp:positionH relativeFrom="column">
+              <wp:posOffset>-320088</wp:posOffset>
+            </wp:positionH>
+            <wp:positionV relativeFrom="paragraph">
+              <wp:posOffset>670683</wp:posOffset>
+            </wp:positionV>
+            <wp:extent cx="634621" cy="276413"/>
+            <wp:effectExtent l="0" t="0" r="0" b="9525"/>
+            <wp:wrapNone/>
+            <wp:docPr id="47" name="Image 47"/>
+            <wp:cNvGraphicFramePr>
+              <a:graphicFrameLocks xmlns:a="http://schemas.openxmlformats.org/drawingml/2006/main" noChangeAspect="1"/>
+            </wp:cNvGraphicFramePr>
+            <a:graphic xmlns:a="http://schemas.openxmlformats.org/drawingml/2006/main">
+              <a:graphicData uri="http://schemas.openxmlformats.org/drawingml/2006/picture">
+                <pic:pic xmlns:pic="http://schemas.openxmlformats.org/drawingml/2006/picture">
+                  <pic:nvPicPr>
+                    <pic:cNvPr id="47" name="netbeans-logo.png"/>
+                    <pic:cNvPicPr/>
+                  </pic:nvPicPr>
+                  <pic:blipFill>
+                    <a:blip r:embed="rId14" cstate="print">
+                      <a:extLst>
+                        <a:ext uri="{28A0092B-C50C-407E-A947-70E740481C1C}">
+                          <a14:useLocalDpi xmlns:a14="http://schemas.microsoft.com/office/drawing/2010/main" val="0"/>
+                        </a:ext>
+                      </a:extLst>
+                    </a:blip>
+                    <a:stretch>
+                      <a:fillRect/>
+                    </a:stretch>
+                  </pic:blipFill>
+                  <pic:spPr>
+                    <a:xfrm>
+                      <a:off x="0" y="0"/>
+                      <a:ext cx="634621" cy="276413"/>
+                    </a:xfrm>
+                    <a:prstGeom prst="rect">
+                      <a:avLst/>
+                    </a:prstGeom>
+                  </pic:spPr>
+                </pic:pic>
+              </a:graphicData>
+            </a:graphic>
+            <wp14:sizeRelH relativeFrom="page">
+              <wp14:pctWidth>0</wp14:pctWidth>
+            </wp14:sizeRelH>
+            <wp14:sizeRelV relativeFrom="page">
+              <wp14:pctHeight>0</wp14:pctHeight>
+            </wp14:sizeRelV>
+          </wp:anchor>
+        </w:drawing>
+      </w:r>
+      <w:r>
+        <w:rPr>
+          <w:noProof/>
+          <w:lang w:eastAsia="fr-FR"/>
+        </w:rPr>
+        <w:drawing>
+          <wp:anchor distT="0" distB="0" distL="114300" distR="114300" simplePos="0" relativeHeight="251663360" behindDoc="0" locked="0" layoutInCell="1" allowOverlap="1">
+            <wp:simplePos x="0" y="0"/>
+            <wp:positionH relativeFrom="column">
+              <wp:posOffset>5370499</wp:posOffset>
+            </wp:positionH>
+            <wp:positionV relativeFrom="paragraph">
+              <wp:posOffset>519534</wp:posOffset>
+            </wp:positionV>
+            <wp:extent cx="740410" cy="593090"/>
+            <wp:effectExtent l="0" t="0" r="2540" b="0"/>
+            <wp:wrapNone/>
+            <wp:docPr id="45" name="Image 45"/>
+            <wp:cNvGraphicFramePr>
+              <a:graphicFrameLocks xmlns:a="http://schemas.openxmlformats.org/drawingml/2006/main" noChangeAspect="1"/>
+            </wp:cNvGraphicFramePr>
+            <a:graphic xmlns:a="http://schemas.openxmlformats.org/drawingml/2006/main">
+              <a:graphicData uri="http://schemas.openxmlformats.org/drawingml/2006/picture">
+                <pic:pic xmlns:pic="http://schemas.openxmlformats.org/drawingml/2006/picture">
+                  <pic:nvPicPr>
+                    <pic:cNvPr id="45" name="installation-configuration-d-ordinateur-portable1.jpg"/>
+                    <pic:cNvPicPr/>
+                  </pic:nvPicPr>
+                  <pic:blipFill>
+                    <a:blip r:embed="rId15" cstate="print">
+                      <a:extLst>
+                        <a:ext uri="{28A0092B-C50C-407E-A947-70E740481C1C}">
+                          <a14:useLocalDpi xmlns:a14="http://schemas.microsoft.com/office/drawing/2010/main" val="0"/>
+                        </a:ext>
+                      </a:extLst>
+                    </a:blip>
+                    <a:stretch>
+                      <a:fillRect/>
+                    </a:stretch>
+                  </pic:blipFill>
+                  <pic:spPr>
+                    <a:xfrm>
+                      <a:off x="0" y="0"/>
+                      <a:ext cx="740410" cy="593090"/>
+                    </a:xfrm>
+                    <a:prstGeom prst="rect">
+                      <a:avLst/>
+                    </a:prstGeom>
+                  </pic:spPr>
+                </pic:pic>
+              </a:graphicData>
+            </a:graphic>
+            <wp14:sizeRelH relativeFrom="page">
+              <wp14:pctWidth>0</wp14:pctWidth>
+            </wp14:sizeRelH>
+            <wp14:sizeRelV relativeFrom="page">
+              <wp14:pctHeight>0</wp14:pctHeight>
+            </wp14:sizeRelV>
+          </wp:anchor>
+        </w:drawing>
+      </w:r>
+      <w:r>
+        <w:rPr>
+          <w:noProof/>
+          <w:lang w:eastAsia="fr-FR"/>
+        </w:rPr>
+        <w:drawing>
+          <wp:anchor distT="0" distB="0" distL="114300" distR="114300" simplePos="0" relativeHeight="251664384" behindDoc="0" locked="0" layoutInCell="1" allowOverlap="1">
+            <wp:simplePos x="0" y="0"/>
+            <wp:positionH relativeFrom="column">
+              <wp:posOffset>4333410</wp:posOffset>
+            </wp:positionH>
+            <wp:positionV relativeFrom="paragraph">
+              <wp:posOffset>197589</wp:posOffset>
+            </wp:positionV>
+            <wp:extent cx="742950" cy="227965"/>
+            <wp:effectExtent l="0" t="0" r="0" b="635"/>
+            <wp:wrapNone/>
+            <wp:docPr id="50" name="Image 50"/>
+            <wp:cNvGraphicFramePr>
+              <a:graphicFrameLocks xmlns:a="http://schemas.openxmlformats.org/drawingml/2006/main" noChangeAspect="1"/>
+            </wp:cNvGraphicFramePr>
+            <a:graphic xmlns:a="http://schemas.openxmlformats.org/drawingml/2006/main">
+              <a:graphicData uri="http://schemas.openxmlformats.org/drawingml/2006/picture">
+                <pic:pic xmlns:pic="http://schemas.openxmlformats.org/drawingml/2006/picture">
+                  <pic:nvPicPr>
+                    <pic:cNvPr id="50" name="Trello-logo-blue.svg.png"/>
+                    <pic:cNvPicPr/>
+                  </pic:nvPicPr>
+                  <pic:blipFill>
+                    <a:blip r:embed="rId16" cstate="print">
+                      <a:extLst>
+                        <a:ext uri="{28A0092B-C50C-407E-A947-70E740481C1C}">
+                          <a14:useLocalDpi xmlns:a14="http://schemas.microsoft.com/office/drawing/2010/main" val="0"/>
+                        </a:ext>
+                      </a:extLst>
+                    </a:blip>
+                    <a:stretch>
+                      <a:fillRect/>
+                    </a:stretch>
+                  </pic:blipFill>
+                  <pic:spPr>
+                    <a:xfrm>
+                      <a:off x="0" y="0"/>
+                      <a:ext cx="742950" cy="227965"/>
+                    </a:xfrm>
+                    <a:prstGeom prst="rect">
+                      <a:avLst/>
+                    </a:prstGeom>
+                  </pic:spPr>
+                </pic:pic>
+              </a:graphicData>
+            </a:graphic>
+            <wp14:sizeRelH relativeFrom="page">
+              <wp14:pctWidth>0</wp14:pctWidth>
+            </wp14:sizeRelH>
+            <wp14:sizeRelV relativeFrom="page">
+              <wp14:pctHeight>0</wp14:pctHeight>
+            </wp14:sizeRelV>
+          </wp:anchor>
+        </w:drawing>
+      </w:r>
+      <w:r>
+        <w:rPr>
+          <w:noProof/>
+          <w:lang w:eastAsia="fr-FR"/>
+        </w:rPr>
+        <w:drawing>
+          <wp:anchor distT="0" distB="0" distL="114300" distR="114300" simplePos="0" relativeHeight="251666432" behindDoc="0" locked="0" layoutInCell="1" allowOverlap="1">
+            <wp:simplePos x="0" y="0"/>
+            <wp:positionH relativeFrom="column">
+              <wp:posOffset>2490470</wp:posOffset>
+            </wp:positionH>
+            <wp:positionV relativeFrom="paragraph">
+              <wp:posOffset>150694</wp:posOffset>
+            </wp:positionV>
+            <wp:extent cx="875665" cy="272415"/>
+            <wp:effectExtent l="0" t="0" r="635" b="0"/>
+            <wp:wrapNone/>
+            <wp:docPr id="49" name="Image 49"/>
+            <wp:cNvGraphicFramePr>
+              <a:graphicFrameLocks xmlns:a="http://schemas.openxmlformats.org/drawingml/2006/main" noChangeAspect="1"/>
+            </wp:cNvGraphicFramePr>
+            <a:graphic xmlns:a="http://schemas.openxmlformats.org/drawingml/2006/main">
+              <a:graphicData uri="http://schemas.openxmlformats.org/drawingml/2006/picture">
+                <pic:pic xmlns:pic="http://schemas.openxmlformats.org/drawingml/2006/picture">
+                  <pic:nvPicPr>
+                    <pic:cNvPr id="49" name="téléchargement.png"/>
+                    <pic:cNvPicPr/>
+                  </pic:nvPicPr>
+                  <pic:blipFill>
+                    <a:blip r:embed="rId17" cstate="print">
+                      <a:extLst>
+                        <a:ext uri="{28A0092B-C50C-407E-A947-70E740481C1C}">
+                          <a14:useLocalDpi xmlns:a14="http://schemas.microsoft.com/office/drawing/2010/main" val="0"/>
+                        </a:ext>
+                      </a:extLst>
+                    </a:blip>
+                    <a:stretch>
+                      <a:fillRect/>
+                    </a:stretch>
+                  </pic:blipFill>
+                  <pic:spPr>
+                    <a:xfrm>
+                      <a:off x="0" y="0"/>
+                      <a:ext cx="875665" cy="272415"/>
+                    </a:xfrm>
+                    <a:prstGeom prst="rect">
+                      <a:avLst/>
+                    </a:prstGeom>
+                  </pic:spPr>
+                </pic:pic>
+              </a:graphicData>
+            </a:graphic>
+            <wp14:sizeRelH relativeFrom="page">
+              <wp14:pctWidth>0</wp14:pctWidth>
+            </wp14:sizeRelH>
+            <wp14:sizeRelV relativeFrom="page">
+              <wp14:pctHeight>0</wp14:pctHeight>
+            </wp14:sizeRelV>
+          </wp:anchor>
+        </w:drawing>
+      </w:r>
+      <w:r>
+        <w:rPr>
+          <w:noProof/>
+          <w:lang w:eastAsia="fr-FR"/>
+        </w:rPr>
+        <w:drawing>
+          <wp:anchor distT="0" distB="0" distL="114300" distR="114300" simplePos="0" relativeHeight="251665408" behindDoc="0" locked="0" layoutInCell="1" allowOverlap="1">
+            <wp:simplePos x="0" y="0"/>
+            <wp:positionH relativeFrom="column">
+              <wp:posOffset>3500888</wp:posOffset>
+            </wp:positionH>
+            <wp:positionV relativeFrom="paragraph">
+              <wp:posOffset>723900</wp:posOffset>
+            </wp:positionV>
+            <wp:extent cx="777875" cy="222250"/>
+            <wp:effectExtent l="0" t="0" r="3175" b="6350"/>
+            <wp:wrapNone/>
+            <wp:docPr id="48" name="Image 48"/>
+            <wp:cNvGraphicFramePr>
+              <a:graphicFrameLocks xmlns:a="http://schemas.openxmlformats.org/drawingml/2006/main" noChangeAspect="1"/>
+            </wp:cNvGraphicFramePr>
+            <a:graphic xmlns:a="http://schemas.openxmlformats.org/drawingml/2006/main">
+              <a:graphicData uri="http://schemas.openxmlformats.org/drawingml/2006/picture">
+                <pic:pic xmlns:pic="http://schemas.openxmlformats.org/drawingml/2006/picture">
+                  <pic:nvPicPr>
+                    <pic:cNvPr id="48" name="téléchargement (1).png"/>
+                    <pic:cNvPicPr/>
+                  </pic:nvPicPr>
+                  <pic:blipFill>
+                    <a:blip r:embed="rId18" cstate="print">
+                      <a:extLst>
+                        <a:ext uri="{28A0092B-C50C-407E-A947-70E740481C1C}">
+                          <a14:useLocalDpi xmlns:a14="http://schemas.microsoft.com/office/drawing/2010/main" val="0"/>
+                        </a:ext>
+                      </a:extLst>
+                    </a:blip>
+                    <a:stretch>
+                      <a:fillRect/>
+                    </a:stretch>
+                  </pic:blipFill>
+                  <pic:spPr>
+                    <a:xfrm>
+                      <a:off x="0" y="0"/>
+                      <a:ext cx="777875" cy="222250"/>
+                    </a:xfrm>
+                    <a:prstGeom prst="rect">
+                      <a:avLst/>
+                    </a:prstGeom>
+                  </pic:spPr>
+                </pic:pic>
+              </a:graphicData>
+            </a:graphic>
+            <wp14:sizeRelH relativeFrom="page">
+              <wp14:pctWidth>0</wp14:pctWidth>
+            </wp14:sizeRelH>
+            <wp14:sizeRelV relativeFrom="page">
+              <wp14:pctHeight>0</wp14:pctHeight>
+            </wp14:sizeRelV>
+          </wp:anchor>
+        </w:drawing>
+      </w:r>
       <w:r>
         <w:br w:type="page"/>
       </w:r>
@@ -5829,29 +5950,29 @@
           <w:numId w:val="1"/>
         </w:numPr>
       </w:pPr>
-      <w:bookmarkStart w:id="8" w:name="_Toc476158340"/>
+      <w:bookmarkStart w:id="7" w:name="_Toc476158340"/>
       <w:r>
         <w:lastRenderedPageBreak/>
         <w:t>Préconception :</w:t>
       </w:r>
-      <w:bookmarkEnd w:id="8"/>
+      <w:bookmarkEnd w:id="7"/>
     </w:p>
     <w:p/>
     <w:p>
       <w:pPr>
         <w:pStyle w:val="Titre2"/>
       </w:pPr>
-      <w:bookmarkStart w:id="9" w:name="_Toc476158341"/>
+      <w:bookmarkStart w:id="8" w:name="_Toc476158341"/>
       <w:r>
         <w:t>Cahier des charges :</w:t>
       </w:r>
-      <w:bookmarkEnd w:id="9"/>
+      <w:bookmarkEnd w:id="8"/>
     </w:p>
     <w:p>
       <w:r>
         <w:t xml:space="preserve">Vous pourrez retrouver le cahier des charges joint à ce document ou à </w:t>
       </w:r>
-      <w:hyperlink r:id="rId12" w:history="1">
+      <w:hyperlink r:id="rId19" w:history="1">
         <w:r>
           <w:rPr>
             <w:rStyle w:val="Lienhypertexte"/>
@@ -5868,23 +5989,15 @@
       <w:pPr>
         <w:pStyle w:val="Titre2"/>
       </w:pPr>
-      <w:bookmarkStart w:id="10" w:name="_Toc476158342"/>
+      <w:bookmarkStart w:id="9" w:name="_Toc476158342"/>
       <w:r>
         <w:t>Etude d’ergonomie :</w:t>
       </w:r>
-      <w:bookmarkEnd w:id="10"/>
+      <w:bookmarkEnd w:id="9"/>
     </w:p>
     <w:p>
       <w:r>
-        <w:t xml:space="preserve">Nous avons effectué une étude d’ergonomie pour notre projet. Nous avons établi un questionnaire que nous avons envoyé par mail aux différents départements de l’IUT et à notre famille. Nous avons ensuite déterminé des </w:t>
-      </w:r>
-      <w:proofErr w:type="spellStart"/>
-      <w:r>
-        <w:t>personnas</w:t>
-      </w:r>
-      <w:proofErr w:type="spellEnd"/>
-      <w:r>
-        <w:t xml:space="preserve"> afin de ciblé les joueurs (capacité à lire du cours, à apprendre).</w:t>
+        <w:t>Nous avons effectué une étude d’ergonomie pour notre projet. Nous avons établi un questionnaire que nous avons envoyé par mail aux différents départements de l’IUT et à notre famille. Nous avons ensuite déterminé des personnas afin de ciblé les joueurs (capacité à lire du cours, à apprendre).</w:t>
       </w:r>
     </w:p>
     <w:p>
@@ -5897,23 +6010,15 @@
       <w:pPr>
         <w:pStyle w:val="Titre2"/>
       </w:pPr>
-      <w:bookmarkStart w:id="11" w:name="_Toc476158343"/>
+      <w:bookmarkStart w:id="10" w:name="_Toc476158343"/>
       <w:r>
         <w:t>Choix du langage :</w:t>
       </w:r>
-      <w:bookmarkEnd w:id="11"/>
+      <w:bookmarkEnd w:id="10"/>
     </w:p>
     <w:p>
       <w:r>
-        <w:t xml:space="preserve">Nous avons choisi de réaliser le projet en </w:t>
-      </w:r>
-      <w:proofErr w:type="spellStart"/>
-      <w:r>
-        <w:t>Arduino</w:t>
-      </w:r>
-      <w:proofErr w:type="spellEnd"/>
-      <w:r>
-        <w:t xml:space="preserve"> et en Java (le choit de ce langage est</w:t>
+        <w:t>Nous avons choisi de réaliser le projet en Arduino et en Java (le choit de ce langage est</w:t>
       </w:r>
       <w:r>
         <w:t xml:space="preserve"> détaillé dans un documents jo</w:t>
@@ -5921,7 +6026,7 @@
       <w:r>
         <w:t xml:space="preserve">int ou à </w:t>
       </w:r>
-      <w:hyperlink r:id="rId13" w:history="1">
+      <w:hyperlink r:id="rId20" w:history="1">
         <w:r>
           <w:rPr>
             <w:rStyle w:val="Lienhypertexte"/>
@@ -5941,11 +6046,11 @@
       <w:pPr>
         <w:pStyle w:val="Titre2"/>
       </w:pPr>
-      <w:bookmarkStart w:id="12" w:name="_Toc476158344"/>
+      <w:bookmarkStart w:id="11" w:name="_Toc476158344"/>
       <w:r>
         <w:t>Diagrammes :</w:t>
       </w:r>
-      <w:bookmarkEnd w:id="12"/>
+      <w:bookmarkEnd w:id="11"/>
     </w:p>
     <w:p>
       <w:r>
@@ -5963,11 +6068,11 @@
       <w:pPr>
         <w:pStyle w:val="Titre3"/>
       </w:pPr>
-      <w:bookmarkStart w:id="13" w:name="_Toc476158345"/>
+      <w:bookmarkStart w:id="12" w:name="_Toc476158345"/>
       <w:r>
         <w:t>Cas d’utilisation :</w:t>
       </w:r>
-      <w:bookmarkEnd w:id="13"/>
+      <w:bookmarkEnd w:id="12"/>
     </w:p>
     <w:p>
       <w:pPr>
@@ -5995,7 +6100,7 @@
                     <pic:cNvPicPr/>
                   </pic:nvPicPr>
                   <pic:blipFill>
-                    <a:blip r:embed="rId14">
+                    <a:blip r:embed="rId21">
                       <a:extLst>
                         <a:ext uri="{28A0092B-C50C-407E-A947-70E740481C1C}">
                           <a14:useLocalDpi xmlns:a14="http://schemas.microsoft.com/office/drawing/2010/main" val="0"/>
@@ -6030,24 +6135,14 @@
       <w:r>
         <w:t xml:space="preserve">Figure </w:t>
       </w:r>
-      <w:r>
-        <w:fldChar w:fldCharType="begin"/>
-      </w:r>
-      <w:r>
-        <w:instrText xml:space="preserve"> SEQ Figure \* ARABIC </w:instrText>
-      </w:r>
-      <w:r>
-        <w:fldChar w:fldCharType="separate"/>
-      </w:r>
-      <w:r>
-        <w:rPr>
-          <w:noProof/>
-        </w:rPr>
-        <w:t>3</w:t>
-      </w:r>
-      <w:r>
-        <w:fldChar w:fldCharType="end"/>
-      </w:r>
+      <w:fldSimple w:instr=" SEQ Figure \* ARABIC ">
+        <w:r>
+          <w:rPr>
+            <w:noProof/>
+          </w:rPr>
+          <w:t>3</w:t>
+        </w:r>
+      </w:fldSimple>
       <w:r>
         <w:t xml:space="preserve"> : Cas d'utilisation partie hardware</w:t>
       </w:r>
@@ -6079,7 +6174,7 @@
                     <pic:cNvPicPr/>
                   </pic:nvPicPr>
                   <pic:blipFill>
-                    <a:blip r:embed="rId15">
+                    <a:blip r:embed="rId22">
                       <a:extLst>
                         <a:ext uri="{28A0092B-C50C-407E-A947-70E740481C1C}">
                           <a14:useLocalDpi xmlns:a14="http://schemas.microsoft.com/office/drawing/2010/main" val="0"/>
@@ -6114,24 +6209,14 @@
       <w:r>
         <w:t xml:space="preserve">Figure </w:t>
       </w:r>
-      <w:r>
-        <w:fldChar w:fldCharType="begin"/>
-      </w:r>
-      <w:r>
-        <w:instrText xml:space="preserve"> SEQ Figure \* ARABIC </w:instrText>
-      </w:r>
-      <w:r>
-        <w:fldChar w:fldCharType="separate"/>
-      </w:r>
-      <w:r>
-        <w:rPr>
-          <w:noProof/>
-        </w:rPr>
-        <w:t>4</w:t>
-      </w:r>
-      <w:r>
-        <w:fldChar w:fldCharType="end"/>
-      </w:r>
+      <w:fldSimple w:instr=" SEQ Figure \* ARABIC ">
+        <w:r>
+          <w:rPr>
+            <w:noProof/>
+          </w:rPr>
+          <w:t>4</w:t>
+        </w:r>
+      </w:fldSimple>
       <w:r>
         <w:t xml:space="preserve"> </w:t>
       </w:r>
@@ -6150,11 +6235,11 @@
       <w:pPr>
         <w:pStyle w:val="Titre3"/>
       </w:pPr>
-      <w:bookmarkStart w:id="14" w:name="_Toc476158346"/>
+      <w:bookmarkStart w:id="13" w:name="_Toc476158346"/>
       <w:r>
         <w:t>Séquence :</w:t>
       </w:r>
-      <w:bookmarkEnd w:id="14"/>
+      <w:bookmarkEnd w:id="13"/>
     </w:p>
     <w:p>
       <w:r>
@@ -6195,7 +6280,7 @@
                     <pic:cNvPicPr/>
                   </pic:nvPicPr>
                   <pic:blipFill rotWithShape="1">
-                    <a:blip r:embed="rId16" cstate="print">
+                    <a:blip r:embed="rId23" cstate="print">
                       <a:extLst>
                         <a:ext uri="{28A0092B-C50C-407E-A947-70E740481C1C}">
                           <a14:useLocalDpi xmlns:a14="http://schemas.microsoft.com/office/drawing/2010/main" val="0"/>
@@ -6249,7 +6334,7 @@
                     <pic:cNvPicPr/>
                   </pic:nvPicPr>
                   <pic:blipFill rotWithShape="1">
-                    <a:blip r:embed="rId16" cstate="print">
+                    <a:blip r:embed="rId23" cstate="print">
                       <a:extLst>
                         <a:ext uri="{28A0092B-C50C-407E-A947-70E740481C1C}">
                           <a14:useLocalDpi xmlns:a14="http://schemas.microsoft.com/office/drawing/2010/main" val="0"/>
@@ -6292,12 +6377,12 @@
       <w:pPr>
         <w:pStyle w:val="Titre3"/>
       </w:pPr>
-      <w:bookmarkStart w:id="15" w:name="_Toc476158347"/>
+      <w:bookmarkStart w:id="14" w:name="_Toc476158347"/>
       <w:r>
         <w:lastRenderedPageBreak/>
         <w:t>Etat-transition :</w:t>
       </w:r>
-      <w:bookmarkEnd w:id="15"/>
+      <w:bookmarkEnd w:id="14"/>
     </w:p>
     <w:p>
       <w:pPr>
@@ -6324,7 +6409,7 @@
                     <pic:cNvPicPr/>
                   </pic:nvPicPr>
                   <pic:blipFill>
-                    <a:blip r:embed="rId17">
+                    <a:blip r:embed="rId24">
                       <a:extLst>
                         <a:ext uri="{28A0092B-C50C-407E-A947-70E740481C1C}">
                           <a14:useLocalDpi xmlns:a14="http://schemas.microsoft.com/office/drawing/2010/main" val="0"/>
@@ -6358,24 +6443,14 @@
       <w:r>
         <w:t xml:space="preserve">Figure </w:t>
       </w:r>
-      <w:r>
-        <w:fldChar w:fldCharType="begin"/>
-      </w:r>
-      <w:r>
-        <w:instrText xml:space="preserve"> SEQ Figure \* ARABIC </w:instrText>
-      </w:r>
-      <w:r>
-        <w:fldChar w:fldCharType="separate"/>
-      </w:r>
-      <w:r>
-        <w:rPr>
-          <w:noProof/>
-        </w:rPr>
-        <w:t>5</w:t>
-      </w:r>
-      <w:r>
-        <w:fldChar w:fldCharType="end"/>
-      </w:r>
+      <w:fldSimple w:instr=" SEQ Figure \* ARABIC ">
+        <w:r>
+          <w:rPr>
+            <w:noProof/>
+          </w:rPr>
+          <w:t>5</w:t>
+        </w:r>
+      </w:fldSimple>
       <w:r>
         <w:t xml:space="preserve"> : Diagramme état-transition (partie 1)</w:t>
       </w:r>
@@ -6405,7 +6480,7 @@
                     <pic:cNvPicPr/>
                   </pic:nvPicPr>
                   <pic:blipFill>
-                    <a:blip r:embed="rId18">
+                    <a:blip r:embed="rId25">
                       <a:extLst>
                         <a:ext uri="{28A0092B-C50C-407E-A947-70E740481C1C}">
                           <a14:useLocalDpi xmlns:a14="http://schemas.microsoft.com/office/drawing/2010/main" val="0"/>
@@ -6439,24 +6514,14 @@
       <w:r>
         <w:t xml:space="preserve">Figure </w:t>
       </w:r>
-      <w:r>
-        <w:fldChar w:fldCharType="begin"/>
-      </w:r>
-      <w:r>
-        <w:instrText xml:space="preserve"> SEQ Figure \* ARABIC </w:instrText>
-      </w:r>
-      <w:r>
-        <w:fldChar w:fldCharType="separate"/>
-      </w:r>
-      <w:r>
-        <w:rPr>
-          <w:noProof/>
-        </w:rPr>
-        <w:t>6</w:t>
-      </w:r>
-      <w:r>
-        <w:fldChar w:fldCharType="end"/>
-      </w:r>
+      <w:fldSimple w:instr=" SEQ Figure \* ARABIC ">
+        <w:r>
+          <w:rPr>
+            <w:noProof/>
+          </w:rPr>
+          <w:t>6</w:t>
+        </w:r>
+      </w:fldSimple>
       <w:r>
         <w:t xml:space="preserve"> : </w:t>
       </w:r>
@@ -6505,7 +6570,7 @@
                     <pic:cNvPicPr/>
                   </pic:nvPicPr>
                   <pic:blipFill>
-                    <a:blip r:embed="rId19">
+                    <a:blip r:embed="rId26">
                       <a:extLst>
                         <a:ext uri="{28A0092B-C50C-407E-A947-70E740481C1C}">
                           <a14:useLocalDpi xmlns:a14="http://schemas.microsoft.com/office/drawing/2010/main" val="0"/>
@@ -6540,24 +6605,14 @@
       <w:r>
         <w:t xml:space="preserve">Figure </w:t>
       </w:r>
-      <w:r>
-        <w:fldChar w:fldCharType="begin"/>
-      </w:r>
-      <w:r>
-        <w:instrText xml:space="preserve"> SEQ Figure \* ARABIC </w:instrText>
-      </w:r>
-      <w:r>
-        <w:fldChar w:fldCharType="separate"/>
-      </w:r>
-      <w:r>
-        <w:rPr>
-          <w:noProof/>
-        </w:rPr>
-        <w:t>7</w:t>
-      </w:r>
-      <w:r>
-        <w:fldChar w:fldCharType="end"/>
-      </w:r>
+      <w:fldSimple w:instr=" SEQ Figure \* ARABIC ">
+        <w:r>
+          <w:rPr>
+            <w:noProof/>
+          </w:rPr>
+          <w:t>7</w:t>
+        </w:r>
+      </w:fldSimple>
       <w:r>
         <w:t xml:space="preserve"> </w:t>
       </w:r>
@@ -6599,7 +6654,7 @@
                     <pic:cNvPicPr/>
                   </pic:nvPicPr>
                   <pic:blipFill>
-                    <a:blip r:embed="rId20">
+                    <a:blip r:embed="rId27">
                       <a:extLst>
                         <a:ext uri="{28A0092B-C50C-407E-A947-70E740481C1C}">
                           <a14:useLocalDpi xmlns:a14="http://schemas.microsoft.com/office/drawing/2010/main" val="0"/>
@@ -6634,33 +6689,299 @@
       <w:r>
         <w:t xml:space="preserve">Figure </w:t>
       </w:r>
-      <w:r>
-        <w:fldChar w:fldCharType="begin"/>
-      </w:r>
-      <w:r>
-        <w:instrText xml:space="preserve"> SEQ Figure \* ARABIC </w:instrText>
-      </w:r>
-      <w:r>
-        <w:fldChar w:fldCharType="separate"/>
-      </w:r>
+      <w:fldSimple w:instr=" SEQ Figure \* ARABIC ">
+        <w:r>
+          <w:rPr>
+            <w:noProof/>
+          </w:rPr>
+          <w:t>8</w:t>
+        </w:r>
+      </w:fldSimple>
+      <w:r>
+        <w:t xml:space="preserve"> : Diagra</w:t>
+      </w:r>
+      <w:r>
+        <w:t>mme état-transition sous partie écran de jeu</w:t>
+      </w:r>
+    </w:p>
+    <w:p>
+      <w:pPr>
+        <w:pStyle w:val="Titre1"/>
+        <w:numPr>
+          <w:ilvl w:val="0"/>
+          <w:numId w:val="1"/>
+        </w:numPr>
+      </w:pPr>
+      <w:r>
+        <w:lastRenderedPageBreak/>
+        <w:t>Conception</w:t>
+      </w:r>
+    </w:p>
+    <w:p/>
+    <w:p>
+      <w:pPr>
+        <w:pStyle w:val="Titre2"/>
+      </w:pPr>
+      <w:r>
+        <w:t>Partie software :</w:t>
+      </w:r>
+    </w:p>
+    <w:p>
+      <w:pPr>
+        <w:pStyle w:val="Titre3"/>
+      </w:pPr>
+      <w:r>
+        <w:t>Découverte de LibGDX :</w:t>
+      </w:r>
+    </w:p>
+    <w:p>
+      <w:pPr>
+        <w:jc w:val="center"/>
+      </w:pPr>
       <w:r>
         <w:rPr>
           <w:noProof/>
+          <w:lang w:eastAsia="fr-FR"/>
         </w:rPr>
-        <w:t>8</w:t>
-      </w:r>
-      <w:r>
-        <w:fldChar w:fldCharType="end"/>
-      </w:r>
-      <w:r>
-        <w:t xml:space="preserve"> : Diagra</w:t>
-      </w:r>
-      <w:r>
-        <w:t>mme état-transition sous partie écran de jeu</w:t>
-      </w:r>
+        <w:drawing>
+          <wp:inline distT="0" distB="0" distL="0" distR="0">
+            <wp:extent cx="1207826" cy="603913"/>
+            <wp:effectExtent l="114300" t="114300" r="106680" b="139065"/>
+            <wp:docPr id="42" name="Image 42">
+              <a:hlinkClick xmlns:a="http://schemas.openxmlformats.org/drawingml/2006/main" r:id="rId28"/>
+            </wp:docPr>
+            <wp:cNvGraphicFramePr>
+              <a:graphicFrameLocks xmlns:a="http://schemas.openxmlformats.org/drawingml/2006/main" noChangeAspect="1"/>
+            </wp:cNvGraphicFramePr>
+            <a:graphic xmlns:a="http://schemas.openxmlformats.org/drawingml/2006/main">
+              <a:graphicData uri="http://schemas.openxmlformats.org/drawingml/2006/picture">
+                <pic:pic xmlns:pic="http://schemas.openxmlformats.org/drawingml/2006/picture">
+                  <pic:nvPicPr>
+                    <pic:cNvPr id="42" name="libgdx.png"/>
+                    <pic:cNvPicPr/>
+                  </pic:nvPicPr>
+                  <pic:blipFill>
+                    <a:blip r:embed="rId29" cstate="print">
+                      <a:extLst>
+                        <a:ext uri="{28A0092B-C50C-407E-A947-70E740481C1C}">
+                          <a14:useLocalDpi xmlns:a14="http://schemas.microsoft.com/office/drawing/2010/main" val="0"/>
+                        </a:ext>
+                      </a:extLst>
+                    </a:blip>
+                    <a:stretch>
+                      <a:fillRect/>
+                    </a:stretch>
+                  </pic:blipFill>
+                  <pic:spPr>
+                    <a:xfrm>
+                      <a:off x="0" y="0"/>
+                      <a:ext cx="1260263" cy="630132"/>
+                    </a:xfrm>
+                    <a:prstGeom prst="rect">
+                      <a:avLst/>
+                    </a:prstGeom>
+                    <a:solidFill>
+                      <a:srgbClr val="FFFFFF">
+                        <a:shade val="85000"/>
+                      </a:srgbClr>
+                    </a:solidFill>
+                    <a:ln w="88900" cap="sq">
+                      <a:solidFill>
+                        <a:srgbClr val="FFFFFF"/>
+                      </a:solidFill>
+                      <a:miter lim="800000"/>
+                    </a:ln>
+                    <a:effectLst>
+                      <a:outerShdw blurRad="55000" dist="18000" dir="5400000" algn="tl" rotWithShape="0">
+                        <a:srgbClr val="000000">
+                          <a:alpha val="40000"/>
+                        </a:srgbClr>
+                      </a:outerShdw>
+                    </a:effectLst>
+                    <a:scene3d>
+                      <a:camera prst="orthographicFront"/>
+                      <a:lightRig rig="twoPt" dir="t">
+                        <a:rot lat="0" lon="0" rev="7200000"/>
+                      </a:lightRig>
+                    </a:scene3d>
+                    <a:sp3d>
+                      <a:bevelT w="25400" h="19050"/>
+                      <a:contourClr>
+                        <a:srgbClr val="FFFFFF"/>
+                      </a:contourClr>
+                    </a:sp3d>
+                  </pic:spPr>
+                </pic:pic>
+              </a:graphicData>
+            </a:graphic>
+          </wp:inline>
+        </w:drawing>
+      </w:r>
+    </w:p>
+    <w:p>
+      <w:r>
+        <w:t>LibGDX est une bibliothèque libre de droit et multiplateformes basé sur OpenGL et utilisable sous Java, Android et HTML5.</w:t>
+      </w:r>
+    </w:p>
+    <w:p>
+      <w:r>
+        <w:t>Nous l’avons choisie car elle est performante, en constante évolution et documentée. De plus elle nous permettrait, à terme, de développer une version du jeu sur portable et tablette.</w:t>
+      </w:r>
+    </w:p>
+    <w:p/>
+    <w:p>
+      <w:pPr>
+        <w:pStyle w:val="Titre3"/>
+      </w:pPr>
+      <w:r>
+        <w:t>La programmation Java :</w:t>
+      </w:r>
+    </w:p>
+    <w:p>
+      <w:pPr>
+        <w:pStyle w:val="Titre4"/>
+      </w:pPr>
+      <w:r>
+        <w:t>Organisation :</w:t>
+      </w:r>
+    </w:p>
+    <w:p/>
+    <w:p>
+      <w:pPr>
+        <w:pStyle w:val="Titre4"/>
+      </w:pPr>
+      <w:r>
+        <w:t>Tests unitaires et Travis :</w:t>
+      </w:r>
+    </w:p>
+    <w:p/>
+    <w:p>
+      <w:pPr>
+        <w:pStyle w:val="Titre4"/>
+      </w:pPr>
+      <w:r>
+        <w:t>Difficultés rencontrées :</w:t>
+      </w:r>
+    </w:p>
+    <w:p/>
+    <w:p>
+      <w:pPr>
+        <w:pStyle w:val="Titre2"/>
+      </w:pPr>
+      <w:r>
+        <w:t>Partie hardware :</w:t>
+      </w:r>
+    </w:p>
+    <w:p>
+      <w:pPr>
+        <w:pStyle w:val="Titre3"/>
+      </w:pPr>
+      <w:r>
+        <w:t>Le matériel :</w:t>
+      </w:r>
+    </w:p>
+    <w:p/>
+    <w:p>
+      <w:pPr>
+        <w:pStyle w:val="Titre3"/>
+      </w:pPr>
+      <w:r>
+        <w:t>La programmation Arduino :</w:t>
+      </w:r>
+    </w:p>
+    <w:p>
+      <w:pPr>
+        <w:pStyle w:val="Titre4"/>
+      </w:pPr>
+      <w:r>
+        <w:t>Organisation :</w:t>
+      </w:r>
+    </w:p>
+    <w:p/>
+    <w:p>
+      <w:pPr>
+        <w:pStyle w:val="Titre4"/>
+      </w:pPr>
+      <w:r>
+        <w:t>Difficultés rencontrées :</w:t>
+      </w:r>
+    </w:p>
+    <w:p/>
+    <w:p>
+      <w:r>
+        <w:br w:type="page"/>
+      </w:r>
+    </w:p>
+    <w:p>
+      <w:pPr>
+        <w:pStyle w:val="Titre1"/>
+        <w:numPr>
+          <w:ilvl w:val="0"/>
+          <w:numId w:val="1"/>
+        </w:numPr>
+      </w:pPr>
+      <w:r>
+        <w:lastRenderedPageBreak/>
+        <w:t>Conclusion :</w:t>
+      </w:r>
+    </w:p>
+    <w:p/>
+    <w:p>
+      <w:pPr>
+        <w:pStyle w:val="Titre2"/>
+      </w:pPr>
+      <w:r>
+        <w:t>L’avenir du projet :</w:t>
+      </w:r>
+    </w:p>
+    <w:p/>
+    <w:p>
+      <w:pPr>
+        <w:pStyle w:val="Titre2"/>
+      </w:pPr>
+      <w:r>
+        <w:t>Bilans personnels :</w:t>
+      </w:r>
+    </w:p>
+    <w:p>
+      <w:pPr>
+        <w:pStyle w:val="Titre3"/>
+      </w:pPr>
+      <w:r>
+        <w:t>Adrien :</w:t>
+      </w:r>
+    </w:p>
+    <w:p/>
+    <w:p>
+      <w:pPr>
+        <w:pStyle w:val="Titre3"/>
+      </w:pPr>
+      <w:r>
+        <w:t>Fanny :</w:t>
+      </w:r>
+    </w:p>
+    <w:p/>
+    <w:p>
+      <w:pPr>
+        <w:pStyle w:val="Titre3"/>
+      </w:pPr>
+      <w:r>
+        <w:t>Jérémy :</w:t>
+      </w:r>
+    </w:p>
+    <w:p/>
+    <w:p>
+      <w:pPr>
+        <w:pStyle w:val="Titre3"/>
+      </w:pPr>
+      <w:r>
+        <w:t>Valentin :</w:t>
+      </w:r>
+      <w:bookmarkStart w:id="15" w:name="_GoBack"/>
+      <w:bookmarkEnd w:id="15"/>
     </w:p>
     <w:sectPr>
-      <w:footerReference w:type="default" r:id="rId21"/>
+      <w:footerReference w:type="default" r:id="rId30"/>
       <w:pgSz w:w="11906" w:h="16838"/>
       <w:pgMar w:top="1417" w:right="1417" w:bottom="1417" w:left="1417" w:header="708" w:footer="708" w:gutter="0"/>
       <w:pgNumType w:start="0"/>
@@ -6781,6 +7102,7 @@
           <w:dataBinding w:prefixMappings="xmlns:ns0='http://purl.org/dc/elements/1.1/' xmlns:ns1='http://schemas.openxmlformats.org/package/2006/metadata/core-properties' " w:xpath="/ns1:coreProperties[1]/ns0:creator[1]" w:storeItemID="{6C3C8BC8-F283-45AE-878A-BAB7291924A1}"/>
           <w:text/>
         </w:sdtPr>
+        <w:sdtEndPr/>
         <w:sdtContent>
           <w:tc>
             <w:tcPr>
@@ -6863,7 +7185,7 @@
               <w:sz w:val="18"/>
               <w:szCs w:val="18"/>
             </w:rPr>
-            <w:t>1</w:t>
+            <w:t>8</w:t>
           </w:r>
           <w:r>
             <w:rPr>
@@ -6914,6 +7236,92 @@
 <file path=word/numbering.xml><?xml version="1.0" encoding="utf-8"?>
 <w:numbering xmlns:wpc="http://schemas.microsoft.com/office/word/2010/wordprocessingCanvas" xmlns:cx="http://schemas.microsoft.com/office/drawing/2014/chartex" xmlns:cx1="http://schemas.microsoft.com/office/drawing/2015/9/8/chartex" xmlns:cx2="http://schemas.microsoft.com/office/drawing/2015/10/21/chartex" xmlns:cx3="http://schemas.microsoft.com/office/drawing/2016/5/9/chartex" xmlns:cx4="http://schemas.microsoft.com/office/drawing/2016/5/10/chartex" xmlns:cx5="http://schemas.microsoft.com/office/drawing/2016/5/11/chartex" xmlns:mc="http://schemas.openxmlformats.org/markup-compatibility/2006" xmlns:o="urn:schemas-microsoft-com:office:office" xmlns:r="http://schemas.openxmlformats.org/officeDocument/2006/relationships" xmlns:m="http://schemas.openxmlformats.org/officeDocument/2006/math" xmlns:v="urn:schemas-microsoft-com:vml" xmlns:wp14="http://schemas.microsoft.com/office/word/2010/wordprocessingDrawing" xmlns:wp="http://schemas.openxmlformats.org/drawingml/2006/wordprocessingDrawing" xmlns:w10="urn:schemas-microsoft-com:office:word" xmlns:w="http://schemas.openxmlformats.org/wordprocessingml/2006/main" xmlns:w14="http://schemas.microsoft.com/office/word/2010/wordml" xmlns:w15="http://schemas.microsoft.com/office/word/2012/wordml" xmlns:w16se="http://schemas.microsoft.com/office/word/2015/wordml/symex" xmlns:wpg="http://schemas.microsoft.com/office/word/2010/wordprocessingGroup" xmlns:wpi="http://schemas.microsoft.com/office/word/2010/wordprocessingInk" xmlns:wne="http://schemas.microsoft.com/office/word/2006/wordml" xmlns:wps="http://schemas.microsoft.com/office/word/2010/wordprocessingShape" mc:Ignorable="w14 w15 w16se wp14">
   <w:abstractNum w:abstractNumId="0" w15:restartNumberingAfterBreak="0">
+    <w:nsid w:val="11FA59E8"/>
+    <w:multiLevelType w:val="hybridMultilevel"/>
+    <w:tmpl w:val="BA2A7FF8"/>
+    <w:lvl w:ilvl="0" w:tplc="040C0013">
+      <w:start w:val="1"/>
+      <w:numFmt w:val="upperRoman"/>
+      <w:lvlText w:val="%1."/>
+      <w:lvlJc w:val="right"/>
+      <w:pPr>
+        <w:ind w:left="720" w:hanging="360"/>
+      </w:pPr>
+    </w:lvl>
+    <w:lvl w:ilvl="1" w:tplc="040C0019" w:tentative="1">
+      <w:start w:val="1"/>
+      <w:numFmt w:val="lowerLetter"/>
+      <w:lvlText w:val="%2."/>
+      <w:lvlJc w:val="left"/>
+      <w:pPr>
+        <w:ind w:left="1440" w:hanging="360"/>
+      </w:pPr>
+    </w:lvl>
+    <w:lvl w:ilvl="2" w:tplc="040C001B" w:tentative="1">
+      <w:start w:val="1"/>
+      <w:numFmt w:val="lowerRoman"/>
+      <w:lvlText w:val="%3."/>
+      <w:lvlJc w:val="right"/>
+      <w:pPr>
+        <w:ind w:left="2160" w:hanging="180"/>
+      </w:pPr>
+    </w:lvl>
+    <w:lvl w:ilvl="3" w:tplc="040C000F" w:tentative="1">
+      <w:start w:val="1"/>
+      <w:numFmt w:val="decimal"/>
+      <w:lvlText w:val="%4."/>
+      <w:lvlJc w:val="left"/>
+      <w:pPr>
+        <w:ind w:left="2880" w:hanging="360"/>
+      </w:pPr>
+    </w:lvl>
+    <w:lvl w:ilvl="4" w:tplc="040C0019" w:tentative="1">
+      <w:start w:val="1"/>
+      <w:numFmt w:val="lowerLetter"/>
+      <w:lvlText w:val="%5."/>
+      <w:lvlJc w:val="left"/>
+      <w:pPr>
+        <w:ind w:left="3600" w:hanging="360"/>
+      </w:pPr>
+    </w:lvl>
+    <w:lvl w:ilvl="5" w:tplc="040C001B" w:tentative="1">
+      <w:start w:val="1"/>
+      <w:numFmt w:val="lowerRoman"/>
+      <w:lvlText w:val="%6."/>
+      <w:lvlJc w:val="right"/>
+      <w:pPr>
+        <w:ind w:left="4320" w:hanging="180"/>
+      </w:pPr>
+    </w:lvl>
+    <w:lvl w:ilvl="6" w:tplc="040C000F" w:tentative="1">
+      <w:start w:val="1"/>
+      <w:numFmt w:val="decimal"/>
+      <w:lvlText w:val="%7."/>
+      <w:lvlJc w:val="left"/>
+      <w:pPr>
+        <w:ind w:left="5040" w:hanging="360"/>
+      </w:pPr>
+    </w:lvl>
+    <w:lvl w:ilvl="7" w:tplc="040C0019" w:tentative="1">
+      <w:start w:val="1"/>
+      <w:numFmt w:val="lowerLetter"/>
+      <w:lvlText w:val="%8."/>
+      <w:lvlJc w:val="left"/>
+      <w:pPr>
+        <w:ind w:left="5760" w:hanging="360"/>
+      </w:pPr>
+    </w:lvl>
+    <w:lvl w:ilvl="8" w:tplc="040C001B" w:tentative="1">
+      <w:start w:val="1"/>
+      <w:numFmt w:val="lowerRoman"/>
+      <w:lvlText w:val="%9."/>
+      <w:lvlJc w:val="right"/>
+      <w:pPr>
+        <w:ind w:left="6480" w:hanging="180"/>
+      </w:pPr>
+    </w:lvl>
+  </w:abstractNum>
+  <w:abstractNum w:abstractNumId="1" w15:restartNumberingAfterBreak="0">
     <w:nsid w:val="4A4C77D4"/>
     <w:multiLevelType w:val="hybridMultilevel"/>
     <w:tmpl w:val="EF7E4AC8"/>
@@ -7002,7 +7410,99 @@
       </w:pPr>
     </w:lvl>
   </w:abstractNum>
+  <w:abstractNum w:abstractNumId="2" w15:restartNumberingAfterBreak="0">
+    <w:nsid w:val="71FA4E10"/>
+    <w:multiLevelType w:val="hybridMultilevel"/>
+    <w:tmpl w:val="1D549710"/>
+    <w:lvl w:ilvl="0" w:tplc="040C000F">
+      <w:start w:val="1"/>
+      <w:numFmt w:val="decimal"/>
+      <w:lvlText w:val="%1."/>
+      <w:lvlJc w:val="left"/>
+      <w:pPr>
+        <w:ind w:left="720" w:hanging="360"/>
+      </w:pPr>
+    </w:lvl>
+    <w:lvl w:ilvl="1" w:tplc="040C0019" w:tentative="1">
+      <w:start w:val="1"/>
+      <w:numFmt w:val="lowerLetter"/>
+      <w:lvlText w:val="%2."/>
+      <w:lvlJc w:val="left"/>
+      <w:pPr>
+        <w:ind w:left="1440" w:hanging="360"/>
+      </w:pPr>
+    </w:lvl>
+    <w:lvl w:ilvl="2" w:tplc="040C001B" w:tentative="1">
+      <w:start w:val="1"/>
+      <w:numFmt w:val="lowerRoman"/>
+      <w:lvlText w:val="%3."/>
+      <w:lvlJc w:val="right"/>
+      <w:pPr>
+        <w:ind w:left="2160" w:hanging="180"/>
+      </w:pPr>
+    </w:lvl>
+    <w:lvl w:ilvl="3" w:tplc="040C000F" w:tentative="1">
+      <w:start w:val="1"/>
+      <w:numFmt w:val="decimal"/>
+      <w:lvlText w:val="%4."/>
+      <w:lvlJc w:val="left"/>
+      <w:pPr>
+        <w:ind w:left="2880" w:hanging="360"/>
+      </w:pPr>
+    </w:lvl>
+    <w:lvl w:ilvl="4" w:tplc="040C0019" w:tentative="1">
+      <w:start w:val="1"/>
+      <w:numFmt w:val="lowerLetter"/>
+      <w:lvlText w:val="%5."/>
+      <w:lvlJc w:val="left"/>
+      <w:pPr>
+        <w:ind w:left="3600" w:hanging="360"/>
+      </w:pPr>
+    </w:lvl>
+    <w:lvl w:ilvl="5" w:tplc="040C001B" w:tentative="1">
+      <w:start w:val="1"/>
+      <w:numFmt w:val="lowerRoman"/>
+      <w:lvlText w:val="%6."/>
+      <w:lvlJc w:val="right"/>
+      <w:pPr>
+        <w:ind w:left="4320" w:hanging="180"/>
+      </w:pPr>
+    </w:lvl>
+    <w:lvl w:ilvl="6" w:tplc="040C000F" w:tentative="1">
+      <w:start w:val="1"/>
+      <w:numFmt w:val="decimal"/>
+      <w:lvlText w:val="%7."/>
+      <w:lvlJc w:val="left"/>
+      <w:pPr>
+        <w:ind w:left="5040" w:hanging="360"/>
+      </w:pPr>
+    </w:lvl>
+    <w:lvl w:ilvl="7" w:tplc="040C0019" w:tentative="1">
+      <w:start w:val="1"/>
+      <w:numFmt w:val="lowerLetter"/>
+      <w:lvlText w:val="%8."/>
+      <w:lvlJc w:val="left"/>
+      <w:pPr>
+        <w:ind w:left="5760" w:hanging="360"/>
+      </w:pPr>
+    </w:lvl>
+    <w:lvl w:ilvl="8" w:tplc="040C001B" w:tentative="1">
+      <w:start w:val="1"/>
+      <w:numFmt w:val="lowerRoman"/>
+      <w:lvlText w:val="%9."/>
+      <w:lvlJc w:val="right"/>
+      <w:pPr>
+        <w:ind w:left="6480" w:hanging="180"/>
+      </w:pPr>
+    </w:lvl>
+  </w:abstractNum>
   <w:num w:numId="1">
+    <w:abstractNumId w:val="1"/>
+  </w:num>
+  <w:num w:numId="2">
+    <w:abstractNumId w:val="2"/>
+  </w:num>
+  <w:num w:numId="3">
     <w:abstractNumId w:val="0"/>
   </w:num>
 </w:numbering>
@@ -7131,6 +7631,7 @@
     <w:lsdException w:name="HTML Sample" w:semiHidden="1" w:unhideWhenUsed="1"/>
     <w:lsdException w:name="HTML Typewriter" w:semiHidden="1" w:unhideWhenUsed="1"/>
     <w:lsdException w:name="HTML Variable" w:semiHidden="1" w:unhideWhenUsed="1"/>
+    <w:lsdException w:name="Normal Table" w:semiHidden="1" w:unhideWhenUsed="1"/>
     <w:lsdException w:name="annotation subject" w:semiHidden="1" w:unhideWhenUsed="1"/>
     <w:lsdException w:name="No List" w:semiHidden="1" w:unhideWhenUsed="1"/>
     <w:lsdException w:name="Outline List 1" w:semiHidden="1" w:unhideWhenUsed="1"/>
@@ -7176,9 +7677,11 @@
     <w:lsdException w:name="Table Subtle 1" w:semiHidden="1" w:unhideWhenUsed="1"/>
     <w:lsdException w:name="Table Subtle 2" w:semiHidden="1" w:unhideWhenUsed="1"/>
     <w:lsdException w:name="Table Web 1" w:semiHidden="1" w:unhideWhenUsed="1"/>
+    <w:lsdException w:name="Table Web 2" w:semiHidden="1" w:unhideWhenUsed="1"/>
     <w:lsdException w:name="Table Web 3" w:semiHidden="1" w:unhideWhenUsed="1"/>
     <w:lsdException w:name="Balloon Text" w:semiHidden="1" w:unhideWhenUsed="1"/>
     <w:lsdException w:name="Table Grid" w:uiPriority="39"/>
+    <w:lsdException w:name="Table Theme" w:semiHidden="1" w:unhideWhenUsed="1"/>
     <w:lsdException w:name="Placeholder Text" w:semiHidden="1"/>
     <w:lsdException w:name="No Spacing" w:uiPriority="1" w:qFormat="1"/>
     <w:lsdException w:name="Light Shading" w:uiPriority="60"/>
@@ -7835,6 +8338,7 @@
     <w:rsidRoot w:val="0022772B"/>
     <w:rsid w:val="0022772B"/>
     <w:rsid w:val="00385C35"/>
+    <w:rsid w:val="007A24E4"/>
   </w:rsids>
   <m:mathPr>
     <m:mathFont m:val="Cambria Math"/>
@@ -8571,7 +9075,7 @@
 </file>
 
 <file path=customXml/itemProps1.xml><?xml version="1.0" encoding="utf-8"?>
-<ds:datastoreItem xmlns:ds="http://schemas.openxmlformats.org/officeDocument/2006/customXml" ds:itemID="{F5F581F2-009C-46F1-94A1-2C06A47D998C}">
+<ds:datastoreItem xmlns:ds="http://schemas.openxmlformats.org/officeDocument/2006/customXml" ds:itemID="{5BA7E394-3974-46C1-A8EB-23FD0BD1BB44}">
   <ds:schemaRefs>
     <ds:schemaRef ds:uri="http://schemas.openxmlformats.org/officeDocument/2006/bibliography"/>
   </ds:schemaRefs>

</xml_diff>

<commit_message>
Rédaction bilan personnel, remerciement et avenir du projet
:)
</commit_message>
<xml_diff>
--- a/Documents/Rapport.docx
+++ b/Documents/Rapport.docx
@@ -6934,7 +6934,16 @@
         <w:t>L’avenir du projet :</w:t>
       </w:r>
     </w:p>
-    <w:p/>
+    <w:p>
+      <w:r>
+        <w:tab/>
+        <w:t>Ce projet n’en est pour l’instant qu’à l’état de démonstration mais nous aimerions continuer à le développer après l’IUT afin de lui donner l’apparence, le contenu et l’envergure que nous désirions. A terme cela devrait réellement permettre d’Aider les personnes voulant apprendre le langage Arduino.</w:t>
+      </w:r>
+    </w:p>
+    <w:p>
+      <w:bookmarkStart w:id="15" w:name="_GoBack"/>
+      <w:bookmarkEnd w:id="15"/>
+    </w:p>
     <w:p>
       <w:pPr>
         <w:pStyle w:val="Titre2"/>
@@ -6969,16 +6978,115 @@
         <w:t>Jérémy :</w:t>
       </w:r>
     </w:p>
+    <w:p>
+      <w:r>
+        <w:tab/>
+        <w:t>Je pense que ce projet m’</w:t>
+      </w:r>
+      <w:r>
+        <w:t>a beaucoup apporté et j’ai particulièrement aimé l’idée de pouvoir aider des personnes (pour l’apprentissage d’Arduino) à travers ce projet.</w:t>
+      </w:r>
+    </w:p>
     <w:p/>
     <w:p>
       <w:pPr>
+        <w:ind w:firstLine="708"/>
+      </w:pPr>
+      <w:r>
+        <w:t>Sur le plan technique, cela m’a permis de continuer à côtoyer l’univers d’Arduino que je connaissais depuis le lycée et d’être dans la continuité de mon projet du premier semestre (un poster sur Arduino).</w:t>
+      </w:r>
+    </w:p>
+    <w:p>
+      <w:r>
+        <w:t>Ensuite, j’ai vraiment pu me familiariser avec Java et apprendre à construire un projet dans ce langage : organiser les packages et les classes, constater l’importance des commentaires et de la javadoc dans un travail de groupe… Nous avons aussi dû apprendre à maitriser un nouvelle bibliothèque (libGDX) afin de mener à bien ce projet. Cela m’a permis de constater à quel point la recherche et l’apprentissage étaient des points important dans un projet.</w:t>
+      </w:r>
+    </w:p>
+    <w:p>
+      <w:r>
+        <w:t>Enfin, j’ai apprécier de pouvoir me renseigner sur les licences libres, d’en appliquer une à notre projet et de travailler sous forme d’opensource. Cela permet de contribuer aux valeurs de partage, de liberté et de donner une dimension plus humaine à notre projet.</w:t>
+      </w:r>
+    </w:p>
+    <w:p/>
+    <w:p>
+      <w:r>
+        <w:tab/>
+        <w:t xml:space="preserve">Sur le plan humain, cela m’a permis de constater que tout n’était pas toujours facile. Il faut apprendre à persévérer avec la fatigue et les difficultés. </w:t>
+      </w:r>
+    </w:p>
+    <w:p>
+      <w:r>
+        <w:tab/>
+        <w:t>J’ai tout de même passé de bons moments. Construire un projet pouvant perdurer, et ce, dans la bonne entente est vraiment agréable.</w:t>
+      </w:r>
+      <w:r>
+        <w:t xml:space="preserve"> Avec une tutrice à l’écoute et des amis en coéquipiers, cela ne pouvait que fonctionner.</w:t>
+      </w:r>
+    </w:p>
+    <w:p/>
+    <w:p>
+      <w:pPr>
         <w:pStyle w:val="Titre3"/>
       </w:pPr>
       <w:r>
         <w:t>Valentin :</w:t>
       </w:r>
-      <w:bookmarkStart w:id="15" w:name="_GoBack"/>
-      <w:bookmarkEnd w:id="15"/>
+    </w:p>
+    <w:p/>
+    <w:p>
+      <w:r>
+        <w:br w:type="page"/>
+      </w:r>
+    </w:p>
+    <w:p>
+      <w:pPr>
+        <w:pStyle w:val="Titre2"/>
+      </w:pPr>
+      <w:r>
+        <w:lastRenderedPageBreak/>
+        <w:t>Remerciements :</w:t>
+      </w:r>
+    </w:p>
+    <w:p>
+      <w:r>
+        <w:tab/>
+        <w:t>Nous voudrions remercier :</w:t>
+      </w:r>
+    </w:p>
+    <w:p>
+      <w:pPr>
+        <w:pStyle w:val="Paragraphedeliste"/>
+        <w:numPr>
+          <w:ilvl w:val="0"/>
+          <w:numId w:val="4"/>
+        </w:numPr>
+      </w:pPr>
+      <w:r>
+        <w:t>Notre tutrice : Amélie Cordier pour son écoute et ses encouragements tout au long du projet.</w:t>
+      </w:r>
+    </w:p>
+    <w:p>
+      <w:pPr>
+        <w:pStyle w:val="Paragraphedeliste"/>
+        <w:numPr>
+          <w:ilvl w:val="0"/>
+          <w:numId w:val="4"/>
+        </w:numPr>
+      </w:pPr>
+      <w:r>
+        <w:t>L’IUT Claude Bernard Lyon 1 pour avoir financé le Starter Kit Grove V3</w:t>
+      </w:r>
+    </w:p>
+    <w:p>
+      <w:pPr>
+        <w:pStyle w:val="Paragraphedeliste"/>
+        <w:numPr>
+          <w:ilvl w:val="0"/>
+          <w:numId w:val="4"/>
+        </w:numPr>
+      </w:pPr>
+      <w:r>
+        <w:t>Toutes les personnes ayant répondu à notre questionnaire durant l’étude d’ergonomie</w:t>
+      </w:r>
     </w:p>
     <w:sectPr>
       <w:footerReference w:type="default" r:id="rId30"/>
@@ -7496,6 +7604,119 @@
       </w:pPr>
     </w:lvl>
   </w:abstractNum>
+  <w:abstractNum w:abstractNumId="3" w15:restartNumberingAfterBreak="0">
+    <w:nsid w:val="7D2131BA"/>
+    <w:multiLevelType w:val="hybridMultilevel"/>
+    <w:tmpl w:val="0D0CF680"/>
+    <w:lvl w:ilvl="0" w:tplc="4FF25EBE">
+      <w:start w:val="3"/>
+      <w:numFmt w:val="bullet"/>
+      <w:lvlText w:val="-"/>
+      <w:lvlJc w:val="left"/>
+      <w:pPr>
+        <w:ind w:left="720" w:hanging="360"/>
+      </w:pPr>
+      <w:rPr>
+        <w:rFonts w:ascii="Calibri" w:eastAsiaTheme="minorHAnsi" w:hAnsi="Calibri" w:cs="Calibri" w:hint="default"/>
+      </w:rPr>
+    </w:lvl>
+    <w:lvl w:ilvl="1" w:tplc="040C0003" w:tentative="1">
+      <w:start w:val="1"/>
+      <w:numFmt w:val="bullet"/>
+      <w:lvlText w:val="o"/>
+      <w:lvlJc w:val="left"/>
+      <w:pPr>
+        <w:ind w:left="1440" w:hanging="360"/>
+      </w:pPr>
+      <w:rPr>
+        <w:rFonts w:ascii="Courier New" w:hAnsi="Courier New" w:cs="Courier New" w:hint="default"/>
+      </w:rPr>
+    </w:lvl>
+    <w:lvl w:ilvl="2" w:tplc="040C0005" w:tentative="1">
+      <w:start w:val="1"/>
+      <w:numFmt w:val="bullet"/>
+      <w:lvlText w:val=""/>
+      <w:lvlJc w:val="left"/>
+      <w:pPr>
+        <w:ind w:left="2160" w:hanging="360"/>
+      </w:pPr>
+      <w:rPr>
+        <w:rFonts w:ascii="Wingdings" w:hAnsi="Wingdings" w:hint="default"/>
+      </w:rPr>
+    </w:lvl>
+    <w:lvl w:ilvl="3" w:tplc="040C0001" w:tentative="1">
+      <w:start w:val="1"/>
+      <w:numFmt w:val="bullet"/>
+      <w:lvlText w:val=""/>
+      <w:lvlJc w:val="left"/>
+      <w:pPr>
+        <w:ind w:left="2880" w:hanging="360"/>
+      </w:pPr>
+      <w:rPr>
+        <w:rFonts w:ascii="Symbol" w:hAnsi="Symbol" w:hint="default"/>
+      </w:rPr>
+    </w:lvl>
+    <w:lvl w:ilvl="4" w:tplc="040C0003" w:tentative="1">
+      <w:start w:val="1"/>
+      <w:numFmt w:val="bullet"/>
+      <w:lvlText w:val="o"/>
+      <w:lvlJc w:val="left"/>
+      <w:pPr>
+        <w:ind w:left="3600" w:hanging="360"/>
+      </w:pPr>
+      <w:rPr>
+        <w:rFonts w:ascii="Courier New" w:hAnsi="Courier New" w:cs="Courier New" w:hint="default"/>
+      </w:rPr>
+    </w:lvl>
+    <w:lvl w:ilvl="5" w:tplc="040C0005" w:tentative="1">
+      <w:start w:val="1"/>
+      <w:numFmt w:val="bullet"/>
+      <w:lvlText w:val=""/>
+      <w:lvlJc w:val="left"/>
+      <w:pPr>
+        <w:ind w:left="4320" w:hanging="360"/>
+      </w:pPr>
+      <w:rPr>
+        <w:rFonts w:ascii="Wingdings" w:hAnsi="Wingdings" w:hint="default"/>
+      </w:rPr>
+    </w:lvl>
+    <w:lvl w:ilvl="6" w:tplc="040C0001" w:tentative="1">
+      <w:start w:val="1"/>
+      <w:numFmt w:val="bullet"/>
+      <w:lvlText w:val=""/>
+      <w:lvlJc w:val="left"/>
+      <w:pPr>
+        <w:ind w:left="5040" w:hanging="360"/>
+      </w:pPr>
+      <w:rPr>
+        <w:rFonts w:ascii="Symbol" w:hAnsi="Symbol" w:hint="default"/>
+      </w:rPr>
+    </w:lvl>
+    <w:lvl w:ilvl="7" w:tplc="040C0003" w:tentative="1">
+      <w:start w:val="1"/>
+      <w:numFmt w:val="bullet"/>
+      <w:lvlText w:val="o"/>
+      <w:lvlJc w:val="left"/>
+      <w:pPr>
+        <w:ind w:left="5760" w:hanging="360"/>
+      </w:pPr>
+      <w:rPr>
+        <w:rFonts w:ascii="Courier New" w:hAnsi="Courier New" w:cs="Courier New" w:hint="default"/>
+      </w:rPr>
+    </w:lvl>
+    <w:lvl w:ilvl="8" w:tplc="040C0005" w:tentative="1">
+      <w:start w:val="1"/>
+      <w:numFmt w:val="bullet"/>
+      <w:lvlText w:val=""/>
+      <w:lvlJc w:val="left"/>
+      <w:pPr>
+        <w:ind w:left="6480" w:hanging="360"/>
+      </w:pPr>
+      <w:rPr>
+        <w:rFonts w:ascii="Wingdings" w:hAnsi="Wingdings" w:hint="default"/>
+      </w:rPr>
+    </w:lvl>
+  </w:abstractNum>
   <w:num w:numId="1">
     <w:abstractNumId w:val="1"/>
   </w:num>
@@ -7504,6 +7725,9 @@
   </w:num>
   <w:num w:numId="3">
     <w:abstractNumId w:val="0"/>
+  </w:num>
+  <w:num w:numId="4">
+    <w:abstractNumId w:val="3"/>
   </w:num>
 </w:numbering>
 </file>
@@ -8255,6 +8479,17 @@
       <w:ind w:left="440"/>
     </w:pPr>
   </w:style>
+  <w:style w:type="paragraph" w:styleId="Paragraphedeliste">
+    <w:name w:val="List Paragraph"/>
+    <w:basedOn w:val="Normal"/>
+    <w:uiPriority w:val="34"/>
+    <w:qFormat/>
+    <w:rsid w:val="00572A3F"/>
+    <w:pPr>
+      <w:ind w:left="720"/>
+      <w:contextualSpacing/>
+    </w:pPr>
+  </w:style>
 </w:styles>
 </file>
 
@@ -8310,6 +8545,27 @@
     <w:pitch w:val="variable"/>
     <w:sig w:usb0="E0002AFF" w:usb1="C000247B" w:usb2="00000009" w:usb3="00000000" w:csb0="000001FF" w:csb1="00000000"/>
   </w:font>
+  <w:font w:name="Courier New">
+    <w:panose1 w:val="02070309020205020404"/>
+    <w:charset w:val="00"/>
+    <w:family w:val="modern"/>
+    <w:pitch w:val="fixed"/>
+    <w:sig w:usb0="E0002EFF" w:usb1="C0007843" w:usb2="00000009" w:usb3="00000000" w:csb0="000001FF" w:csb1="00000000"/>
+  </w:font>
+  <w:font w:name="Wingdings">
+    <w:panose1 w:val="05000000000000000000"/>
+    <w:charset w:val="02"/>
+    <w:family w:val="auto"/>
+    <w:pitch w:val="variable"/>
+    <w:sig w:usb0="00000000" w:usb1="10000000" w:usb2="00000000" w:usb3="00000000" w:csb0="80000000" w:csb1="00000000"/>
+  </w:font>
+  <w:font w:name="Symbol">
+    <w:panose1 w:val="05050102010706020507"/>
+    <w:charset w:val="02"/>
+    <w:family w:val="roman"/>
+    <w:pitch w:val="variable"/>
+    <w:sig w:usb0="00000000" w:usb1="10000000" w:usb2="00000000" w:usb3="00000000" w:csb0="80000000" w:csb1="00000000"/>
+  </w:font>
   <w:font w:name="Calibri Light">
     <w:panose1 w:val="020F0302020204030204"/>
     <w:charset w:val="00"/>
@@ -8338,7 +8594,7 @@
     <w:rsidRoot w:val="0022772B"/>
     <w:rsid w:val="0022772B"/>
     <w:rsid w:val="00385C35"/>
-    <w:rsid w:val="007A24E4"/>
+    <w:rsid w:val="00F918B8"/>
   </w:rsids>
   <m:mathPr>
     <m:mathFont m:val="Cambria Math"/>
@@ -9075,7 +9331,7 @@
 </file>
 
 <file path=customXml/itemProps1.xml><?xml version="1.0" encoding="utf-8"?>
-<ds:datastoreItem xmlns:ds="http://schemas.openxmlformats.org/officeDocument/2006/customXml" ds:itemID="{5BA7E394-3974-46C1-A8EB-23FD0BD1BB44}">
+<ds:datastoreItem xmlns:ds="http://schemas.openxmlformats.org/officeDocument/2006/customXml" ds:itemID="{846D8568-85CA-4803-98E5-75F6F6651B0F}">
   <ds:schemaRefs>
     <ds:schemaRef ds:uri="http://schemas.openxmlformats.org/officeDocument/2006/bibliography"/>
   </ds:schemaRefs>

</xml_diff>

<commit_message>
MAJ index + ajout table illustration
</commit_message>
<xml_diff>
--- a/Documents/Rapport.docx
+++ b/Documents/Rapport.docx
@@ -4109,7 +4109,9 @@
               <w:tab w:val="right" w:leader="dot" w:pos="9062"/>
             </w:tabs>
             <w:rPr>
+              <w:rFonts w:eastAsiaTheme="minorEastAsia"/>
               <w:noProof/>
+              <w:lang w:eastAsia="fr-FR"/>
             </w:rPr>
           </w:pPr>
           <w:r>
@@ -4121,7 +4123,7 @@
           <w:r>
             <w:fldChar w:fldCharType="separate"/>
           </w:r>
-          <w:hyperlink w:anchor="_Toc476158333" w:history="1">
+          <w:hyperlink w:anchor="_Toc476233395" w:history="1">
             <w:r>
               <w:rPr>
                 <w:rStyle w:val="Lienhypertexte"/>
@@ -4148,7 +4150,7 @@
                 <w:noProof/>
                 <w:webHidden/>
               </w:rPr>
-              <w:instrText xml:space="preserve"> PAGEREF _Toc476158333 \h </w:instrText>
+              <w:instrText xml:space="preserve"> PAGEREF _Toc476233395 \h </w:instrText>
             </w:r>
             <w:r>
               <w:rPr>
@@ -4186,10 +4188,12 @@
               <w:tab w:val="right" w:leader="dot" w:pos="9062"/>
             </w:tabs>
             <w:rPr>
+              <w:rFonts w:eastAsiaTheme="minorEastAsia"/>
               <w:noProof/>
+              <w:lang w:eastAsia="fr-FR"/>
             </w:rPr>
           </w:pPr>
-          <w:hyperlink w:anchor="_Toc476158334" w:history="1">
+          <w:hyperlink w:anchor="_Toc476233396" w:history="1">
             <w:r>
               <w:rPr>
                 <w:rStyle w:val="Lienhypertexte"/>
@@ -4216,7 +4220,7 @@
                 <w:noProof/>
                 <w:webHidden/>
               </w:rPr>
-              <w:instrText xml:space="preserve"> PAGEREF _Toc476158334 \h </w:instrText>
+              <w:instrText xml:space="preserve"> PAGEREF _Toc476233396 \h </w:instrText>
             </w:r>
             <w:r>
               <w:rPr>
@@ -4254,10 +4258,12 @@
               <w:tab w:val="right" w:leader="dot" w:pos="9062"/>
             </w:tabs>
             <w:rPr>
+              <w:rFonts w:eastAsiaTheme="minorEastAsia"/>
               <w:noProof/>
+              <w:lang w:eastAsia="fr-FR"/>
             </w:rPr>
           </w:pPr>
-          <w:hyperlink w:anchor="_Toc476158335" w:history="1">
+          <w:hyperlink w:anchor="_Toc476233397" w:history="1">
             <w:r>
               <w:rPr>
                 <w:rStyle w:val="Lienhypertexte"/>
@@ -4284,7 +4290,7 @@
                 <w:noProof/>
                 <w:webHidden/>
               </w:rPr>
-              <w:instrText xml:space="preserve"> PAGEREF _Toc476158335 \h </w:instrText>
+              <w:instrText xml:space="preserve"> PAGEREF _Toc476233397 \h </w:instrText>
             </w:r>
             <w:r>
               <w:rPr>
@@ -4322,10 +4328,12 @@
               <w:tab w:val="right" w:leader="dot" w:pos="9062"/>
             </w:tabs>
             <w:rPr>
+              <w:rFonts w:eastAsiaTheme="minorEastAsia"/>
               <w:noProof/>
+              <w:lang w:eastAsia="fr-FR"/>
             </w:rPr>
           </w:pPr>
-          <w:hyperlink w:anchor="_Toc476158336" w:history="1">
+          <w:hyperlink w:anchor="_Toc476233398" w:history="1">
             <w:r>
               <w:rPr>
                 <w:rStyle w:val="Lienhypertexte"/>
@@ -4352,7 +4360,7 @@
                 <w:noProof/>
                 <w:webHidden/>
               </w:rPr>
-              <w:instrText xml:space="preserve"> PAGEREF _Toc476158336 \h </w:instrText>
+              <w:instrText xml:space="preserve"> PAGEREF _Toc476233398 \h </w:instrText>
             </w:r>
             <w:r>
               <w:rPr>
@@ -4390,10 +4398,12 @@
               <w:tab w:val="right" w:leader="dot" w:pos="9062"/>
             </w:tabs>
             <w:rPr>
+              <w:rFonts w:eastAsiaTheme="minorEastAsia"/>
               <w:noProof/>
+              <w:lang w:eastAsia="fr-FR"/>
             </w:rPr>
           </w:pPr>
-          <w:hyperlink w:anchor="_Toc476158337" w:history="1">
+          <w:hyperlink w:anchor="_Toc476233399" w:history="1">
             <w:r>
               <w:rPr>
                 <w:rStyle w:val="Lienhypertexte"/>
@@ -4420,7 +4430,7 @@
                 <w:noProof/>
                 <w:webHidden/>
               </w:rPr>
-              <w:instrText xml:space="preserve"> PAGEREF _Toc476158337 \h </w:instrText>
+              <w:instrText xml:space="preserve"> PAGEREF _Toc476233399 \h </w:instrText>
             </w:r>
             <w:r>
               <w:rPr>
@@ -4458,10 +4468,12 @@
               <w:tab w:val="right" w:leader="dot" w:pos="9062"/>
             </w:tabs>
             <w:rPr>
+              <w:rFonts w:eastAsiaTheme="minorEastAsia"/>
               <w:noProof/>
+              <w:lang w:eastAsia="fr-FR"/>
             </w:rPr>
           </w:pPr>
-          <w:hyperlink w:anchor="_Toc476158338" w:history="1">
+          <w:hyperlink w:anchor="_Toc476233400" w:history="1">
             <w:r>
               <w:rPr>
                 <w:rStyle w:val="Lienhypertexte"/>
@@ -4488,7 +4500,7 @@
                 <w:noProof/>
                 <w:webHidden/>
               </w:rPr>
-              <w:instrText xml:space="preserve"> PAGEREF _Toc476158338 \h </w:instrText>
+              <w:instrText xml:space="preserve"> PAGEREF _Toc476233400 \h </w:instrText>
             </w:r>
             <w:r>
               <w:rPr>
@@ -4526,10 +4538,12 @@
               <w:tab w:val="right" w:leader="dot" w:pos="9062"/>
             </w:tabs>
             <w:rPr>
+              <w:rFonts w:eastAsiaTheme="minorEastAsia"/>
               <w:noProof/>
+              <w:lang w:eastAsia="fr-FR"/>
             </w:rPr>
           </w:pPr>
-          <w:hyperlink w:anchor="_Toc476158339" w:history="1">
+          <w:hyperlink w:anchor="_Toc476233401" w:history="1">
             <w:r>
               <w:rPr>
                 <w:rStyle w:val="Lienhypertexte"/>
@@ -4556,7 +4570,7 @@
                 <w:noProof/>
                 <w:webHidden/>
               </w:rPr>
-              <w:instrText xml:space="preserve"> PAGEREF _Toc476158339 \h </w:instrText>
+              <w:instrText xml:space="preserve"> PAGEREF _Toc476233401 \h </w:instrText>
             </w:r>
             <w:r>
               <w:rPr>
@@ -4595,10 +4609,12 @@
               <w:tab w:val="right" w:leader="dot" w:pos="9062"/>
             </w:tabs>
             <w:rPr>
+              <w:rFonts w:eastAsiaTheme="minorEastAsia"/>
               <w:noProof/>
+              <w:lang w:eastAsia="fr-FR"/>
             </w:rPr>
           </w:pPr>
-          <w:hyperlink w:anchor="_Toc476158340" w:history="1">
+          <w:hyperlink w:anchor="_Toc476233402" w:history="1">
             <w:r>
               <w:rPr>
                 <w:rStyle w:val="Lienhypertexte"/>
@@ -4608,7 +4624,9 @@
             </w:r>
             <w:r>
               <w:rPr>
-                <w:noProof/>
+                <w:rFonts w:eastAsiaTheme="minorEastAsia"/>
+                <w:noProof/>
+                <w:lang w:eastAsia="fr-FR"/>
               </w:rPr>
               <w:tab/>
             </w:r>
@@ -4638,7 +4656,7 @@
                 <w:noProof/>
                 <w:webHidden/>
               </w:rPr>
-              <w:instrText xml:space="preserve"> PAGEREF _Toc476158340 \h </w:instrText>
+              <w:instrText xml:space="preserve"> PAGEREF _Toc476233402 \h </w:instrText>
             </w:r>
             <w:r>
               <w:rPr>
@@ -4676,10 +4694,12 @@
               <w:tab w:val="right" w:leader="dot" w:pos="9062"/>
             </w:tabs>
             <w:rPr>
+              <w:rFonts w:eastAsiaTheme="minorEastAsia"/>
               <w:noProof/>
+              <w:lang w:eastAsia="fr-FR"/>
             </w:rPr>
           </w:pPr>
-          <w:hyperlink w:anchor="_Toc476158341" w:history="1">
+          <w:hyperlink w:anchor="_Toc476233403" w:history="1">
             <w:r>
               <w:rPr>
                 <w:rStyle w:val="Lienhypertexte"/>
@@ -4706,7 +4726,7 @@
                 <w:noProof/>
                 <w:webHidden/>
               </w:rPr>
-              <w:instrText xml:space="preserve"> PAGEREF _Toc476158341 \h </w:instrText>
+              <w:instrText xml:space="preserve"> PAGEREF _Toc476233403 \h </w:instrText>
             </w:r>
             <w:r>
               <w:rPr>
@@ -4744,10 +4764,12 @@
               <w:tab w:val="right" w:leader="dot" w:pos="9062"/>
             </w:tabs>
             <w:rPr>
+              <w:rFonts w:eastAsiaTheme="minorEastAsia"/>
               <w:noProof/>
+              <w:lang w:eastAsia="fr-FR"/>
             </w:rPr>
           </w:pPr>
-          <w:hyperlink w:anchor="_Toc476158342" w:history="1">
+          <w:hyperlink w:anchor="_Toc476233404" w:history="1">
             <w:r>
               <w:rPr>
                 <w:rStyle w:val="Lienhypertexte"/>
@@ -4774,7 +4796,7 @@
                 <w:noProof/>
                 <w:webHidden/>
               </w:rPr>
-              <w:instrText xml:space="preserve"> PAGEREF _Toc476158342 \h </w:instrText>
+              <w:instrText xml:space="preserve"> PAGEREF _Toc476233404 \h </w:instrText>
             </w:r>
             <w:r>
               <w:rPr>
@@ -4812,10 +4834,12 @@
               <w:tab w:val="right" w:leader="dot" w:pos="9062"/>
             </w:tabs>
             <w:rPr>
+              <w:rFonts w:eastAsiaTheme="minorEastAsia"/>
               <w:noProof/>
+              <w:lang w:eastAsia="fr-FR"/>
             </w:rPr>
           </w:pPr>
-          <w:hyperlink w:anchor="_Toc476158343" w:history="1">
+          <w:hyperlink w:anchor="_Toc476233405" w:history="1">
             <w:r>
               <w:rPr>
                 <w:rStyle w:val="Lienhypertexte"/>
@@ -4842,7 +4866,7 @@
                 <w:noProof/>
                 <w:webHidden/>
               </w:rPr>
-              <w:instrText xml:space="preserve"> PAGEREF _Toc476158343 \h </w:instrText>
+              <w:instrText xml:space="preserve"> PAGEREF _Toc476233405 \h </w:instrText>
             </w:r>
             <w:r>
               <w:rPr>
@@ -4880,10 +4904,12 @@
               <w:tab w:val="right" w:leader="dot" w:pos="9062"/>
             </w:tabs>
             <w:rPr>
+              <w:rFonts w:eastAsiaTheme="minorEastAsia"/>
               <w:noProof/>
+              <w:lang w:eastAsia="fr-FR"/>
             </w:rPr>
           </w:pPr>
-          <w:hyperlink w:anchor="_Toc476158344" w:history="1">
+          <w:hyperlink w:anchor="_Toc476233406" w:history="1">
             <w:r>
               <w:rPr>
                 <w:rStyle w:val="Lienhypertexte"/>
@@ -4910,7 +4936,7 @@
                 <w:noProof/>
                 <w:webHidden/>
               </w:rPr>
-              <w:instrText xml:space="preserve"> PAGEREF _Toc476158344 \h </w:instrText>
+              <w:instrText xml:space="preserve"> PAGEREF _Toc476233406 \h </w:instrText>
             </w:r>
             <w:r>
               <w:rPr>
@@ -4948,10 +4974,12 @@
               <w:tab w:val="right" w:leader="dot" w:pos="9062"/>
             </w:tabs>
             <w:rPr>
+              <w:rFonts w:eastAsiaTheme="minorEastAsia"/>
               <w:noProof/>
+              <w:lang w:eastAsia="fr-FR"/>
             </w:rPr>
           </w:pPr>
-          <w:hyperlink w:anchor="_Toc476158345" w:history="1">
+          <w:hyperlink w:anchor="_Toc476233407" w:history="1">
             <w:r>
               <w:rPr>
                 <w:rStyle w:val="Lienhypertexte"/>
@@ -4978,7 +5006,7 @@
                 <w:noProof/>
                 <w:webHidden/>
               </w:rPr>
-              <w:instrText xml:space="preserve"> PAGEREF _Toc476158345 \h </w:instrText>
+              <w:instrText xml:space="preserve"> PAGEREF _Toc476233407 \h </w:instrText>
             </w:r>
             <w:r>
               <w:rPr>
@@ -5016,10 +5044,12 @@
               <w:tab w:val="right" w:leader="dot" w:pos="9062"/>
             </w:tabs>
             <w:rPr>
+              <w:rFonts w:eastAsiaTheme="minorEastAsia"/>
               <w:noProof/>
+              <w:lang w:eastAsia="fr-FR"/>
             </w:rPr>
           </w:pPr>
-          <w:hyperlink w:anchor="_Toc476158346" w:history="1">
+          <w:hyperlink w:anchor="_Toc476233408" w:history="1">
             <w:r>
               <w:rPr>
                 <w:rStyle w:val="Lienhypertexte"/>
@@ -5046,7 +5076,7 @@
                 <w:noProof/>
                 <w:webHidden/>
               </w:rPr>
-              <w:instrText xml:space="preserve"> PAGEREF _Toc476158346 \h </w:instrText>
+              <w:instrText xml:space="preserve"> PAGEREF _Toc476233408 \h </w:instrText>
             </w:r>
             <w:r>
               <w:rPr>
@@ -5084,10 +5114,12 @@
               <w:tab w:val="right" w:leader="dot" w:pos="9062"/>
             </w:tabs>
             <w:rPr>
+              <w:rFonts w:eastAsiaTheme="minorEastAsia"/>
               <w:noProof/>
+              <w:lang w:eastAsia="fr-FR"/>
             </w:rPr>
           </w:pPr>
-          <w:hyperlink w:anchor="_Toc476158347" w:history="1">
+          <w:hyperlink w:anchor="_Toc476233409" w:history="1">
             <w:r>
               <w:rPr>
                 <w:rStyle w:val="Lienhypertexte"/>
@@ -5114,7 +5146,7 @@
                 <w:noProof/>
                 <w:webHidden/>
               </w:rPr>
-              <w:instrText xml:space="preserve"> PAGEREF _Toc476158347 \h </w:instrText>
+              <w:instrText xml:space="preserve"> PAGEREF _Toc476233409 \h </w:instrText>
             </w:r>
             <w:r>
               <w:rPr>
@@ -5135,6 +5167,1088 @@
                 <w:webHidden/>
               </w:rPr>
               <w:t>5</w:t>
+            </w:r>
+            <w:r>
+              <w:rPr>
+                <w:noProof/>
+                <w:webHidden/>
+              </w:rPr>
+              <w:fldChar w:fldCharType="end"/>
+            </w:r>
+          </w:hyperlink>
+        </w:p>
+        <w:p>
+          <w:pPr>
+            <w:pStyle w:val="TM1"/>
+            <w:tabs>
+              <w:tab w:val="left" w:pos="440"/>
+              <w:tab w:val="right" w:leader="dot" w:pos="9062"/>
+            </w:tabs>
+            <w:rPr>
+              <w:rFonts w:eastAsiaTheme="minorEastAsia"/>
+              <w:noProof/>
+              <w:lang w:eastAsia="fr-FR"/>
+            </w:rPr>
+          </w:pPr>
+          <w:hyperlink w:anchor="_Toc476233410" w:history="1">
+            <w:r>
+              <w:rPr>
+                <w:rStyle w:val="Lienhypertexte"/>
+                <w:noProof/>
+              </w:rPr>
+              <w:t>II.</w:t>
+            </w:r>
+            <w:r>
+              <w:rPr>
+                <w:rFonts w:eastAsiaTheme="minorEastAsia"/>
+                <w:noProof/>
+                <w:lang w:eastAsia="fr-FR"/>
+              </w:rPr>
+              <w:tab/>
+            </w:r>
+            <w:r>
+              <w:rPr>
+                <w:rStyle w:val="Lienhypertexte"/>
+                <w:noProof/>
+              </w:rPr>
+              <w:t>Conception</w:t>
+            </w:r>
+            <w:r>
+              <w:rPr>
+                <w:noProof/>
+                <w:webHidden/>
+              </w:rPr>
+              <w:tab/>
+            </w:r>
+            <w:r>
+              <w:rPr>
+                <w:noProof/>
+                <w:webHidden/>
+              </w:rPr>
+              <w:fldChar w:fldCharType="begin"/>
+            </w:r>
+            <w:r>
+              <w:rPr>
+                <w:noProof/>
+                <w:webHidden/>
+              </w:rPr>
+              <w:instrText xml:space="preserve"> PAGEREF _Toc476233410 \h </w:instrText>
+            </w:r>
+            <w:r>
+              <w:rPr>
+                <w:noProof/>
+                <w:webHidden/>
+              </w:rPr>
+            </w:r>
+            <w:r>
+              <w:rPr>
+                <w:noProof/>
+                <w:webHidden/>
+              </w:rPr>
+              <w:fldChar w:fldCharType="separate"/>
+            </w:r>
+            <w:r>
+              <w:rPr>
+                <w:noProof/>
+                <w:webHidden/>
+              </w:rPr>
+              <w:t>7</w:t>
+            </w:r>
+            <w:r>
+              <w:rPr>
+                <w:noProof/>
+                <w:webHidden/>
+              </w:rPr>
+              <w:fldChar w:fldCharType="end"/>
+            </w:r>
+          </w:hyperlink>
+        </w:p>
+        <w:p>
+          <w:pPr>
+            <w:pStyle w:val="TM2"/>
+            <w:tabs>
+              <w:tab w:val="right" w:leader="dot" w:pos="9062"/>
+            </w:tabs>
+            <w:rPr>
+              <w:rFonts w:eastAsiaTheme="minorEastAsia"/>
+              <w:noProof/>
+              <w:lang w:eastAsia="fr-FR"/>
+            </w:rPr>
+          </w:pPr>
+          <w:hyperlink w:anchor="_Toc476233411" w:history="1">
+            <w:r>
+              <w:rPr>
+                <w:rStyle w:val="Lienhypertexte"/>
+                <w:noProof/>
+              </w:rPr>
+              <w:t>Partie software :</w:t>
+            </w:r>
+            <w:r>
+              <w:rPr>
+                <w:noProof/>
+                <w:webHidden/>
+              </w:rPr>
+              <w:tab/>
+            </w:r>
+            <w:r>
+              <w:rPr>
+                <w:noProof/>
+                <w:webHidden/>
+              </w:rPr>
+              <w:fldChar w:fldCharType="begin"/>
+            </w:r>
+            <w:r>
+              <w:rPr>
+                <w:noProof/>
+                <w:webHidden/>
+              </w:rPr>
+              <w:instrText xml:space="preserve"> PAGEREF _Toc476233411 \h </w:instrText>
+            </w:r>
+            <w:r>
+              <w:rPr>
+                <w:noProof/>
+                <w:webHidden/>
+              </w:rPr>
+            </w:r>
+            <w:r>
+              <w:rPr>
+                <w:noProof/>
+                <w:webHidden/>
+              </w:rPr>
+              <w:fldChar w:fldCharType="separate"/>
+            </w:r>
+            <w:r>
+              <w:rPr>
+                <w:noProof/>
+                <w:webHidden/>
+              </w:rPr>
+              <w:t>7</w:t>
+            </w:r>
+            <w:r>
+              <w:rPr>
+                <w:noProof/>
+                <w:webHidden/>
+              </w:rPr>
+              <w:fldChar w:fldCharType="end"/>
+            </w:r>
+          </w:hyperlink>
+        </w:p>
+        <w:p>
+          <w:pPr>
+            <w:pStyle w:val="TM3"/>
+            <w:tabs>
+              <w:tab w:val="right" w:leader="dot" w:pos="9062"/>
+            </w:tabs>
+            <w:rPr>
+              <w:rFonts w:eastAsiaTheme="minorEastAsia"/>
+              <w:noProof/>
+              <w:lang w:eastAsia="fr-FR"/>
+            </w:rPr>
+          </w:pPr>
+          <w:hyperlink w:anchor="_Toc476233412" w:history="1">
+            <w:r>
+              <w:rPr>
+                <w:rStyle w:val="Lienhypertexte"/>
+                <w:noProof/>
+              </w:rPr>
+              <w:t>Découverte de LibGDX :</w:t>
+            </w:r>
+            <w:r>
+              <w:rPr>
+                <w:noProof/>
+                <w:webHidden/>
+              </w:rPr>
+              <w:tab/>
+            </w:r>
+            <w:r>
+              <w:rPr>
+                <w:noProof/>
+                <w:webHidden/>
+              </w:rPr>
+              <w:fldChar w:fldCharType="begin"/>
+            </w:r>
+            <w:r>
+              <w:rPr>
+                <w:noProof/>
+                <w:webHidden/>
+              </w:rPr>
+              <w:instrText xml:space="preserve"> PAGEREF _Toc476233412 \h </w:instrText>
+            </w:r>
+            <w:r>
+              <w:rPr>
+                <w:noProof/>
+                <w:webHidden/>
+              </w:rPr>
+            </w:r>
+            <w:r>
+              <w:rPr>
+                <w:noProof/>
+                <w:webHidden/>
+              </w:rPr>
+              <w:fldChar w:fldCharType="separate"/>
+            </w:r>
+            <w:r>
+              <w:rPr>
+                <w:noProof/>
+                <w:webHidden/>
+              </w:rPr>
+              <w:t>7</w:t>
+            </w:r>
+            <w:r>
+              <w:rPr>
+                <w:noProof/>
+                <w:webHidden/>
+              </w:rPr>
+              <w:fldChar w:fldCharType="end"/>
+            </w:r>
+          </w:hyperlink>
+        </w:p>
+        <w:p>
+          <w:pPr>
+            <w:pStyle w:val="TM3"/>
+            <w:tabs>
+              <w:tab w:val="right" w:leader="dot" w:pos="9062"/>
+            </w:tabs>
+            <w:rPr>
+              <w:rFonts w:eastAsiaTheme="minorEastAsia"/>
+              <w:noProof/>
+              <w:lang w:eastAsia="fr-FR"/>
+            </w:rPr>
+          </w:pPr>
+          <w:hyperlink w:anchor="_Toc476233413" w:history="1">
+            <w:r>
+              <w:rPr>
+                <w:rStyle w:val="Lienhypertexte"/>
+                <w:noProof/>
+              </w:rPr>
+              <w:t>La programmation Java :</w:t>
+            </w:r>
+            <w:r>
+              <w:rPr>
+                <w:noProof/>
+                <w:webHidden/>
+              </w:rPr>
+              <w:tab/>
+            </w:r>
+            <w:r>
+              <w:rPr>
+                <w:noProof/>
+                <w:webHidden/>
+              </w:rPr>
+              <w:fldChar w:fldCharType="begin"/>
+            </w:r>
+            <w:r>
+              <w:rPr>
+                <w:noProof/>
+                <w:webHidden/>
+              </w:rPr>
+              <w:instrText xml:space="preserve"> PAGEREF _Toc476233413 \h </w:instrText>
+            </w:r>
+            <w:r>
+              <w:rPr>
+                <w:noProof/>
+                <w:webHidden/>
+              </w:rPr>
+            </w:r>
+            <w:r>
+              <w:rPr>
+                <w:noProof/>
+                <w:webHidden/>
+              </w:rPr>
+              <w:fldChar w:fldCharType="separate"/>
+            </w:r>
+            <w:r>
+              <w:rPr>
+                <w:noProof/>
+                <w:webHidden/>
+              </w:rPr>
+              <w:t>7</w:t>
+            </w:r>
+            <w:r>
+              <w:rPr>
+                <w:noProof/>
+                <w:webHidden/>
+              </w:rPr>
+              <w:fldChar w:fldCharType="end"/>
+            </w:r>
+          </w:hyperlink>
+        </w:p>
+        <w:p>
+          <w:pPr>
+            <w:pStyle w:val="TM2"/>
+            <w:tabs>
+              <w:tab w:val="right" w:leader="dot" w:pos="9062"/>
+            </w:tabs>
+            <w:rPr>
+              <w:rFonts w:eastAsiaTheme="minorEastAsia"/>
+              <w:noProof/>
+              <w:lang w:eastAsia="fr-FR"/>
+            </w:rPr>
+          </w:pPr>
+          <w:hyperlink w:anchor="_Toc476233414" w:history="1">
+            <w:r>
+              <w:rPr>
+                <w:rStyle w:val="Lienhypertexte"/>
+                <w:noProof/>
+              </w:rPr>
+              <w:t>Partie hardware :</w:t>
+            </w:r>
+            <w:r>
+              <w:rPr>
+                <w:noProof/>
+                <w:webHidden/>
+              </w:rPr>
+              <w:tab/>
+            </w:r>
+            <w:r>
+              <w:rPr>
+                <w:noProof/>
+                <w:webHidden/>
+              </w:rPr>
+              <w:fldChar w:fldCharType="begin"/>
+            </w:r>
+            <w:r>
+              <w:rPr>
+                <w:noProof/>
+                <w:webHidden/>
+              </w:rPr>
+              <w:instrText xml:space="preserve"> PAGEREF _Toc476233414 \h </w:instrText>
+            </w:r>
+            <w:r>
+              <w:rPr>
+                <w:noProof/>
+                <w:webHidden/>
+              </w:rPr>
+            </w:r>
+            <w:r>
+              <w:rPr>
+                <w:noProof/>
+                <w:webHidden/>
+              </w:rPr>
+              <w:fldChar w:fldCharType="separate"/>
+            </w:r>
+            <w:r>
+              <w:rPr>
+                <w:noProof/>
+                <w:webHidden/>
+              </w:rPr>
+              <w:t>7</w:t>
+            </w:r>
+            <w:r>
+              <w:rPr>
+                <w:noProof/>
+                <w:webHidden/>
+              </w:rPr>
+              <w:fldChar w:fldCharType="end"/>
+            </w:r>
+          </w:hyperlink>
+        </w:p>
+        <w:p>
+          <w:pPr>
+            <w:pStyle w:val="TM3"/>
+            <w:tabs>
+              <w:tab w:val="right" w:leader="dot" w:pos="9062"/>
+            </w:tabs>
+            <w:rPr>
+              <w:rFonts w:eastAsiaTheme="minorEastAsia"/>
+              <w:noProof/>
+              <w:lang w:eastAsia="fr-FR"/>
+            </w:rPr>
+          </w:pPr>
+          <w:hyperlink w:anchor="_Toc476233415" w:history="1">
+            <w:r>
+              <w:rPr>
+                <w:rStyle w:val="Lienhypertexte"/>
+                <w:noProof/>
+              </w:rPr>
+              <w:t>Le matériel :</w:t>
+            </w:r>
+            <w:r>
+              <w:rPr>
+                <w:noProof/>
+                <w:webHidden/>
+              </w:rPr>
+              <w:tab/>
+            </w:r>
+            <w:r>
+              <w:rPr>
+                <w:noProof/>
+                <w:webHidden/>
+              </w:rPr>
+              <w:fldChar w:fldCharType="begin"/>
+            </w:r>
+            <w:r>
+              <w:rPr>
+                <w:noProof/>
+                <w:webHidden/>
+              </w:rPr>
+              <w:instrText xml:space="preserve"> PAGEREF _Toc476233415 \h </w:instrText>
+            </w:r>
+            <w:r>
+              <w:rPr>
+                <w:noProof/>
+                <w:webHidden/>
+              </w:rPr>
+            </w:r>
+            <w:r>
+              <w:rPr>
+                <w:noProof/>
+                <w:webHidden/>
+              </w:rPr>
+              <w:fldChar w:fldCharType="separate"/>
+            </w:r>
+            <w:r>
+              <w:rPr>
+                <w:noProof/>
+                <w:webHidden/>
+              </w:rPr>
+              <w:t>7</w:t>
+            </w:r>
+            <w:r>
+              <w:rPr>
+                <w:noProof/>
+                <w:webHidden/>
+              </w:rPr>
+              <w:fldChar w:fldCharType="end"/>
+            </w:r>
+          </w:hyperlink>
+        </w:p>
+        <w:p>
+          <w:pPr>
+            <w:pStyle w:val="TM3"/>
+            <w:tabs>
+              <w:tab w:val="right" w:leader="dot" w:pos="9062"/>
+            </w:tabs>
+            <w:rPr>
+              <w:rFonts w:eastAsiaTheme="minorEastAsia"/>
+              <w:noProof/>
+              <w:lang w:eastAsia="fr-FR"/>
+            </w:rPr>
+          </w:pPr>
+          <w:hyperlink w:anchor="_Toc476233416" w:history="1">
+            <w:r>
+              <w:rPr>
+                <w:rStyle w:val="Lienhypertexte"/>
+                <w:noProof/>
+              </w:rPr>
+              <w:t>La programmation Arduino :</w:t>
+            </w:r>
+            <w:r>
+              <w:rPr>
+                <w:noProof/>
+                <w:webHidden/>
+              </w:rPr>
+              <w:tab/>
+            </w:r>
+            <w:r>
+              <w:rPr>
+                <w:noProof/>
+                <w:webHidden/>
+              </w:rPr>
+              <w:fldChar w:fldCharType="begin"/>
+            </w:r>
+            <w:r>
+              <w:rPr>
+                <w:noProof/>
+                <w:webHidden/>
+              </w:rPr>
+              <w:instrText xml:space="preserve"> PAGEREF _Toc476233416 \h </w:instrText>
+            </w:r>
+            <w:r>
+              <w:rPr>
+                <w:noProof/>
+                <w:webHidden/>
+              </w:rPr>
+            </w:r>
+            <w:r>
+              <w:rPr>
+                <w:noProof/>
+                <w:webHidden/>
+              </w:rPr>
+              <w:fldChar w:fldCharType="separate"/>
+            </w:r>
+            <w:r>
+              <w:rPr>
+                <w:noProof/>
+                <w:webHidden/>
+              </w:rPr>
+              <w:t>7</w:t>
+            </w:r>
+            <w:r>
+              <w:rPr>
+                <w:noProof/>
+                <w:webHidden/>
+              </w:rPr>
+              <w:fldChar w:fldCharType="end"/>
+            </w:r>
+          </w:hyperlink>
+        </w:p>
+        <w:p>
+          <w:pPr>
+            <w:pStyle w:val="TM1"/>
+            <w:tabs>
+              <w:tab w:val="left" w:pos="660"/>
+              <w:tab w:val="right" w:leader="dot" w:pos="9062"/>
+            </w:tabs>
+            <w:rPr>
+              <w:rFonts w:eastAsiaTheme="minorEastAsia"/>
+              <w:noProof/>
+              <w:lang w:eastAsia="fr-FR"/>
+            </w:rPr>
+          </w:pPr>
+          <w:hyperlink w:anchor="_Toc476233417" w:history="1">
+            <w:r>
+              <w:rPr>
+                <w:rStyle w:val="Lienhypertexte"/>
+                <w:noProof/>
+              </w:rPr>
+              <w:t>III.</w:t>
+            </w:r>
+            <w:r>
+              <w:rPr>
+                <w:rFonts w:eastAsiaTheme="minorEastAsia"/>
+                <w:noProof/>
+                <w:lang w:eastAsia="fr-FR"/>
+              </w:rPr>
+              <w:tab/>
+            </w:r>
+            <w:r>
+              <w:rPr>
+                <w:rStyle w:val="Lienhypertexte"/>
+                <w:noProof/>
+              </w:rPr>
+              <w:t>Conclusion :</w:t>
+            </w:r>
+            <w:r>
+              <w:rPr>
+                <w:noProof/>
+                <w:webHidden/>
+              </w:rPr>
+              <w:tab/>
+            </w:r>
+            <w:r>
+              <w:rPr>
+                <w:noProof/>
+                <w:webHidden/>
+              </w:rPr>
+              <w:fldChar w:fldCharType="begin"/>
+            </w:r>
+            <w:r>
+              <w:rPr>
+                <w:noProof/>
+                <w:webHidden/>
+              </w:rPr>
+              <w:instrText xml:space="preserve"> PAGEREF _Toc476233417 \h </w:instrText>
+            </w:r>
+            <w:r>
+              <w:rPr>
+                <w:noProof/>
+                <w:webHidden/>
+              </w:rPr>
+            </w:r>
+            <w:r>
+              <w:rPr>
+                <w:noProof/>
+                <w:webHidden/>
+              </w:rPr>
+              <w:fldChar w:fldCharType="separate"/>
+            </w:r>
+            <w:r>
+              <w:rPr>
+                <w:noProof/>
+                <w:webHidden/>
+              </w:rPr>
+              <w:t>8</w:t>
+            </w:r>
+            <w:r>
+              <w:rPr>
+                <w:noProof/>
+                <w:webHidden/>
+              </w:rPr>
+              <w:fldChar w:fldCharType="end"/>
+            </w:r>
+          </w:hyperlink>
+        </w:p>
+        <w:p>
+          <w:pPr>
+            <w:pStyle w:val="TM2"/>
+            <w:tabs>
+              <w:tab w:val="right" w:leader="dot" w:pos="9062"/>
+            </w:tabs>
+            <w:rPr>
+              <w:rFonts w:eastAsiaTheme="minorEastAsia"/>
+              <w:noProof/>
+              <w:lang w:eastAsia="fr-FR"/>
+            </w:rPr>
+          </w:pPr>
+          <w:hyperlink w:anchor="_Toc476233418" w:history="1">
+            <w:r>
+              <w:rPr>
+                <w:rStyle w:val="Lienhypertexte"/>
+                <w:noProof/>
+              </w:rPr>
+              <w:t>L’avenir du projet :</w:t>
+            </w:r>
+            <w:r>
+              <w:rPr>
+                <w:noProof/>
+                <w:webHidden/>
+              </w:rPr>
+              <w:tab/>
+            </w:r>
+            <w:r>
+              <w:rPr>
+                <w:noProof/>
+                <w:webHidden/>
+              </w:rPr>
+              <w:fldChar w:fldCharType="begin"/>
+            </w:r>
+            <w:r>
+              <w:rPr>
+                <w:noProof/>
+                <w:webHidden/>
+              </w:rPr>
+              <w:instrText xml:space="preserve"> PAGEREF _Toc476233418 \h </w:instrText>
+            </w:r>
+            <w:r>
+              <w:rPr>
+                <w:noProof/>
+                <w:webHidden/>
+              </w:rPr>
+            </w:r>
+            <w:r>
+              <w:rPr>
+                <w:noProof/>
+                <w:webHidden/>
+              </w:rPr>
+              <w:fldChar w:fldCharType="separate"/>
+            </w:r>
+            <w:r>
+              <w:rPr>
+                <w:noProof/>
+                <w:webHidden/>
+              </w:rPr>
+              <w:t>8</w:t>
+            </w:r>
+            <w:r>
+              <w:rPr>
+                <w:noProof/>
+                <w:webHidden/>
+              </w:rPr>
+              <w:fldChar w:fldCharType="end"/>
+            </w:r>
+          </w:hyperlink>
+        </w:p>
+        <w:p>
+          <w:pPr>
+            <w:pStyle w:val="TM2"/>
+            <w:tabs>
+              <w:tab w:val="right" w:leader="dot" w:pos="9062"/>
+            </w:tabs>
+            <w:rPr>
+              <w:rFonts w:eastAsiaTheme="minorEastAsia"/>
+              <w:noProof/>
+              <w:lang w:eastAsia="fr-FR"/>
+            </w:rPr>
+          </w:pPr>
+          <w:hyperlink w:anchor="_Toc476233419" w:history="1">
+            <w:r>
+              <w:rPr>
+                <w:rStyle w:val="Lienhypertexte"/>
+                <w:noProof/>
+              </w:rPr>
+              <w:t>Bilans personnels :</w:t>
+            </w:r>
+            <w:r>
+              <w:rPr>
+                <w:noProof/>
+                <w:webHidden/>
+              </w:rPr>
+              <w:tab/>
+            </w:r>
+            <w:r>
+              <w:rPr>
+                <w:noProof/>
+                <w:webHidden/>
+              </w:rPr>
+              <w:fldChar w:fldCharType="begin"/>
+            </w:r>
+            <w:r>
+              <w:rPr>
+                <w:noProof/>
+                <w:webHidden/>
+              </w:rPr>
+              <w:instrText xml:space="preserve"> PAGEREF _Toc476233419 \h </w:instrText>
+            </w:r>
+            <w:r>
+              <w:rPr>
+                <w:noProof/>
+                <w:webHidden/>
+              </w:rPr>
+            </w:r>
+            <w:r>
+              <w:rPr>
+                <w:noProof/>
+                <w:webHidden/>
+              </w:rPr>
+              <w:fldChar w:fldCharType="separate"/>
+            </w:r>
+            <w:r>
+              <w:rPr>
+                <w:noProof/>
+                <w:webHidden/>
+              </w:rPr>
+              <w:t>8</w:t>
+            </w:r>
+            <w:r>
+              <w:rPr>
+                <w:noProof/>
+                <w:webHidden/>
+              </w:rPr>
+              <w:fldChar w:fldCharType="end"/>
+            </w:r>
+          </w:hyperlink>
+        </w:p>
+        <w:p>
+          <w:pPr>
+            <w:pStyle w:val="TM3"/>
+            <w:tabs>
+              <w:tab w:val="right" w:leader="dot" w:pos="9062"/>
+            </w:tabs>
+            <w:rPr>
+              <w:rFonts w:eastAsiaTheme="minorEastAsia"/>
+              <w:noProof/>
+              <w:lang w:eastAsia="fr-FR"/>
+            </w:rPr>
+          </w:pPr>
+          <w:hyperlink w:anchor="_Toc476233420" w:history="1">
+            <w:r>
+              <w:rPr>
+                <w:rStyle w:val="Lienhypertexte"/>
+                <w:noProof/>
+              </w:rPr>
+              <w:t>Adrien :</w:t>
+            </w:r>
+            <w:r>
+              <w:rPr>
+                <w:noProof/>
+                <w:webHidden/>
+              </w:rPr>
+              <w:tab/>
+            </w:r>
+            <w:r>
+              <w:rPr>
+                <w:noProof/>
+                <w:webHidden/>
+              </w:rPr>
+              <w:fldChar w:fldCharType="begin"/>
+            </w:r>
+            <w:r>
+              <w:rPr>
+                <w:noProof/>
+                <w:webHidden/>
+              </w:rPr>
+              <w:instrText xml:space="preserve"> PAGEREF _Toc476233420 \h </w:instrText>
+            </w:r>
+            <w:r>
+              <w:rPr>
+                <w:noProof/>
+                <w:webHidden/>
+              </w:rPr>
+            </w:r>
+            <w:r>
+              <w:rPr>
+                <w:noProof/>
+                <w:webHidden/>
+              </w:rPr>
+              <w:fldChar w:fldCharType="separate"/>
+            </w:r>
+            <w:r>
+              <w:rPr>
+                <w:noProof/>
+                <w:webHidden/>
+              </w:rPr>
+              <w:t>8</w:t>
+            </w:r>
+            <w:r>
+              <w:rPr>
+                <w:noProof/>
+                <w:webHidden/>
+              </w:rPr>
+              <w:fldChar w:fldCharType="end"/>
+            </w:r>
+          </w:hyperlink>
+        </w:p>
+        <w:p>
+          <w:pPr>
+            <w:pStyle w:val="TM3"/>
+            <w:tabs>
+              <w:tab w:val="right" w:leader="dot" w:pos="9062"/>
+            </w:tabs>
+            <w:rPr>
+              <w:rFonts w:eastAsiaTheme="minorEastAsia"/>
+              <w:noProof/>
+              <w:lang w:eastAsia="fr-FR"/>
+            </w:rPr>
+          </w:pPr>
+          <w:hyperlink w:anchor="_Toc476233421" w:history="1">
+            <w:r>
+              <w:rPr>
+                <w:rStyle w:val="Lienhypertexte"/>
+                <w:noProof/>
+              </w:rPr>
+              <w:t>Fanny :</w:t>
+            </w:r>
+            <w:r>
+              <w:rPr>
+                <w:noProof/>
+                <w:webHidden/>
+              </w:rPr>
+              <w:tab/>
+            </w:r>
+            <w:r>
+              <w:rPr>
+                <w:noProof/>
+                <w:webHidden/>
+              </w:rPr>
+              <w:fldChar w:fldCharType="begin"/>
+            </w:r>
+            <w:r>
+              <w:rPr>
+                <w:noProof/>
+                <w:webHidden/>
+              </w:rPr>
+              <w:instrText xml:space="preserve"> PAGEREF _Toc476233421 \h </w:instrText>
+            </w:r>
+            <w:r>
+              <w:rPr>
+                <w:noProof/>
+                <w:webHidden/>
+              </w:rPr>
+            </w:r>
+            <w:r>
+              <w:rPr>
+                <w:noProof/>
+                <w:webHidden/>
+              </w:rPr>
+              <w:fldChar w:fldCharType="separate"/>
+            </w:r>
+            <w:r>
+              <w:rPr>
+                <w:noProof/>
+                <w:webHidden/>
+              </w:rPr>
+              <w:t>8</w:t>
+            </w:r>
+            <w:r>
+              <w:rPr>
+                <w:noProof/>
+                <w:webHidden/>
+              </w:rPr>
+              <w:fldChar w:fldCharType="end"/>
+            </w:r>
+          </w:hyperlink>
+        </w:p>
+        <w:p>
+          <w:pPr>
+            <w:pStyle w:val="TM3"/>
+            <w:tabs>
+              <w:tab w:val="right" w:leader="dot" w:pos="9062"/>
+            </w:tabs>
+            <w:rPr>
+              <w:rFonts w:eastAsiaTheme="minorEastAsia"/>
+              <w:noProof/>
+              <w:lang w:eastAsia="fr-FR"/>
+            </w:rPr>
+          </w:pPr>
+          <w:hyperlink w:anchor="_Toc476233422" w:history="1">
+            <w:r>
+              <w:rPr>
+                <w:rStyle w:val="Lienhypertexte"/>
+                <w:noProof/>
+              </w:rPr>
+              <w:t>Jérémy :</w:t>
+            </w:r>
+            <w:r>
+              <w:rPr>
+                <w:noProof/>
+                <w:webHidden/>
+              </w:rPr>
+              <w:tab/>
+            </w:r>
+            <w:r>
+              <w:rPr>
+                <w:noProof/>
+                <w:webHidden/>
+              </w:rPr>
+              <w:fldChar w:fldCharType="begin"/>
+            </w:r>
+            <w:r>
+              <w:rPr>
+                <w:noProof/>
+                <w:webHidden/>
+              </w:rPr>
+              <w:instrText xml:space="preserve"> PAGEREF _Toc476233422 \h </w:instrText>
+            </w:r>
+            <w:r>
+              <w:rPr>
+                <w:noProof/>
+                <w:webHidden/>
+              </w:rPr>
+            </w:r>
+            <w:r>
+              <w:rPr>
+                <w:noProof/>
+                <w:webHidden/>
+              </w:rPr>
+              <w:fldChar w:fldCharType="separate"/>
+            </w:r>
+            <w:r>
+              <w:rPr>
+                <w:noProof/>
+                <w:webHidden/>
+              </w:rPr>
+              <w:t>8</w:t>
+            </w:r>
+            <w:r>
+              <w:rPr>
+                <w:noProof/>
+                <w:webHidden/>
+              </w:rPr>
+              <w:fldChar w:fldCharType="end"/>
+            </w:r>
+          </w:hyperlink>
+        </w:p>
+        <w:p>
+          <w:pPr>
+            <w:pStyle w:val="TM3"/>
+            <w:tabs>
+              <w:tab w:val="right" w:leader="dot" w:pos="9062"/>
+            </w:tabs>
+            <w:rPr>
+              <w:rFonts w:eastAsiaTheme="minorEastAsia"/>
+              <w:noProof/>
+              <w:lang w:eastAsia="fr-FR"/>
+            </w:rPr>
+          </w:pPr>
+          <w:hyperlink w:anchor="_Toc476233423" w:history="1">
+            <w:r>
+              <w:rPr>
+                <w:rStyle w:val="Lienhypertexte"/>
+                <w:noProof/>
+              </w:rPr>
+              <w:t>Valentin :</w:t>
+            </w:r>
+            <w:r>
+              <w:rPr>
+                <w:noProof/>
+                <w:webHidden/>
+              </w:rPr>
+              <w:tab/>
+            </w:r>
+            <w:r>
+              <w:rPr>
+                <w:noProof/>
+                <w:webHidden/>
+              </w:rPr>
+              <w:fldChar w:fldCharType="begin"/>
+            </w:r>
+            <w:r>
+              <w:rPr>
+                <w:noProof/>
+                <w:webHidden/>
+              </w:rPr>
+              <w:instrText xml:space="preserve"> PAGEREF _Toc476233423 \h </w:instrText>
+            </w:r>
+            <w:r>
+              <w:rPr>
+                <w:noProof/>
+                <w:webHidden/>
+              </w:rPr>
+            </w:r>
+            <w:r>
+              <w:rPr>
+                <w:noProof/>
+                <w:webHidden/>
+              </w:rPr>
+              <w:fldChar w:fldCharType="separate"/>
+            </w:r>
+            <w:r>
+              <w:rPr>
+                <w:noProof/>
+                <w:webHidden/>
+              </w:rPr>
+              <w:t>8</w:t>
+            </w:r>
+            <w:r>
+              <w:rPr>
+                <w:noProof/>
+                <w:webHidden/>
+              </w:rPr>
+              <w:fldChar w:fldCharType="end"/>
+            </w:r>
+          </w:hyperlink>
+        </w:p>
+        <w:p>
+          <w:pPr>
+            <w:pStyle w:val="TM2"/>
+            <w:tabs>
+              <w:tab w:val="right" w:leader="dot" w:pos="9062"/>
+            </w:tabs>
+            <w:rPr>
+              <w:rFonts w:eastAsiaTheme="minorEastAsia"/>
+              <w:noProof/>
+              <w:lang w:eastAsia="fr-FR"/>
+            </w:rPr>
+          </w:pPr>
+          <w:hyperlink w:anchor="_Toc476233424" w:history="1">
+            <w:r>
+              <w:rPr>
+                <w:rStyle w:val="Lienhypertexte"/>
+                <w:noProof/>
+              </w:rPr>
+              <w:t>Remerciements :</w:t>
+            </w:r>
+            <w:r>
+              <w:rPr>
+                <w:noProof/>
+                <w:webHidden/>
+              </w:rPr>
+              <w:tab/>
+            </w:r>
+            <w:r>
+              <w:rPr>
+                <w:noProof/>
+                <w:webHidden/>
+              </w:rPr>
+              <w:fldChar w:fldCharType="begin"/>
+            </w:r>
+            <w:r>
+              <w:rPr>
+                <w:noProof/>
+                <w:webHidden/>
+              </w:rPr>
+              <w:instrText xml:space="preserve"> PAGEREF _Toc476233424 \h </w:instrText>
+            </w:r>
+            <w:r>
+              <w:rPr>
+                <w:noProof/>
+                <w:webHidden/>
+              </w:rPr>
+            </w:r>
+            <w:r>
+              <w:rPr>
+                <w:noProof/>
+                <w:webHidden/>
+              </w:rPr>
+              <w:fldChar w:fldCharType="separate"/>
+            </w:r>
+            <w:r>
+              <w:rPr>
+                <w:noProof/>
+                <w:webHidden/>
+              </w:rPr>
+              <w:t>9</w:t>
             </w:r>
             <w:r>
               <w:rPr>
@@ -5165,7 +6279,7 @@
       <w:pPr>
         <w:pStyle w:val="Titre1"/>
       </w:pPr>
-      <w:bookmarkStart w:id="0" w:name="_Toc476158333"/>
+      <w:bookmarkStart w:id="0" w:name="_Toc476233395"/>
       <w:r>
         <w:lastRenderedPageBreak/>
         <w:t>Introduction :</w:t>
@@ -5239,6 +6353,7 @@
         <w:pStyle w:val="Lgende"/>
         <w:jc w:val="center"/>
       </w:pPr>
+      <w:bookmarkStart w:id="1" w:name="_Toc476233484"/>
       <w:r>
         <w:t xml:space="preserve">Figure </w:t>
       </w:r>
@@ -5253,16 +6368,17 @@
       <w:r>
         <w:t>: Genuini</w:t>
       </w:r>
+      <w:bookmarkEnd w:id="1"/>
     </w:p>
     <w:p>
       <w:pPr>
         <w:pStyle w:val="Titre2"/>
       </w:pPr>
-      <w:bookmarkStart w:id="1" w:name="_Toc476158334"/>
+      <w:bookmarkStart w:id="2" w:name="_Toc476233396"/>
       <w:r>
         <w:t>Le projet :</w:t>
       </w:r>
-      <w:bookmarkEnd w:id="1"/>
+      <w:bookmarkEnd w:id="2"/>
     </w:p>
     <w:p>
       <w:r>
@@ -5351,11 +6467,11 @@
       <w:pPr>
         <w:pStyle w:val="Titre2"/>
       </w:pPr>
-      <w:bookmarkStart w:id="2" w:name="_Toc476158335"/>
+      <w:bookmarkStart w:id="3" w:name="_Toc476233397"/>
       <w:r>
         <w:t>Notre tuteur :</w:t>
       </w:r>
-      <w:bookmarkEnd w:id="2"/>
+      <w:bookmarkEnd w:id="3"/>
     </w:p>
     <w:p>
       <w:r>
@@ -5367,17 +6483,17 @@
       <w:pPr>
         <w:pStyle w:val="Titre2"/>
       </w:pPr>
-      <w:bookmarkStart w:id="3" w:name="_Toc476158336"/>
+      <w:bookmarkStart w:id="4" w:name="_Toc476233398"/>
       <w:r>
         <w:t>Précision :</w:t>
       </w:r>
-      <w:bookmarkEnd w:id="3"/>
+      <w:bookmarkEnd w:id="4"/>
     </w:p>
     <w:p>
       <w:pPr>
         <w:pStyle w:val="Titre3"/>
       </w:pPr>
-      <w:bookmarkStart w:id="4" w:name="_Toc476158337"/>
+      <w:bookmarkStart w:id="5" w:name="_Toc476233399"/>
       <w:r>
         <w:t xml:space="preserve">Notre </w:t>
       </w:r>
@@ -5387,7 +6503,7 @@
       <w:r>
         <w:t xml:space="preserve"> Github :</w:t>
       </w:r>
-      <w:bookmarkEnd w:id="4"/>
+      <w:bookmarkEnd w:id="5"/>
     </w:p>
     <w:p>
       <w:pPr>
@@ -5449,6 +6565,7 @@
         <w:pStyle w:val="Lgende"/>
         <w:jc w:val="center"/>
       </w:pPr>
+      <w:bookmarkStart w:id="6" w:name="_Toc476233485"/>
       <w:r>
         <w:t xml:space="preserve">Figure </w:t>
       </w:r>
@@ -5466,16 +6583,17 @@
         </w:rPr>
         <w:t xml:space="preserve"> : Lien Github</w:t>
       </w:r>
+      <w:bookmarkEnd w:id="6"/>
     </w:p>
     <w:p>
       <w:pPr>
         <w:pStyle w:val="Titre3"/>
       </w:pPr>
-      <w:bookmarkStart w:id="5" w:name="_Toc476158338"/>
+      <w:bookmarkStart w:id="7" w:name="_Toc476233400"/>
       <w:r>
         <w:t>Licence :</w:t>
       </w:r>
-      <w:bookmarkEnd w:id="5"/>
+      <w:bookmarkEnd w:id="7"/>
     </w:p>
     <w:p>
       <w:r>
@@ -5490,11 +6608,11 @@
       <w:pPr>
         <w:pStyle w:val="Titre3"/>
       </w:pPr>
-      <w:bookmarkStart w:id="6" w:name="_Toc476158339"/>
+      <w:bookmarkStart w:id="8" w:name="_Toc476233401"/>
       <w:r>
         <w:t>Outils utilisés :</w:t>
       </w:r>
-      <w:bookmarkEnd w:id="6"/>
+      <w:bookmarkEnd w:id="8"/>
     </w:p>
     <w:p>
       <w:r>
@@ -5950,23 +7068,23 @@
           <w:numId w:val="1"/>
         </w:numPr>
       </w:pPr>
-      <w:bookmarkStart w:id="7" w:name="_Toc476158340"/>
+      <w:bookmarkStart w:id="9" w:name="_Toc476233402"/>
       <w:r>
         <w:lastRenderedPageBreak/>
         <w:t>Préconception :</w:t>
       </w:r>
-      <w:bookmarkEnd w:id="7"/>
+      <w:bookmarkEnd w:id="9"/>
     </w:p>
     <w:p/>
     <w:p>
       <w:pPr>
         <w:pStyle w:val="Titre2"/>
       </w:pPr>
-      <w:bookmarkStart w:id="8" w:name="_Toc476158341"/>
+      <w:bookmarkStart w:id="10" w:name="_Toc476233403"/>
       <w:r>
         <w:t>Cahier des charges :</w:t>
       </w:r>
-      <w:bookmarkEnd w:id="8"/>
+      <w:bookmarkEnd w:id="10"/>
     </w:p>
     <w:p>
       <w:r>
@@ -5989,11 +7107,11 @@
       <w:pPr>
         <w:pStyle w:val="Titre2"/>
       </w:pPr>
-      <w:bookmarkStart w:id="9" w:name="_Toc476158342"/>
+      <w:bookmarkStart w:id="11" w:name="_Toc476233404"/>
       <w:r>
         <w:t>Etude d’ergonomie :</w:t>
       </w:r>
-      <w:bookmarkEnd w:id="9"/>
+      <w:bookmarkEnd w:id="11"/>
     </w:p>
     <w:p>
       <w:r>
@@ -6010,11 +7128,11 @@
       <w:pPr>
         <w:pStyle w:val="Titre2"/>
       </w:pPr>
-      <w:bookmarkStart w:id="10" w:name="_Toc476158343"/>
+      <w:bookmarkStart w:id="12" w:name="_Toc476233405"/>
       <w:r>
         <w:t>Choix du langage :</w:t>
       </w:r>
-      <w:bookmarkEnd w:id="10"/>
+      <w:bookmarkEnd w:id="12"/>
     </w:p>
     <w:p>
       <w:r>
@@ -6046,11 +7164,11 @@
       <w:pPr>
         <w:pStyle w:val="Titre2"/>
       </w:pPr>
-      <w:bookmarkStart w:id="11" w:name="_Toc476158344"/>
+      <w:bookmarkStart w:id="13" w:name="_Toc476233406"/>
       <w:r>
         <w:t>Diagrammes :</w:t>
       </w:r>
-      <w:bookmarkEnd w:id="11"/>
+      <w:bookmarkEnd w:id="13"/>
     </w:p>
     <w:p>
       <w:r>
@@ -6068,11 +7186,11 @@
       <w:pPr>
         <w:pStyle w:val="Titre3"/>
       </w:pPr>
-      <w:bookmarkStart w:id="12" w:name="_Toc476158345"/>
+      <w:bookmarkStart w:id="14" w:name="_Toc476233407"/>
       <w:r>
         <w:t>Cas d’utilisation :</w:t>
       </w:r>
-      <w:bookmarkEnd w:id="12"/>
+      <w:bookmarkEnd w:id="14"/>
     </w:p>
     <w:p>
       <w:pPr>
@@ -6132,6 +7250,7 @@
         <w:pStyle w:val="Lgende"/>
         <w:jc w:val="center"/>
       </w:pPr>
+      <w:bookmarkStart w:id="15" w:name="_Toc476233486"/>
       <w:r>
         <w:t xml:space="preserve">Figure </w:t>
       </w:r>
@@ -6146,6 +7265,7 @@
       <w:r>
         <w:t xml:space="preserve"> : Cas d'utilisation partie hardware</w:t>
       </w:r>
+      <w:bookmarkEnd w:id="15"/>
     </w:p>
     <w:p>
       <w:pPr>
@@ -6206,6 +7326,7 @@
         <w:pStyle w:val="Lgende"/>
         <w:jc w:val="center"/>
       </w:pPr>
+      <w:bookmarkStart w:id="16" w:name="_Toc476233487"/>
       <w:r>
         <w:t xml:space="preserve">Figure </w:t>
       </w:r>
@@ -6229,17 +7350,18 @@
       <w:r>
         <w:t>ware</w:t>
       </w:r>
+      <w:bookmarkEnd w:id="16"/>
     </w:p>
     <w:p/>
     <w:p>
       <w:pPr>
         <w:pStyle w:val="Titre3"/>
       </w:pPr>
-      <w:bookmarkStart w:id="13" w:name="_Toc476158346"/>
+      <w:bookmarkStart w:id="17" w:name="_Toc476233408"/>
       <w:r>
         <w:t>Séquence :</w:t>
       </w:r>
-      <w:bookmarkEnd w:id="13"/>
+      <w:bookmarkEnd w:id="17"/>
     </w:p>
     <w:p>
       <w:r>
@@ -6377,12 +7499,12 @@
       <w:pPr>
         <w:pStyle w:val="Titre3"/>
       </w:pPr>
-      <w:bookmarkStart w:id="14" w:name="_Toc476158347"/>
+      <w:bookmarkStart w:id="18" w:name="_Toc476233409"/>
       <w:r>
         <w:lastRenderedPageBreak/>
         <w:t>Etat-transition :</w:t>
       </w:r>
-      <w:bookmarkEnd w:id="14"/>
+      <w:bookmarkEnd w:id="18"/>
     </w:p>
     <w:p>
       <w:pPr>
@@ -6440,6 +7562,7 @@
       <w:pPr>
         <w:pStyle w:val="Lgende"/>
       </w:pPr>
+      <w:bookmarkStart w:id="19" w:name="_Toc476233488"/>
       <w:r>
         <w:t xml:space="preserve">Figure </w:t>
       </w:r>
@@ -6454,6 +7577,7 @@
       <w:r>
         <w:t xml:space="preserve"> : Diagramme état-transition (partie 1)</w:t>
       </w:r>
+      <w:bookmarkEnd w:id="19"/>
     </w:p>
     <w:p>
       <w:pPr>
@@ -6511,6 +7635,7 @@
       <w:pPr>
         <w:pStyle w:val="Lgende"/>
       </w:pPr>
+      <w:bookmarkStart w:id="20" w:name="_Toc476233489"/>
       <w:r>
         <w:t xml:space="preserve">Figure </w:t>
       </w:r>
@@ -6534,6 +7659,7 @@
       <w:r>
         <w:t>)</w:t>
       </w:r>
+      <w:bookmarkEnd w:id="20"/>
     </w:p>
     <w:p>
       <w:pPr>
@@ -6602,6 +7728,7 @@
         <w:pStyle w:val="Lgende"/>
         <w:jc w:val="center"/>
       </w:pPr>
+      <w:bookmarkStart w:id="21" w:name="_Toc476233490"/>
       <w:r>
         <w:t xml:space="preserve">Figure </w:t>
       </w:r>
@@ -6622,6 +7749,7 @@
       <w:r>
         <w:t>ramme état-transition sous partie vérification des composants</w:t>
       </w:r>
+      <w:bookmarkEnd w:id="21"/>
     </w:p>
     <w:p>
       <w:pPr>
@@ -6686,6 +7814,7 @@
         <w:pStyle w:val="Lgende"/>
         <w:jc w:val="center"/>
       </w:pPr>
+      <w:bookmarkStart w:id="22" w:name="_Toc476233491"/>
       <w:r>
         <w:t xml:space="preserve">Figure </w:t>
       </w:r>
@@ -6703,6 +7832,7 @@
       <w:r>
         <w:t>mme état-transition sous partie écran de jeu</w:t>
       </w:r>
+      <w:bookmarkEnd w:id="22"/>
     </w:p>
     <w:p>
       <w:pPr>
@@ -6712,27 +7842,33 @@
           <w:numId w:val="1"/>
         </w:numPr>
       </w:pPr>
+      <w:bookmarkStart w:id="23" w:name="_Toc476233410"/>
       <w:r>
         <w:lastRenderedPageBreak/>
         <w:t>Conception</w:t>
       </w:r>
+      <w:bookmarkEnd w:id="23"/>
     </w:p>
     <w:p/>
     <w:p>
       <w:pPr>
         <w:pStyle w:val="Titre2"/>
       </w:pPr>
+      <w:bookmarkStart w:id="24" w:name="_Toc476233411"/>
       <w:r>
         <w:t>Partie software :</w:t>
       </w:r>
+      <w:bookmarkEnd w:id="24"/>
     </w:p>
     <w:p>
       <w:pPr>
         <w:pStyle w:val="Titre3"/>
       </w:pPr>
+      <w:bookmarkStart w:id="25" w:name="_Toc476233412"/>
       <w:r>
         <w:t>Découverte de LibGDX :</w:t>
       </w:r>
+      <w:bookmarkEnd w:id="25"/>
     </w:p>
     <w:p>
       <w:pPr>
@@ -6833,9 +7969,11 @@
       <w:pPr>
         <w:pStyle w:val="Titre3"/>
       </w:pPr>
+      <w:bookmarkStart w:id="26" w:name="_Toc476233413"/>
       <w:r>
         <w:t>La programmation Java :</w:t>
       </w:r>
+      <w:bookmarkEnd w:id="26"/>
     </w:p>
     <w:p>
       <w:pPr>
@@ -6868,26 +8006,32 @@
       <w:pPr>
         <w:pStyle w:val="Titre2"/>
       </w:pPr>
+      <w:bookmarkStart w:id="27" w:name="_Toc476233414"/>
       <w:r>
         <w:t>Partie hardware :</w:t>
       </w:r>
+      <w:bookmarkEnd w:id="27"/>
     </w:p>
     <w:p>
       <w:pPr>
         <w:pStyle w:val="Titre3"/>
       </w:pPr>
+      <w:bookmarkStart w:id="28" w:name="_Toc476233415"/>
       <w:r>
         <w:t>Le matériel :</w:t>
       </w:r>
+      <w:bookmarkEnd w:id="28"/>
     </w:p>
     <w:p/>
     <w:p>
       <w:pPr>
         <w:pStyle w:val="Titre3"/>
       </w:pPr>
+      <w:bookmarkStart w:id="29" w:name="_Toc476233416"/>
       <w:r>
         <w:t>La programmation Arduino :</w:t>
       </w:r>
+      <w:bookmarkEnd w:id="29"/>
     </w:p>
     <w:p>
       <w:pPr>
@@ -6920,19 +8064,23 @@
           <w:numId w:val="1"/>
         </w:numPr>
       </w:pPr>
+      <w:bookmarkStart w:id="30" w:name="_Toc476233417"/>
       <w:r>
         <w:lastRenderedPageBreak/>
         <w:t>Conclusion :</w:t>
       </w:r>
+      <w:bookmarkEnd w:id="30"/>
     </w:p>
     <w:p/>
     <w:p>
       <w:pPr>
         <w:pStyle w:val="Titre2"/>
       </w:pPr>
+      <w:bookmarkStart w:id="31" w:name="_Toc476233418"/>
       <w:r>
         <w:t>L’avenir du projet :</w:t>
       </w:r>
+      <w:bookmarkEnd w:id="31"/>
     </w:p>
     <w:p>
       <w:r>
@@ -6940,43 +8088,48 @@
         <w:t>Ce projet n’en est pour l’instant qu’à l’état de démonstration mais nous aimerions continuer à le développer après l’IUT afin de lui donner l’apparence, le contenu et l’envergure que nous désirions. A terme cela devrait réellement permettre d’Aider les personnes voulant apprendre le langage Arduino.</w:t>
       </w:r>
     </w:p>
-    <w:p>
-      <w:bookmarkStart w:id="15" w:name="_GoBack"/>
-      <w:bookmarkEnd w:id="15"/>
-    </w:p>
+    <w:p/>
     <w:p>
       <w:pPr>
         <w:pStyle w:val="Titre2"/>
       </w:pPr>
+      <w:bookmarkStart w:id="32" w:name="_Toc476233419"/>
       <w:r>
         <w:t>Bilans personnels :</w:t>
       </w:r>
+      <w:bookmarkEnd w:id="32"/>
     </w:p>
     <w:p>
       <w:pPr>
         <w:pStyle w:val="Titre3"/>
       </w:pPr>
+      <w:bookmarkStart w:id="33" w:name="_Toc476233420"/>
       <w:r>
         <w:t>Adrien :</w:t>
       </w:r>
+      <w:bookmarkEnd w:id="33"/>
     </w:p>
     <w:p/>
     <w:p>
       <w:pPr>
         <w:pStyle w:val="Titre3"/>
       </w:pPr>
+      <w:bookmarkStart w:id="34" w:name="_Toc476233421"/>
       <w:r>
         <w:t>Fanny :</w:t>
       </w:r>
+      <w:bookmarkEnd w:id="34"/>
     </w:p>
     <w:p/>
     <w:p>
       <w:pPr>
         <w:pStyle w:val="Titre3"/>
       </w:pPr>
+      <w:bookmarkStart w:id="35" w:name="_Toc476233422"/>
       <w:r>
         <w:t>Jérémy :</w:t>
       </w:r>
+      <w:bookmarkEnd w:id="35"/>
     </w:p>
     <w:p>
       <w:r>
@@ -7027,9 +8180,11 @@
       <w:pPr>
         <w:pStyle w:val="Titre3"/>
       </w:pPr>
+      <w:bookmarkStart w:id="36" w:name="_Toc476233423"/>
       <w:r>
         <w:t>Valentin :</w:t>
       </w:r>
+      <w:bookmarkEnd w:id="36"/>
     </w:p>
     <w:p/>
     <w:p>
@@ -7041,10 +8196,12 @@
       <w:pPr>
         <w:pStyle w:val="Titre2"/>
       </w:pPr>
+      <w:bookmarkStart w:id="37" w:name="_Toc476233424"/>
       <w:r>
         <w:lastRenderedPageBreak/>
         <w:t>Remerciements :</w:t>
       </w:r>
+      <w:bookmarkEnd w:id="37"/>
     </w:p>
     <w:p>
       <w:r>
@@ -7087,6 +8244,572 @@
       <w:r>
         <w:t>Toutes les personnes ayant répondu à notre questionnaire durant l’étude d’ergonomie</w:t>
       </w:r>
+    </w:p>
+    <w:p>
+      <w:r>
+        <w:br w:type="page"/>
+      </w:r>
+    </w:p>
+    <w:p>
+      <w:pPr>
+        <w:pStyle w:val="Tabledesillustrations"/>
+        <w:tabs>
+          <w:tab w:val="right" w:leader="dot" w:pos="9062"/>
+        </w:tabs>
+        <w:rPr>
+          <w:noProof/>
+        </w:rPr>
+      </w:pPr>
+      <w:r>
+        <w:lastRenderedPageBreak/>
+        <w:fldChar w:fldCharType="begin"/>
+      </w:r>
+      <w:r>
+        <w:instrText xml:space="preserve"> TOC \h \z \c "Figure" </w:instrText>
+      </w:r>
+      <w:r>
+        <w:fldChar w:fldCharType="separate"/>
+      </w:r>
+      <w:hyperlink w:anchor="_Toc476233484" w:history="1">
+        <w:r>
+          <w:rPr>
+            <w:rStyle w:val="Lienhypertexte"/>
+            <w:noProof/>
+          </w:rPr>
+          <w:t>Figure 1: Genuini</w:t>
+        </w:r>
+        <w:r>
+          <w:rPr>
+            <w:noProof/>
+            <w:webHidden/>
+          </w:rPr>
+          <w:tab/>
+        </w:r>
+        <w:r>
+          <w:rPr>
+            <w:noProof/>
+            <w:webHidden/>
+          </w:rPr>
+          <w:fldChar w:fldCharType="begin"/>
+        </w:r>
+        <w:r>
+          <w:rPr>
+            <w:noProof/>
+            <w:webHidden/>
+          </w:rPr>
+          <w:instrText xml:space="preserve"> PAGEREF _Toc476233484 \h </w:instrText>
+        </w:r>
+        <w:r>
+          <w:rPr>
+            <w:noProof/>
+            <w:webHidden/>
+          </w:rPr>
+        </w:r>
+        <w:r>
+          <w:rPr>
+            <w:noProof/>
+            <w:webHidden/>
+          </w:rPr>
+          <w:fldChar w:fldCharType="separate"/>
+        </w:r>
+        <w:r>
+          <w:rPr>
+            <w:noProof/>
+            <w:webHidden/>
+          </w:rPr>
+          <w:t>2</w:t>
+        </w:r>
+        <w:r>
+          <w:rPr>
+            <w:noProof/>
+            <w:webHidden/>
+          </w:rPr>
+          <w:fldChar w:fldCharType="end"/>
+        </w:r>
+      </w:hyperlink>
+    </w:p>
+    <w:p>
+      <w:pPr>
+        <w:pStyle w:val="Tabledesillustrations"/>
+        <w:tabs>
+          <w:tab w:val="right" w:leader="dot" w:pos="9062"/>
+        </w:tabs>
+        <w:rPr>
+          <w:noProof/>
+        </w:rPr>
+      </w:pPr>
+      <w:hyperlink w:anchor="_Toc476233485" w:history="1">
+        <w:r>
+          <w:rPr>
+            <w:rStyle w:val="Lienhypertexte"/>
+            <w:noProof/>
+          </w:rPr>
+          <w:t>Figure 2 : Lien Github</w:t>
+        </w:r>
+        <w:r>
+          <w:rPr>
+            <w:noProof/>
+            <w:webHidden/>
+          </w:rPr>
+          <w:tab/>
+        </w:r>
+        <w:r>
+          <w:rPr>
+            <w:noProof/>
+            <w:webHidden/>
+          </w:rPr>
+          <w:fldChar w:fldCharType="begin"/>
+        </w:r>
+        <w:r>
+          <w:rPr>
+            <w:noProof/>
+            <w:webHidden/>
+          </w:rPr>
+          <w:instrText xml:space="preserve"> PAGEREF _Toc476233485 \h </w:instrText>
+        </w:r>
+        <w:r>
+          <w:rPr>
+            <w:noProof/>
+            <w:webHidden/>
+          </w:rPr>
+        </w:r>
+        <w:r>
+          <w:rPr>
+            <w:noProof/>
+            <w:webHidden/>
+          </w:rPr>
+          <w:fldChar w:fldCharType="separate"/>
+        </w:r>
+        <w:r>
+          <w:rPr>
+            <w:noProof/>
+            <w:webHidden/>
+          </w:rPr>
+          <w:t>2</w:t>
+        </w:r>
+        <w:r>
+          <w:rPr>
+            <w:noProof/>
+            <w:webHidden/>
+          </w:rPr>
+          <w:fldChar w:fldCharType="end"/>
+        </w:r>
+      </w:hyperlink>
+    </w:p>
+    <w:p>
+      <w:pPr>
+        <w:pStyle w:val="Tabledesillustrations"/>
+        <w:tabs>
+          <w:tab w:val="right" w:leader="dot" w:pos="9062"/>
+        </w:tabs>
+        <w:rPr>
+          <w:noProof/>
+        </w:rPr>
+      </w:pPr>
+      <w:hyperlink w:anchor="_Toc476233486" w:history="1">
+        <w:r>
+          <w:rPr>
+            <w:rStyle w:val="Lienhypertexte"/>
+            <w:noProof/>
+          </w:rPr>
+          <w:t>Figure 3 : Cas d'utilisation partie hardware</w:t>
+        </w:r>
+        <w:r>
+          <w:rPr>
+            <w:noProof/>
+            <w:webHidden/>
+          </w:rPr>
+          <w:tab/>
+        </w:r>
+        <w:r>
+          <w:rPr>
+            <w:noProof/>
+            <w:webHidden/>
+          </w:rPr>
+          <w:fldChar w:fldCharType="begin"/>
+        </w:r>
+        <w:r>
+          <w:rPr>
+            <w:noProof/>
+            <w:webHidden/>
+          </w:rPr>
+          <w:instrText xml:space="preserve"> PAGEREF _Toc476233486 \h </w:instrText>
+        </w:r>
+        <w:r>
+          <w:rPr>
+            <w:noProof/>
+            <w:webHidden/>
+          </w:rPr>
+        </w:r>
+        <w:r>
+          <w:rPr>
+            <w:noProof/>
+            <w:webHidden/>
+          </w:rPr>
+          <w:fldChar w:fldCharType="separate"/>
+        </w:r>
+        <w:r>
+          <w:rPr>
+            <w:noProof/>
+            <w:webHidden/>
+          </w:rPr>
+          <w:t>3</w:t>
+        </w:r>
+        <w:r>
+          <w:rPr>
+            <w:noProof/>
+            <w:webHidden/>
+          </w:rPr>
+          <w:fldChar w:fldCharType="end"/>
+        </w:r>
+      </w:hyperlink>
+    </w:p>
+    <w:p>
+      <w:pPr>
+        <w:pStyle w:val="Tabledesillustrations"/>
+        <w:tabs>
+          <w:tab w:val="right" w:leader="dot" w:pos="9062"/>
+        </w:tabs>
+        <w:rPr>
+          <w:noProof/>
+        </w:rPr>
+      </w:pPr>
+      <w:hyperlink w:anchor="_Toc476233487" w:history="1">
+        <w:r>
+          <w:rPr>
+            <w:rStyle w:val="Lienhypertexte"/>
+            <w:noProof/>
+          </w:rPr>
+          <w:t>Figure 4 : Cas d'utilisation partie software</w:t>
+        </w:r>
+        <w:r>
+          <w:rPr>
+            <w:noProof/>
+            <w:webHidden/>
+          </w:rPr>
+          <w:tab/>
+        </w:r>
+        <w:r>
+          <w:rPr>
+            <w:noProof/>
+            <w:webHidden/>
+          </w:rPr>
+          <w:fldChar w:fldCharType="begin"/>
+        </w:r>
+        <w:r>
+          <w:rPr>
+            <w:noProof/>
+            <w:webHidden/>
+          </w:rPr>
+          <w:instrText xml:space="preserve"> PAGEREF _Toc476233487 \h </w:instrText>
+        </w:r>
+        <w:r>
+          <w:rPr>
+            <w:noProof/>
+            <w:webHidden/>
+          </w:rPr>
+        </w:r>
+        <w:r>
+          <w:rPr>
+            <w:noProof/>
+            <w:webHidden/>
+          </w:rPr>
+          <w:fldChar w:fldCharType="separate"/>
+        </w:r>
+        <w:r>
+          <w:rPr>
+            <w:noProof/>
+            <w:webHidden/>
+          </w:rPr>
+          <w:t>4</w:t>
+        </w:r>
+        <w:r>
+          <w:rPr>
+            <w:noProof/>
+            <w:webHidden/>
+          </w:rPr>
+          <w:fldChar w:fldCharType="end"/>
+        </w:r>
+      </w:hyperlink>
+    </w:p>
+    <w:p>
+      <w:pPr>
+        <w:pStyle w:val="Tabledesillustrations"/>
+        <w:tabs>
+          <w:tab w:val="right" w:leader="dot" w:pos="9062"/>
+        </w:tabs>
+        <w:rPr>
+          <w:noProof/>
+        </w:rPr>
+      </w:pPr>
+      <w:hyperlink w:anchor="_Toc476233488" w:history="1">
+        <w:r>
+          <w:rPr>
+            <w:rStyle w:val="Lienhypertexte"/>
+            <w:noProof/>
+          </w:rPr>
+          <w:t>Figure 5 : Diagramme état-transition (partie 1)</w:t>
+        </w:r>
+        <w:r>
+          <w:rPr>
+            <w:noProof/>
+            <w:webHidden/>
+          </w:rPr>
+          <w:tab/>
+        </w:r>
+        <w:r>
+          <w:rPr>
+            <w:noProof/>
+            <w:webHidden/>
+          </w:rPr>
+          <w:fldChar w:fldCharType="begin"/>
+        </w:r>
+        <w:r>
+          <w:rPr>
+            <w:noProof/>
+            <w:webHidden/>
+          </w:rPr>
+          <w:instrText xml:space="preserve"> PAGEREF _Toc476233488 \h </w:instrText>
+        </w:r>
+        <w:r>
+          <w:rPr>
+            <w:noProof/>
+            <w:webHidden/>
+          </w:rPr>
+        </w:r>
+        <w:r>
+          <w:rPr>
+            <w:noProof/>
+            <w:webHidden/>
+          </w:rPr>
+          <w:fldChar w:fldCharType="separate"/>
+        </w:r>
+        <w:r>
+          <w:rPr>
+            <w:noProof/>
+            <w:webHidden/>
+          </w:rPr>
+          <w:t>5</w:t>
+        </w:r>
+        <w:r>
+          <w:rPr>
+            <w:noProof/>
+            <w:webHidden/>
+          </w:rPr>
+          <w:fldChar w:fldCharType="end"/>
+        </w:r>
+      </w:hyperlink>
+    </w:p>
+    <w:p>
+      <w:pPr>
+        <w:pStyle w:val="Tabledesillustrations"/>
+        <w:tabs>
+          <w:tab w:val="right" w:leader="dot" w:pos="9062"/>
+        </w:tabs>
+        <w:rPr>
+          <w:noProof/>
+        </w:rPr>
+      </w:pPr>
+      <w:hyperlink w:anchor="_Toc476233489" w:history="1">
+        <w:r>
+          <w:rPr>
+            <w:rStyle w:val="Lienhypertexte"/>
+            <w:noProof/>
+          </w:rPr>
+          <w:t>Figure 6 : Diagramme état-transition (partie 2)</w:t>
+        </w:r>
+        <w:r>
+          <w:rPr>
+            <w:noProof/>
+            <w:webHidden/>
+          </w:rPr>
+          <w:tab/>
+        </w:r>
+        <w:r>
+          <w:rPr>
+            <w:noProof/>
+            <w:webHidden/>
+          </w:rPr>
+          <w:fldChar w:fldCharType="begin"/>
+        </w:r>
+        <w:r>
+          <w:rPr>
+            <w:noProof/>
+            <w:webHidden/>
+          </w:rPr>
+          <w:instrText xml:space="preserve"> PAGEREF _Toc476233489 \h </w:instrText>
+        </w:r>
+        <w:r>
+          <w:rPr>
+            <w:noProof/>
+            <w:webHidden/>
+          </w:rPr>
+        </w:r>
+        <w:r>
+          <w:rPr>
+            <w:noProof/>
+            <w:webHidden/>
+          </w:rPr>
+          <w:fldChar w:fldCharType="separate"/>
+        </w:r>
+        <w:r>
+          <w:rPr>
+            <w:noProof/>
+            <w:webHidden/>
+          </w:rPr>
+          <w:t>5</w:t>
+        </w:r>
+        <w:r>
+          <w:rPr>
+            <w:noProof/>
+            <w:webHidden/>
+          </w:rPr>
+          <w:fldChar w:fldCharType="end"/>
+        </w:r>
+      </w:hyperlink>
+    </w:p>
+    <w:p>
+      <w:pPr>
+        <w:pStyle w:val="Tabledesillustrations"/>
+        <w:tabs>
+          <w:tab w:val="right" w:leader="dot" w:pos="9062"/>
+        </w:tabs>
+        <w:rPr>
+          <w:noProof/>
+        </w:rPr>
+      </w:pPr>
+      <w:hyperlink w:anchor="_Toc476233490" w:history="1">
+        <w:r>
+          <w:rPr>
+            <w:rStyle w:val="Lienhypertexte"/>
+            <w:noProof/>
+          </w:rPr>
+          <w:t>Figure 7 : Diagramme état-transition sous partie vérification des composants</w:t>
+        </w:r>
+        <w:r>
+          <w:rPr>
+            <w:noProof/>
+            <w:webHidden/>
+          </w:rPr>
+          <w:tab/>
+        </w:r>
+        <w:r>
+          <w:rPr>
+            <w:noProof/>
+            <w:webHidden/>
+          </w:rPr>
+          <w:fldChar w:fldCharType="begin"/>
+        </w:r>
+        <w:r>
+          <w:rPr>
+            <w:noProof/>
+            <w:webHidden/>
+          </w:rPr>
+          <w:instrText xml:space="preserve"> PAGEREF _Toc476233490 \h </w:instrText>
+        </w:r>
+        <w:r>
+          <w:rPr>
+            <w:noProof/>
+            <w:webHidden/>
+          </w:rPr>
+        </w:r>
+        <w:r>
+          <w:rPr>
+            <w:noProof/>
+            <w:webHidden/>
+          </w:rPr>
+          <w:fldChar w:fldCharType="separate"/>
+        </w:r>
+        <w:r>
+          <w:rPr>
+            <w:noProof/>
+            <w:webHidden/>
+          </w:rPr>
+          <w:t>6</w:t>
+        </w:r>
+        <w:r>
+          <w:rPr>
+            <w:noProof/>
+            <w:webHidden/>
+          </w:rPr>
+          <w:fldChar w:fldCharType="end"/>
+        </w:r>
+      </w:hyperlink>
+    </w:p>
+    <w:p>
+      <w:pPr>
+        <w:pStyle w:val="Tabledesillustrations"/>
+        <w:tabs>
+          <w:tab w:val="right" w:leader="dot" w:pos="9062"/>
+        </w:tabs>
+        <w:rPr>
+          <w:noProof/>
+        </w:rPr>
+      </w:pPr>
+      <w:hyperlink w:anchor="_Toc476233491" w:history="1">
+        <w:r>
+          <w:rPr>
+            <w:rStyle w:val="Lienhypertexte"/>
+            <w:noProof/>
+          </w:rPr>
+          <w:t>Figure 8 : Diagramme état-transition sous partie écran de jeu</w:t>
+        </w:r>
+        <w:r>
+          <w:rPr>
+            <w:noProof/>
+            <w:webHidden/>
+          </w:rPr>
+          <w:tab/>
+        </w:r>
+        <w:r>
+          <w:rPr>
+            <w:noProof/>
+            <w:webHidden/>
+          </w:rPr>
+          <w:fldChar w:fldCharType="begin"/>
+        </w:r>
+        <w:r>
+          <w:rPr>
+            <w:noProof/>
+            <w:webHidden/>
+          </w:rPr>
+          <w:instrText xml:space="preserve"> PAGEREF _Toc476233491 \h </w:instrText>
+        </w:r>
+        <w:r>
+          <w:rPr>
+            <w:noProof/>
+            <w:webHidden/>
+          </w:rPr>
+        </w:r>
+        <w:r>
+          <w:rPr>
+            <w:noProof/>
+            <w:webHidden/>
+          </w:rPr>
+          <w:fldChar w:fldCharType="separate"/>
+        </w:r>
+        <w:r>
+          <w:rPr>
+            <w:noProof/>
+            <w:webHidden/>
+          </w:rPr>
+          <w:t>6</w:t>
+        </w:r>
+        <w:r>
+          <w:rPr>
+            <w:noProof/>
+            <w:webHidden/>
+          </w:rPr>
+          <w:fldChar w:fldCharType="end"/>
+        </w:r>
+      </w:hyperlink>
+    </w:p>
+    <w:p>
+      <w:r>
+        <w:fldChar w:fldCharType="end"/>
+      </w:r>
+      <w:bookmarkStart w:id="38" w:name="_GoBack"/>
+      <w:bookmarkEnd w:id="38"/>
     </w:p>
     <w:sectPr>
       <w:footerReference w:type="default" r:id="rId30"/>
@@ -7293,7 +9016,7 @@
               <w:sz w:val="18"/>
               <w:szCs w:val="18"/>
             </w:rPr>
-            <w:t>8</w:t>
+            <w:t>10</w:t>
           </w:r>
           <w:r>
             <w:rPr>
@@ -8490,6 +10213,17 @@
       <w:contextualSpacing/>
     </w:pPr>
   </w:style>
+  <w:style w:type="paragraph" w:styleId="Tabledesillustrations">
+    <w:name w:val="table of figures"/>
+    <w:basedOn w:val="Normal"/>
+    <w:next w:val="Normal"/>
+    <w:uiPriority w:val="99"/>
+    <w:unhideWhenUsed/>
+    <w:rsid w:val="003B4FFA"/>
+    <w:pPr>
+      <w:spacing w:after="0"/>
+    </w:pPr>
+  </w:style>
 </w:styles>
 </file>
 
@@ -8594,6 +10328,8 @@
     <w:rsidRoot w:val="0022772B"/>
     <w:rsid w:val="0022772B"/>
     <w:rsid w:val="00385C35"/>
+    <w:rsid w:val="00555D94"/>
+    <w:rsid w:val="007068C7"/>
     <w:rsid w:val="00F918B8"/>
   </w:rsids>
   <m:mathPr>
@@ -9331,7 +11067,7 @@
 </file>
 
 <file path=customXml/itemProps1.xml><?xml version="1.0" encoding="utf-8"?>
-<ds:datastoreItem xmlns:ds="http://schemas.openxmlformats.org/officeDocument/2006/customXml" ds:itemID="{846D8568-85CA-4803-98E5-75F6F6651B0F}">
+<ds:datastoreItem xmlns:ds="http://schemas.openxmlformats.org/officeDocument/2006/customXml" ds:itemID="{AC6943EB-7C9B-412C-B8E7-F3B4D92C5FAF}">
   <ds:schemaRefs>
     <ds:schemaRef ds:uri="http://schemas.openxmlformats.org/officeDocument/2006/bibliography"/>
   </ds:schemaRefs>

</xml_diff>

<commit_message>
Partie organisation dans prog' Java
</commit_message>
<xml_diff>
--- a/Documents/Rapport.docx
+++ b/Documents/Rapport.docx
@@ -3732,13 +3732,50 @@
                                   </w:sdtPr>
                                   <w:sdtEndPr/>
                                   <w:sdtContent>
+                                    <w:proofErr w:type="spellStart"/>
                                     <w:r>
                                       <w:rPr>
                                         <w:color w:val="404040" w:themeColor="text1" w:themeTint="BF"/>
                                         <w:sz w:val="36"/>
                                         <w:szCs w:val="36"/>
                                       </w:rPr>
-                                      <w:t>Genuini’s Jurney : Rui</w:t>
+                                      <w:t>Genuini’s</w:t>
+                                    </w:r>
+                                    <w:proofErr w:type="spellEnd"/>
+                                    <w:r>
+                                      <w:rPr>
+                                        <w:color w:val="404040" w:themeColor="text1" w:themeTint="BF"/>
+                                        <w:sz w:val="36"/>
+                                        <w:szCs w:val="36"/>
+                                      </w:rPr>
+                                      <w:t xml:space="preserve"> </w:t>
+                                    </w:r>
+                                    <w:proofErr w:type="spellStart"/>
+                                    <w:r>
+                                      <w:rPr>
+                                        <w:color w:val="404040" w:themeColor="text1" w:themeTint="BF"/>
+                                        <w:sz w:val="36"/>
+                                        <w:szCs w:val="36"/>
+                                      </w:rPr>
+                                      <w:t>Jurney</w:t>
+                                    </w:r>
+                                    <w:proofErr w:type="spellEnd"/>
+                                    <w:r>
+                                      <w:rPr>
+                                        <w:color w:val="404040" w:themeColor="text1" w:themeTint="BF"/>
+                                        <w:sz w:val="36"/>
+                                        <w:szCs w:val="36"/>
+                                      </w:rPr>
+                                      <w:t xml:space="preserve"> : </w:t>
+                                    </w:r>
+                                    <w:proofErr w:type="spellStart"/>
+                                    <w:r>
+                                      <w:rPr>
+                                        <w:color w:val="404040" w:themeColor="text1" w:themeTint="BF"/>
+                                        <w:sz w:val="36"/>
+                                        <w:szCs w:val="36"/>
+                                      </w:rPr>
+                                      <w:t>Rui</w:t>
                                     </w:r>
                                     <w:r>
                                       <w:rPr>
@@ -3754,8 +3791,27 @@
                                         <w:sz w:val="36"/>
                                         <w:szCs w:val="36"/>
                                       </w:rPr>
-                                      <w:t>s Of Ivrea</w:t>
+                                      <w:t>s</w:t>
                                     </w:r>
+                                    <w:proofErr w:type="spellEnd"/>
+                                    <w:r>
+                                      <w:rPr>
+                                        <w:color w:val="404040" w:themeColor="text1" w:themeTint="BF"/>
+                                        <w:sz w:val="36"/>
+                                        <w:szCs w:val="36"/>
+                                      </w:rPr>
+                                      <w:t xml:space="preserve"> Of </w:t>
+                                    </w:r>
+                                    <w:proofErr w:type="spellStart"/>
+                                    <w:r>
+                                      <w:rPr>
+                                        <w:color w:val="404040" w:themeColor="text1" w:themeTint="BF"/>
+                                        <w:sz w:val="36"/>
+                                        <w:szCs w:val="36"/>
+                                      </w:rPr>
+                                      <w:t>Ivrea</w:t>
+                                    </w:r>
+                                    <w:proofErr w:type="spellEnd"/>
                                   </w:sdtContent>
                                 </w:sdt>
                               </w:p>
@@ -3971,7 +4027,43 @@
                                         <w:sz w:val="26"/>
                                         <w:szCs w:val="26"/>
                                       </w:rPr>
-                                      <w:t>Adrien Techer, Fanny Velien, Jérémy Duval, Valentin Guevara</w:t>
+                                      <w:t xml:space="preserve">Adrien </w:t>
+                                    </w:r>
+                                    <w:proofErr w:type="spellStart"/>
+                                    <w:r>
+                                      <w:rPr>
+                                        <w:color w:val="5B9BD5" w:themeColor="accent1"/>
+                                        <w:sz w:val="26"/>
+                                        <w:szCs w:val="26"/>
+                                      </w:rPr>
+                                      <w:t>Techer</w:t>
+                                    </w:r>
+                                    <w:proofErr w:type="spellEnd"/>
+                                    <w:r>
+                                      <w:rPr>
+                                        <w:color w:val="5B9BD5" w:themeColor="accent1"/>
+                                        <w:sz w:val="26"/>
+                                        <w:szCs w:val="26"/>
+                                      </w:rPr>
+                                      <w:t xml:space="preserve">, Fanny </w:t>
+                                    </w:r>
+                                    <w:proofErr w:type="spellStart"/>
+                                    <w:r>
+                                      <w:rPr>
+                                        <w:color w:val="5B9BD5" w:themeColor="accent1"/>
+                                        <w:sz w:val="26"/>
+                                        <w:szCs w:val="26"/>
+                                      </w:rPr>
+                                      <w:t>Velien</w:t>
+                                    </w:r>
+                                    <w:proofErr w:type="spellEnd"/>
+                                    <w:r>
+                                      <w:rPr>
+                                        <w:color w:val="5B9BD5" w:themeColor="accent1"/>
+                                        <w:sz w:val="26"/>
+                                        <w:szCs w:val="26"/>
+                                      </w:rPr>
+                                      <w:t>, Jérémy Duval, Valentin Guevara</w:t>
                                     </w:r>
                                   </w:sdtContent>
                                 </w:sdt>
@@ -4123,7 +4215,7 @@
           <w:r>
             <w:fldChar w:fldCharType="separate"/>
           </w:r>
-          <w:hyperlink w:anchor="_Toc476233395" w:history="1">
+          <w:hyperlink w:anchor="_Toc476854986" w:history="1">
             <w:r>
               <w:rPr>
                 <w:rStyle w:val="Lienhypertexte"/>
@@ -4150,7 +4242,7 @@
                 <w:noProof/>
                 <w:webHidden/>
               </w:rPr>
-              <w:instrText xml:space="preserve"> PAGEREF _Toc476233395 \h </w:instrText>
+              <w:instrText xml:space="preserve"> PAGEREF _Toc476854986 \h </w:instrText>
             </w:r>
             <w:r>
               <w:rPr>
@@ -4193,7 +4285,7 @@
               <w:lang w:eastAsia="fr-FR"/>
             </w:rPr>
           </w:pPr>
-          <w:hyperlink w:anchor="_Toc476233396" w:history="1">
+          <w:hyperlink w:anchor="_Toc476854987" w:history="1">
             <w:r>
               <w:rPr>
                 <w:rStyle w:val="Lienhypertexte"/>
@@ -4220,7 +4312,7 @@
                 <w:noProof/>
                 <w:webHidden/>
               </w:rPr>
-              <w:instrText xml:space="preserve"> PAGEREF _Toc476233396 \h </w:instrText>
+              <w:instrText xml:space="preserve"> PAGEREF _Toc476854987 \h </w:instrText>
             </w:r>
             <w:r>
               <w:rPr>
@@ -4263,7 +4355,7 @@
               <w:lang w:eastAsia="fr-FR"/>
             </w:rPr>
           </w:pPr>
-          <w:hyperlink w:anchor="_Toc476233397" w:history="1">
+          <w:hyperlink w:anchor="_Toc476854988" w:history="1">
             <w:r>
               <w:rPr>
                 <w:rStyle w:val="Lienhypertexte"/>
@@ -4290,7 +4382,7 @@
                 <w:noProof/>
                 <w:webHidden/>
               </w:rPr>
-              <w:instrText xml:space="preserve"> PAGEREF _Toc476233397 \h </w:instrText>
+              <w:instrText xml:space="preserve"> PAGEREF _Toc476854988 \h </w:instrText>
             </w:r>
             <w:r>
               <w:rPr>
@@ -4333,7 +4425,7 @@
               <w:lang w:eastAsia="fr-FR"/>
             </w:rPr>
           </w:pPr>
-          <w:hyperlink w:anchor="_Toc476233398" w:history="1">
+          <w:hyperlink w:anchor="_Toc476854989" w:history="1">
             <w:r>
               <w:rPr>
                 <w:rStyle w:val="Lienhypertexte"/>
@@ -4360,7 +4452,7 @@
                 <w:noProof/>
                 <w:webHidden/>
               </w:rPr>
-              <w:instrText xml:space="preserve"> PAGEREF _Toc476233398 \h </w:instrText>
+              <w:instrText xml:space="preserve"> PAGEREF _Toc476854989 \h </w:instrText>
             </w:r>
             <w:r>
               <w:rPr>
@@ -4403,7 +4495,7 @@
               <w:lang w:eastAsia="fr-FR"/>
             </w:rPr>
           </w:pPr>
-          <w:hyperlink w:anchor="_Toc476233399" w:history="1">
+          <w:hyperlink w:anchor="_Toc476854990" w:history="1">
             <w:r>
               <w:rPr>
                 <w:rStyle w:val="Lienhypertexte"/>
@@ -4430,7 +4522,7 @@
                 <w:noProof/>
                 <w:webHidden/>
               </w:rPr>
-              <w:instrText xml:space="preserve"> PAGEREF _Toc476233399 \h </w:instrText>
+              <w:instrText xml:space="preserve"> PAGEREF _Toc476854990 \h </w:instrText>
             </w:r>
             <w:r>
               <w:rPr>
@@ -4473,7 +4565,7 @@
               <w:lang w:eastAsia="fr-FR"/>
             </w:rPr>
           </w:pPr>
-          <w:hyperlink w:anchor="_Toc476233400" w:history="1">
+          <w:hyperlink w:anchor="_Toc476854991" w:history="1">
             <w:r>
               <w:rPr>
                 <w:rStyle w:val="Lienhypertexte"/>
@@ -4500,7 +4592,7 @@
                 <w:noProof/>
                 <w:webHidden/>
               </w:rPr>
-              <w:instrText xml:space="preserve"> PAGEREF _Toc476233400 \h </w:instrText>
+              <w:instrText xml:space="preserve"> PAGEREF _Toc476854991 \h </w:instrText>
             </w:r>
             <w:r>
               <w:rPr>
@@ -4543,7 +4635,7 @@
               <w:lang w:eastAsia="fr-FR"/>
             </w:rPr>
           </w:pPr>
-          <w:hyperlink w:anchor="_Toc476233401" w:history="1">
+          <w:hyperlink w:anchor="_Toc476854992" w:history="1">
             <w:r>
               <w:rPr>
                 <w:rStyle w:val="Lienhypertexte"/>
@@ -4570,7 +4662,7 @@
                 <w:noProof/>
                 <w:webHidden/>
               </w:rPr>
-              <w:instrText xml:space="preserve"> PAGEREF _Toc476233401 \h </w:instrText>
+              <w:instrText xml:space="preserve"> PAGEREF _Toc476854992 \h </w:instrText>
             </w:r>
             <w:r>
               <w:rPr>
@@ -4614,7 +4706,7 @@
               <w:lang w:eastAsia="fr-FR"/>
             </w:rPr>
           </w:pPr>
-          <w:hyperlink w:anchor="_Toc476233402" w:history="1">
+          <w:hyperlink w:anchor="_Toc476854993" w:history="1">
             <w:r>
               <w:rPr>
                 <w:rStyle w:val="Lienhypertexte"/>
@@ -4656,7 +4748,7 @@
                 <w:noProof/>
                 <w:webHidden/>
               </w:rPr>
-              <w:instrText xml:space="preserve"> PAGEREF _Toc476233402 \h </w:instrText>
+              <w:instrText xml:space="preserve"> PAGEREF _Toc476854993 \h </w:instrText>
             </w:r>
             <w:r>
               <w:rPr>
@@ -4699,7 +4791,7 @@
               <w:lang w:eastAsia="fr-FR"/>
             </w:rPr>
           </w:pPr>
-          <w:hyperlink w:anchor="_Toc476233403" w:history="1">
+          <w:hyperlink w:anchor="_Toc476854994" w:history="1">
             <w:r>
               <w:rPr>
                 <w:rStyle w:val="Lienhypertexte"/>
@@ -4726,7 +4818,7 @@
                 <w:noProof/>
                 <w:webHidden/>
               </w:rPr>
-              <w:instrText xml:space="preserve"> PAGEREF _Toc476233403 \h </w:instrText>
+              <w:instrText xml:space="preserve"> PAGEREF _Toc476854994 \h </w:instrText>
             </w:r>
             <w:r>
               <w:rPr>
@@ -4769,7 +4861,7 @@
               <w:lang w:eastAsia="fr-FR"/>
             </w:rPr>
           </w:pPr>
-          <w:hyperlink w:anchor="_Toc476233404" w:history="1">
+          <w:hyperlink w:anchor="_Toc476854995" w:history="1">
             <w:r>
               <w:rPr>
                 <w:rStyle w:val="Lienhypertexte"/>
@@ -4796,7 +4888,7 @@
                 <w:noProof/>
                 <w:webHidden/>
               </w:rPr>
-              <w:instrText xml:space="preserve"> PAGEREF _Toc476233404 \h </w:instrText>
+              <w:instrText xml:space="preserve"> PAGEREF _Toc476854995 \h </w:instrText>
             </w:r>
             <w:r>
               <w:rPr>
@@ -4839,7 +4931,7 @@
               <w:lang w:eastAsia="fr-FR"/>
             </w:rPr>
           </w:pPr>
-          <w:hyperlink w:anchor="_Toc476233405" w:history="1">
+          <w:hyperlink w:anchor="_Toc476854996" w:history="1">
             <w:r>
               <w:rPr>
                 <w:rStyle w:val="Lienhypertexte"/>
@@ -4866,7 +4958,7 @@
                 <w:noProof/>
                 <w:webHidden/>
               </w:rPr>
-              <w:instrText xml:space="preserve"> PAGEREF _Toc476233405 \h </w:instrText>
+              <w:instrText xml:space="preserve"> PAGEREF _Toc476854996 \h </w:instrText>
             </w:r>
             <w:r>
               <w:rPr>
@@ -4909,7 +5001,7 @@
               <w:lang w:eastAsia="fr-FR"/>
             </w:rPr>
           </w:pPr>
-          <w:hyperlink w:anchor="_Toc476233406" w:history="1">
+          <w:hyperlink w:anchor="_Toc476854997" w:history="1">
             <w:r>
               <w:rPr>
                 <w:rStyle w:val="Lienhypertexte"/>
@@ -4936,7 +5028,7 @@
                 <w:noProof/>
                 <w:webHidden/>
               </w:rPr>
-              <w:instrText xml:space="preserve"> PAGEREF _Toc476233406 \h </w:instrText>
+              <w:instrText xml:space="preserve"> PAGEREF _Toc476854997 \h </w:instrText>
             </w:r>
             <w:r>
               <w:rPr>
@@ -4979,7 +5071,7 @@
               <w:lang w:eastAsia="fr-FR"/>
             </w:rPr>
           </w:pPr>
-          <w:hyperlink w:anchor="_Toc476233407" w:history="1">
+          <w:hyperlink w:anchor="_Toc476854998" w:history="1">
             <w:r>
               <w:rPr>
                 <w:rStyle w:val="Lienhypertexte"/>
@@ -5006,7 +5098,7 @@
                 <w:noProof/>
                 <w:webHidden/>
               </w:rPr>
-              <w:instrText xml:space="preserve"> PAGEREF _Toc476233407 \h </w:instrText>
+              <w:instrText xml:space="preserve"> PAGEREF _Toc476854998 \h </w:instrText>
             </w:r>
             <w:r>
               <w:rPr>
@@ -5049,7 +5141,7 @@
               <w:lang w:eastAsia="fr-FR"/>
             </w:rPr>
           </w:pPr>
-          <w:hyperlink w:anchor="_Toc476233408" w:history="1">
+          <w:hyperlink w:anchor="_Toc476854999" w:history="1">
             <w:r>
               <w:rPr>
                 <w:rStyle w:val="Lienhypertexte"/>
@@ -5076,7 +5168,7 @@
                 <w:noProof/>
                 <w:webHidden/>
               </w:rPr>
-              <w:instrText xml:space="preserve"> PAGEREF _Toc476233408 \h </w:instrText>
+              <w:instrText xml:space="preserve"> PAGEREF _Toc476854999 \h </w:instrText>
             </w:r>
             <w:r>
               <w:rPr>
@@ -5119,7 +5211,7 @@
               <w:lang w:eastAsia="fr-FR"/>
             </w:rPr>
           </w:pPr>
-          <w:hyperlink w:anchor="_Toc476233409" w:history="1">
+          <w:hyperlink w:anchor="_Toc476855000" w:history="1">
             <w:r>
               <w:rPr>
                 <w:rStyle w:val="Lienhypertexte"/>
@@ -5146,7 +5238,7 @@
                 <w:noProof/>
                 <w:webHidden/>
               </w:rPr>
-              <w:instrText xml:space="preserve"> PAGEREF _Toc476233409 \h </w:instrText>
+              <w:instrText xml:space="preserve"> PAGEREF _Toc476855000 \h </w:instrText>
             </w:r>
             <w:r>
               <w:rPr>
@@ -5190,7 +5282,7 @@
               <w:lang w:eastAsia="fr-FR"/>
             </w:rPr>
           </w:pPr>
-          <w:hyperlink w:anchor="_Toc476233410" w:history="1">
+          <w:hyperlink w:anchor="_Toc476855001" w:history="1">
             <w:r>
               <w:rPr>
                 <w:rStyle w:val="Lienhypertexte"/>
@@ -5232,7 +5324,7 @@
                 <w:noProof/>
                 <w:webHidden/>
               </w:rPr>
-              <w:instrText xml:space="preserve"> PAGEREF _Toc476233410 \h </w:instrText>
+              <w:instrText xml:space="preserve"> PAGEREF _Toc476855001 \h </w:instrText>
             </w:r>
             <w:r>
               <w:rPr>
@@ -5275,7 +5367,7 @@
               <w:lang w:eastAsia="fr-FR"/>
             </w:rPr>
           </w:pPr>
-          <w:hyperlink w:anchor="_Toc476233411" w:history="1">
+          <w:hyperlink w:anchor="_Toc476855002" w:history="1">
             <w:r>
               <w:rPr>
                 <w:rStyle w:val="Lienhypertexte"/>
@@ -5302,7 +5394,7 @@
                 <w:noProof/>
                 <w:webHidden/>
               </w:rPr>
-              <w:instrText xml:space="preserve"> PAGEREF _Toc476233411 \h </w:instrText>
+              <w:instrText xml:space="preserve"> PAGEREF _Toc476855002 \h </w:instrText>
             </w:r>
             <w:r>
               <w:rPr>
@@ -5345,7 +5437,7 @@
               <w:lang w:eastAsia="fr-FR"/>
             </w:rPr>
           </w:pPr>
-          <w:hyperlink w:anchor="_Toc476233412" w:history="1">
+          <w:hyperlink w:anchor="_Toc476855003" w:history="1">
             <w:r>
               <w:rPr>
                 <w:rStyle w:val="Lienhypertexte"/>
@@ -5372,7 +5464,7 @@
                 <w:noProof/>
                 <w:webHidden/>
               </w:rPr>
-              <w:instrText xml:space="preserve"> PAGEREF _Toc476233412 \h </w:instrText>
+              <w:instrText xml:space="preserve"> PAGEREF _Toc476855003 \h </w:instrText>
             </w:r>
             <w:r>
               <w:rPr>
@@ -5415,7 +5507,7 @@
               <w:lang w:eastAsia="fr-FR"/>
             </w:rPr>
           </w:pPr>
-          <w:hyperlink w:anchor="_Toc476233413" w:history="1">
+          <w:hyperlink w:anchor="_Toc476855004" w:history="1">
             <w:r>
               <w:rPr>
                 <w:rStyle w:val="Lienhypertexte"/>
@@ -5442,7 +5534,7 @@
                 <w:noProof/>
                 <w:webHidden/>
               </w:rPr>
-              <w:instrText xml:space="preserve"> PAGEREF _Toc476233413 \h </w:instrText>
+              <w:instrText xml:space="preserve"> PAGEREF _Toc476855004 \h </w:instrText>
             </w:r>
             <w:r>
               <w:rPr>
@@ -5485,7 +5577,7 @@
               <w:lang w:eastAsia="fr-FR"/>
             </w:rPr>
           </w:pPr>
-          <w:hyperlink w:anchor="_Toc476233414" w:history="1">
+          <w:hyperlink w:anchor="_Toc476855005" w:history="1">
             <w:r>
               <w:rPr>
                 <w:rStyle w:val="Lienhypertexte"/>
@@ -5512,7 +5604,7 @@
                 <w:noProof/>
                 <w:webHidden/>
               </w:rPr>
-              <w:instrText xml:space="preserve"> PAGEREF _Toc476233414 \h </w:instrText>
+              <w:instrText xml:space="preserve"> PAGEREF _Toc476855005 \h </w:instrText>
             </w:r>
             <w:r>
               <w:rPr>
@@ -5532,7 +5624,7 @@
                 <w:noProof/>
                 <w:webHidden/>
               </w:rPr>
-              <w:t>7</w:t>
+              <w:t>9</w:t>
             </w:r>
             <w:r>
               <w:rPr>
@@ -5555,7 +5647,7 @@
               <w:lang w:eastAsia="fr-FR"/>
             </w:rPr>
           </w:pPr>
-          <w:hyperlink w:anchor="_Toc476233415" w:history="1">
+          <w:hyperlink w:anchor="_Toc476855006" w:history="1">
             <w:r>
               <w:rPr>
                 <w:rStyle w:val="Lienhypertexte"/>
@@ -5582,7 +5674,7 @@
                 <w:noProof/>
                 <w:webHidden/>
               </w:rPr>
-              <w:instrText xml:space="preserve"> PAGEREF _Toc476233415 \h </w:instrText>
+              <w:instrText xml:space="preserve"> PAGEREF _Toc476855006 \h </w:instrText>
             </w:r>
             <w:r>
               <w:rPr>
@@ -5602,7 +5694,7 @@
                 <w:noProof/>
                 <w:webHidden/>
               </w:rPr>
-              <w:t>7</w:t>
+              <w:t>9</w:t>
             </w:r>
             <w:r>
               <w:rPr>
@@ -5625,7 +5717,7 @@
               <w:lang w:eastAsia="fr-FR"/>
             </w:rPr>
           </w:pPr>
-          <w:hyperlink w:anchor="_Toc476233416" w:history="1">
+          <w:hyperlink w:anchor="_Toc476855007" w:history="1">
             <w:r>
               <w:rPr>
                 <w:rStyle w:val="Lienhypertexte"/>
@@ -5652,7 +5744,7 @@
                 <w:noProof/>
                 <w:webHidden/>
               </w:rPr>
-              <w:instrText xml:space="preserve"> PAGEREF _Toc476233416 \h </w:instrText>
+              <w:instrText xml:space="preserve"> PAGEREF _Toc476855007 \h </w:instrText>
             </w:r>
             <w:r>
               <w:rPr>
@@ -5672,7 +5764,7 @@
                 <w:noProof/>
                 <w:webHidden/>
               </w:rPr>
-              <w:t>7</w:t>
+              <w:t>9</w:t>
             </w:r>
             <w:r>
               <w:rPr>
@@ -5696,7 +5788,7 @@
               <w:lang w:eastAsia="fr-FR"/>
             </w:rPr>
           </w:pPr>
-          <w:hyperlink w:anchor="_Toc476233417" w:history="1">
+          <w:hyperlink w:anchor="_Toc476855008" w:history="1">
             <w:r>
               <w:rPr>
                 <w:rStyle w:val="Lienhypertexte"/>
@@ -5738,7 +5830,7 @@
                 <w:noProof/>
                 <w:webHidden/>
               </w:rPr>
-              <w:instrText xml:space="preserve"> PAGEREF _Toc476233417 \h </w:instrText>
+              <w:instrText xml:space="preserve"> PAGEREF _Toc476855008 \h </w:instrText>
             </w:r>
             <w:r>
               <w:rPr>
@@ -5758,7 +5850,7 @@
                 <w:noProof/>
                 <w:webHidden/>
               </w:rPr>
-              <w:t>8</w:t>
+              <w:t>10</w:t>
             </w:r>
             <w:r>
               <w:rPr>
@@ -5781,7 +5873,7 @@
               <w:lang w:eastAsia="fr-FR"/>
             </w:rPr>
           </w:pPr>
-          <w:hyperlink w:anchor="_Toc476233418" w:history="1">
+          <w:hyperlink w:anchor="_Toc476855009" w:history="1">
             <w:r>
               <w:rPr>
                 <w:rStyle w:val="Lienhypertexte"/>
@@ -5808,7 +5900,7 @@
                 <w:noProof/>
                 <w:webHidden/>
               </w:rPr>
-              <w:instrText xml:space="preserve"> PAGEREF _Toc476233418 \h </w:instrText>
+              <w:instrText xml:space="preserve"> PAGEREF _Toc476855009 \h </w:instrText>
             </w:r>
             <w:r>
               <w:rPr>
@@ -5828,7 +5920,7 @@
                 <w:noProof/>
                 <w:webHidden/>
               </w:rPr>
-              <w:t>8</w:t>
+              <w:t>10</w:t>
             </w:r>
             <w:r>
               <w:rPr>
@@ -5851,7 +5943,7 @@
               <w:lang w:eastAsia="fr-FR"/>
             </w:rPr>
           </w:pPr>
-          <w:hyperlink w:anchor="_Toc476233419" w:history="1">
+          <w:hyperlink w:anchor="_Toc476855010" w:history="1">
             <w:r>
               <w:rPr>
                 <w:rStyle w:val="Lienhypertexte"/>
@@ -5878,7 +5970,7 @@
                 <w:noProof/>
                 <w:webHidden/>
               </w:rPr>
-              <w:instrText xml:space="preserve"> PAGEREF _Toc476233419 \h </w:instrText>
+              <w:instrText xml:space="preserve"> PAGEREF _Toc476855010 \h </w:instrText>
             </w:r>
             <w:r>
               <w:rPr>
@@ -5898,7 +5990,7 @@
                 <w:noProof/>
                 <w:webHidden/>
               </w:rPr>
-              <w:t>8</w:t>
+              <w:t>10</w:t>
             </w:r>
             <w:r>
               <w:rPr>
@@ -5921,7 +6013,7 @@
               <w:lang w:eastAsia="fr-FR"/>
             </w:rPr>
           </w:pPr>
-          <w:hyperlink w:anchor="_Toc476233420" w:history="1">
+          <w:hyperlink w:anchor="_Toc476855011" w:history="1">
             <w:r>
               <w:rPr>
                 <w:rStyle w:val="Lienhypertexte"/>
@@ -5948,7 +6040,7 @@
                 <w:noProof/>
                 <w:webHidden/>
               </w:rPr>
-              <w:instrText xml:space="preserve"> PAGEREF _Toc476233420 \h </w:instrText>
+              <w:instrText xml:space="preserve"> PAGEREF _Toc476855011 \h </w:instrText>
             </w:r>
             <w:r>
               <w:rPr>
@@ -5968,7 +6060,7 @@
                 <w:noProof/>
                 <w:webHidden/>
               </w:rPr>
-              <w:t>8</w:t>
+              <w:t>10</w:t>
             </w:r>
             <w:r>
               <w:rPr>
@@ -5991,7 +6083,7 @@
               <w:lang w:eastAsia="fr-FR"/>
             </w:rPr>
           </w:pPr>
-          <w:hyperlink w:anchor="_Toc476233421" w:history="1">
+          <w:hyperlink w:anchor="_Toc476855012" w:history="1">
             <w:r>
               <w:rPr>
                 <w:rStyle w:val="Lienhypertexte"/>
@@ -6018,7 +6110,7 @@
                 <w:noProof/>
                 <w:webHidden/>
               </w:rPr>
-              <w:instrText xml:space="preserve"> PAGEREF _Toc476233421 \h </w:instrText>
+              <w:instrText xml:space="preserve"> PAGEREF _Toc476855012 \h </w:instrText>
             </w:r>
             <w:r>
               <w:rPr>
@@ -6038,7 +6130,7 @@
                 <w:noProof/>
                 <w:webHidden/>
               </w:rPr>
-              <w:t>8</w:t>
+              <w:t>10</w:t>
             </w:r>
             <w:r>
               <w:rPr>
@@ -6061,7 +6153,7 @@
               <w:lang w:eastAsia="fr-FR"/>
             </w:rPr>
           </w:pPr>
-          <w:hyperlink w:anchor="_Toc476233422" w:history="1">
+          <w:hyperlink w:anchor="_Toc476855013" w:history="1">
             <w:r>
               <w:rPr>
                 <w:rStyle w:val="Lienhypertexte"/>
@@ -6088,7 +6180,7 @@
                 <w:noProof/>
                 <w:webHidden/>
               </w:rPr>
-              <w:instrText xml:space="preserve"> PAGEREF _Toc476233422 \h </w:instrText>
+              <w:instrText xml:space="preserve"> PAGEREF _Toc476855013 \h </w:instrText>
             </w:r>
             <w:r>
               <w:rPr>
@@ -6108,7 +6200,7 @@
                 <w:noProof/>
                 <w:webHidden/>
               </w:rPr>
-              <w:t>8</w:t>
+              <w:t>10</w:t>
             </w:r>
             <w:r>
               <w:rPr>
@@ -6131,7 +6223,7 @@
               <w:lang w:eastAsia="fr-FR"/>
             </w:rPr>
           </w:pPr>
-          <w:hyperlink w:anchor="_Toc476233423" w:history="1">
+          <w:hyperlink w:anchor="_Toc476855014" w:history="1">
             <w:r>
               <w:rPr>
                 <w:rStyle w:val="Lienhypertexte"/>
@@ -6158,7 +6250,7 @@
                 <w:noProof/>
                 <w:webHidden/>
               </w:rPr>
-              <w:instrText xml:space="preserve"> PAGEREF _Toc476233423 \h </w:instrText>
+              <w:instrText xml:space="preserve"> PAGEREF _Toc476855014 \h </w:instrText>
             </w:r>
             <w:r>
               <w:rPr>
@@ -6178,7 +6270,7 @@
                 <w:noProof/>
                 <w:webHidden/>
               </w:rPr>
-              <w:t>8</w:t>
+              <w:t>10</w:t>
             </w:r>
             <w:r>
               <w:rPr>
@@ -6201,7 +6293,7 @@
               <w:lang w:eastAsia="fr-FR"/>
             </w:rPr>
           </w:pPr>
-          <w:hyperlink w:anchor="_Toc476233424" w:history="1">
+          <w:hyperlink w:anchor="_Toc476855015" w:history="1">
             <w:r>
               <w:rPr>
                 <w:rStyle w:val="Lienhypertexte"/>
@@ -6228,7 +6320,7 @@
                 <w:noProof/>
                 <w:webHidden/>
               </w:rPr>
-              <w:instrText xml:space="preserve"> PAGEREF _Toc476233424 \h </w:instrText>
+              <w:instrText xml:space="preserve"> PAGEREF _Toc476855015 \h </w:instrText>
             </w:r>
             <w:r>
               <w:rPr>
@@ -6248,7 +6340,7 @@
                 <w:noProof/>
                 <w:webHidden/>
               </w:rPr>
-              <w:t>9</w:t>
+              <w:t>11</w:t>
             </w:r>
             <w:r>
               <w:rPr>
@@ -6274,17 +6366,19 @@
       <w:r>
         <w:br w:type="page"/>
       </w:r>
+      <w:bookmarkStart w:id="0" w:name="_GoBack"/>
+      <w:bookmarkEnd w:id="0"/>
     </w:p>
     <w:p>
       <w:pPr>
         <w:pStyle w:val="Titre1"/>
       </w:pPr>
-      <w:bookmarkStart w:id="0" w:name="_Toc476233395"/>
+      <w:bookmarkStart w:id="1" w:name="_Toc476854986"/>
       <w:r>
         <w:lastRenderedPageBreak/>
         <w:t>Introduction :</w:t>
       </w:r>
-      <w:bookmarkEnd w:id="0"/>
+      <w:bookmarkEnd w:id="1"/>
     </w:p>
     <w:p>
       <w:pPr>
@@ -6353,36 +6447,86 @@
         <w:pStyle w:val="Lgende"/>
         <w:jc w:val="center"/>
       </w:pPr>
-      <w:bookmarkStart w:id="1" w:name="_Toc476233484"/>
+      <w:bookmarkStart w:id="2" w:name="_Toc476233484"/>
       <w:r>
         <w:t xml:space="preserve">Figure </w:t>
       </w:r>
-      <w:fldSimple w:instr=" SEQ Figure \* ARABIC ">
-        <w:r>
-          <w:rPr>
-            <w:noProof/>
-          </w:rPr>
-          <w:t>1</w:t>
-        </w:r>
-      </w:fldSimple>
-      <w:r>
-        <w:t>: Genuini</w:t>
-      </w:r>
-      <w:bookmarkEnd w:id="1"/>
+      <w:r>
+        <w:fldChar w:fldCharType="begin"/>
+      </w:r>
+      <w:r>
+        <w:instrText xml:space="preserve"> SEQ Figure \* ARABIC </w:instrText>
+      </w:r>
+      <w:r>
+        <w:fldChar w:fldCharType="separate"/>
+      </w:r>
+      <w:r>
+        <w:rPr>
+          <w:noProof/>
+        </w:rPr>
+        <w:t>1</w:t>
+      </w:r>
+      <w:r>
+        <w:rPr>
+          <w:noProof/>
+        </w:rPr>
+        <w:fldChar w:fldCharType="end"/>
+      </w:r>
+      <w:r>
+        <w:t xml:space="preserve">: </w:t>
+      </w:r>
+      <w:proofErr w:type="spellStart"/>
+      <w:r>
+        <w:t>Genuini</w:t>
+      </w:r>
+      <w:bookmarkEnd w:id="2"/>
+      <w:proofErr w:type="spellEnd"/>
     </w:p>
     <w:p>
       <w:pPr>
         <w:pStyle w:val="Titre2"/>
       </w:pPr>
-      <w:bookmarkStart w:id="2" w:name="_Toc476233396"/>
+      <w:bookmarkStart w:id="3" w:name="_Toc476854987"/>
       <w:r>
         <w:t>Le projet :</w:t>
       </w:r>
-      <w:bookmarkEnd w:id="2"/>
-    </w:p>
-    <w:p>
-      <w:r>
-        <w:t>Nous souhaitons réaliser un jeu-vidéo 2D ludique aﬁn d’enseigner les bases de la programmation Arduino. Pour ce faire, nous avons imaginé un concept d’interaction mêlant hardware et software où les actions poursuivies dans le jeu entraînent la nécessité d’interagir avec la carte et de nombreux composants. La relation fonctionnerait dans les deux sens : soit il faut écrire du code pour avancer, soit il faut analyser correctement un signal reçu via l’Arduino. Notre objectif est donc de créer un nouveau support d’apprentissage de la programmation embarquée sans pré-requis et en s’amusant ce qui</w:t>
+      <w:bookmarkEnd w:id="3"/>
+    </w:p>
+    <w:p>
+      <w:r>
+        <w:t xml:space="preserve">Nous souhaitons réaliser un jeu-vidéo 2D ludique </w:t>
+      </w:r>
+      <w:proofErr w:type="spellStart"/>
+      <w:r>
+        <w:t>aﬁn</w:t>
+      </w:r>
+      <w:proofErr w:type="spellEnd"/>
+      <w:r>
+        <w:t xml:space="preserve"> d’enseigner les bases de la programmation </w:t>
+      </w:r>
+      <w:proofErr w:type="spellStart"/>
+      <w:r>
+        <w:t>Arduino</w:t>
+      </w:r>
+      <w:proofErr w:type="spellEnd"/>
+      <w:r>
+        <w:t>. Pour ce faire, nous avons imaginé un concept d’interaction mêlant hardware et software où les actions poursuivies dans le jeu entraînent la nécessité d’interagir avec la carte et de nombreux composants. La relation fonctionnerait dans les deux sens : soit il faut écrire du code pour avancer, soit il faut analyser correctement un signal reçu via l’</w:t>
+      </w:r>
+      <w:proofErr w:type="spellStart"/>
+      <w:r>
+        <w:t>Arduino</w:t>
+      </w:r>
+      <w:proofErr w:type="spellEnd"/>
+      <w:r>
+        <w:t xml:space="preserve">. Notre objectif est donc de créer un nouveau support d’apprentissage de la programmation embarquée sans </w:t>
+      </w:r>
+      <w:proofErr w:type="spellStart"/>
+      <w:r>
+        <w:t>pré-requis</w:t>
+      </w:r>
+      <w:proofErr w:type="spellEnd"/>
+      <w:r>
+        <w:t xml:space="preserve"> et en s’amusant ce qui</w:t>
       </w:r>
       <w:r>
         <w:t xml:space="preserve"> </w:t>
@@ -6423,8 +6567,13 @@
       <w:r>
         <w:t xml:space="preserve"> </w:t>
       </w:r>
-      <w:r>
-        <w:t>requis(modèle</w:t>
+      <w:proofErr w:type="gramStart"/>
+      <w:r>
+        <w:t>requis(</w:t>
+      </w:r>
+      <w:proofErr w:type="gramEnd"/>
+      <w:r>
+        <w:t>modèle</w:t>
       </w:r>
       <w:r>
         <w:t xml:space="preserve"> </w:t>
@@ -6441,9 +6590,11 @@
       <w:r>
         <w:t xml:space="preserve"> </w:t>
       </w:r>
+      <w:proofErr w:type="spellStart"/>
       <w:r>
         <w:t>Arduino</w:t>
       </w:r>
+      <w:proofErr w:type="spellEnd"/>
       <w:r>
         <w:t xml:space="preserve"> </w:t>
       </w:r>
@@ -6460,18 +6611,42 @@
         <w:t xml:space="preserve"> </w:t>
       </w:r>
       <w:r>
-        <w:t>modules) est listé dans un document externe spéciﬁque. Le produit ﬁni serait alors un pack constitué conjointement du jeu et du matériel concerné. Cependant, au vu de l’importance dudit matériel, il est envisageable de livrer une version allégée jouable avec moins de composants puis de proposer diﬀérentes extensions.</w:t>
+        <w:t xml:space="preserve">modules) est listé dans un document externe </w:t>
+      </w:r>
+      <w:proofErr w:type="spellStart"/>
+      <w:r>
+        <w:t>spéciﬁque</w:t>
+      </w:r>
+      <w:proofErr w:type="spellEnd"/>
+      <w:r>
+        <w:t xml:space="preserve">. Le produit </w:t>
+      </w:r>
+      <w:proofErr w:type="spellStart"/>
+      <w:r>
+        <w:t>ﬁni</w:t>
+      </w:r>
+      <w:proofErr w:type="spellEnd"/>
+      <w:r>
+        <w:t xml:space="preserve"> serait alors un pack constitué conjointement du jeu et du matériel concerné. Cependant, au vu de l’importance dudit matériel, il est envisageable de livrer une version allégée jouable avec moins de composants puis de proposer </w:t>
+      </w:r>
+      <w:proofErr w:type="spellStart"/>
+      <w:r>
+        <w:t>diﬀérentes</w:t>
+      </w:r>
+      <w:proofErr w:type="spellEnd"/>
+      <w:r>
+        <w:t xml:space="preserve"> extensions.</w:t>
       </w:r>
     </w:p>
     <w:p>
       <w:pPr>
         <w:pStyle w:val="Titre2"/>
       </w:pPr>
-      <w:bookmarkStart w:id="3" w:name="_Toc476233397"/>
+      <w:bookmarkStart w:id="4" w:name="_Toc476854988"/>
       <w:r>
         <w:t>Notre tuteur :</w:t>
       </w:r>
-      <w:bookmarkEnd w:id="3"/>
+      <w:bookmarkEnd w:id="4"/>
     </w:p>
     <w:p>
       <w:r>
@@ -6483,17 +6658,17 @@
       <w:pPr>
         <w:pStyle w:val="Titre2"/>
       </w:pPr>
-      <w:bookmarkStart w:id="4" w:name="_Toc476233398"/>
+      <w:bookmarkStart w:id="5" w:name="_Toc476854989"/>
       <w:r>
         <w:t>Précision :</w:t>
       </w:r>
-      <w:bookmarkEnd w:id="4"/>
+      <w:bookmarkEnd w:id="5"/>
     </w:p>
     <w:p>
       <w:pPr>
         <w:pStyle w:val="Titre3"/>
       </w:pPr>
-      <w:bookmarkStart w:id="5" w:name="_Toc476233399"/>
+      <w:bookmarkStart w:id="6" w:name="_Toc476854990"/>
       <w:r>
         <w:t xml:space="preserve">Notre </w:t>
       </w:r>
@@ -6501,9 +6676,17 @@
         <w:t>dépôt</w:t>
       </w:r>
       <w:r>
-        <w:t xml:space="preserve"> Github :</w:t>
-      </w:r>
-      <w:bookmarkEnd w:id="5"/>
+        <w:t xml:space="preserve"> </w:t>
+      </w:r>
+      <w:proofErr w:type="spellStart"/>
+      <w:r>
+        <w:t>Github</w:t>
+      </w:r>
+      <w:proofErr w:type="spellEnd"/>
+      <w:r>
+        <w:t> :</w:t>
+      </w:r>
+      <w:bookmarkEnd w:id="6"/>
     </w:p>
     <w:p>
       <w:pPr>
@@ -6565,39 +6748,60 @@
         <w:pStyle w:val="Lgende"/>
         <w:jc w:val="center"/>
       </w:pPr>
-      <w:bookmarkStart w:id="6" w:name="_Toc476233485"/>
+      <w:bookmarkStart w:id="7" w:name="_Toc476233485"/>
       <w:r>
         <w:t xml:space="preserve">Figure </w:t>
       </w:r>
-      <w:fldSimple w:instr=" SEQ Figure \* ARABIC ">
-        <w:r>
-          <w:rPr>
-            <w:noProof/>
-          </w:rPr>
-          <w:t>2</w:t>
-        </w:r>
-      </w:fldSimple>
+      <w:r>
+        <w:fldChar w:fldCharType="begin"/>
+      </w:r>
+      <w:r>
+        <w:instrText xml:space="preserve"> SEQ Figure \* ARABIC </w:instrText>
+      </w:r>
+      <w:r>
+        <w:fldChar w:fldCharType="separate"/>
+      </w:r>
+      <w:r>
+        <w:rPr>
+          <w:noProof/>
+        </w:rPr>
+        <w:t>2</w:t>
+      </w:r>
+      <w:r>
+        <w:rPr>
+          <w:noProof/>
+        </w:rPr>
+        <w:fldChar w:fldCharType="end"/>
+      </w:r>
       <w:r>
         <w:rPr>
           <w:noProof/>
         </w:rPr>
         <w:t xml:space="preserve"> : Lien Github</w:t>
       </w:r>
-      <w:bookmarkEnd w:id="6"/>
+      <w:bookmarkEnd w:id="7"/>
     </w:p>
     <w:p>
       <w:pPr>
         <w:pStyle w:val="Titre3"/>
       </w:pPr>
-      <w:bookmarkStart w:id="7" w:name="_Toc476233400"/>
+      <w:bookmarkStart w:id="8" w:name="_Toc476854991"/>
       <w:r>
         <w:t>Licence :</w:t>
       </w:r>
-      <w:bookmarkEnd w:id="7"/>
-    </w:p>
-    <w:p>
-      <w:r>
-        <w:t>Notre projet est placé sous licence CeCILL-C avec l’accord préalablement obtenu de notre tuteur Mme Cordier.</w:t>
+      <w:bookmarkEnd w:id="8"/>
+    </w:p>
+    <w:p>
+      <w:r>
+        <w:t xml:space="preserve">Notre projet est placé sous licence </w:t>
+      </w:r>
+      <w:proofErr w:type="spellStart"/>
+      <w:r>
+        <w:t>CeCILL</w:t>
+      </w:r>
+      <w:proofErr w:type="spellEnd"/>
+      <w:r>
+        <w:t>-C avec l’accord préalablement obtenu de notre tuteur Mme Cordier.</w:t>
       </w:r>
       <w:r>
         <w:t xml:space="preserve"> </w:t>
@@ -6608,15 +6812,28 @@
       <w:pPr>
         <w:pStyle w:val="Titre3"/>
       </w:pPr>
-      <w:bookmarkStart w:id="8" w:name="_Toc476233401"/>
+      <w:bookmarkStart w:id="9" w:name="_Toc476854992"/>
       <w:r>
         <w:t>Outils utilisés :</w:t>
       </w:r>
-      <w:bookmarkEnd w:id="8"/>
-    </w:p>
-    <w:p>
-      <w:r>
-        <w:t xml:space="preserve">NetBeans, Arduino, Starter Kit </w:t>
+      <w:bookmarkEnd w:id="9"/>
+    </w:p>
+    <w:p>
+      <w:proofErr w:type="spellStart"/>
+      <w:r>
+        <w:t>NetBeans</w:t>
+      </w:r>
+      <w:proofErr w:type="spellEnd"/>
+      <w:r>
+        <w:t xml:space="preserve">, </w:t>
+      </w:r>
+      <w:proofErr w:type="spellStart"/>
+      <w:r>
+        <w:t>Arduino</w:t>
+      </w:r>
+      <w:proofErr w:type="spellEnd"/>
+      <w:r>
+        <w:t xml:space="preserve">, Starter Kit </w:t>
       </w:r>
       <w:r>
         <w:t>Grove V3,</w:t>
@@ -6625,7 +6842,23 @@
         <w:t xml:space="preserve"> Travis,</w:t>
       </w:r>
       <w:r>
-        <w:t xml:space="preserve"> Slack, Trello, nos ordinateurs.</w:t>
+        <w:t xml:space="preserve"> </w:t>
+      </w:r>
+      <w:proofErr w:type="spellStart"/>
+      <w:r>
+        <w:t>Slack</w:t>
+      </w:r>
+      <w:proofErr w:type="spellEnd"/>
+      <w:r>
+        <w:t xml:space="preserve">, </w:t>
+      </w:r>
+      <w:proofErr w:type="spellStart"/>
+      <w:r>
+        <w:t>Trello</w:t>
+      </w:r>
+      <w:proofErr w:type="spellEnd"/>
+      <w:r>
+        <w:t>, nos ordinateurs.</w:t>
       </w:r>
     </w:p>
     <w:p>
@@ -7068,23 +7301,23 @@
           <w:numId w:val="1"/>
         </w:numPr>
       </w:pPr>
-      <w:bookmarkStart w:id="9" w:name="_Toc476233402"/>
+      <w:bookmarkStart w:id="10" w:name="_Toc476854993"/>
       <w:r>
         <w:lastRenderedPageBreak/>
         <w:t>Préconception :</w:t>
       </w:r>
-      <w:bookmarkEnd w:id="9"/>
+      <w:bookmarkEnd w:id="10"/>
     </w:p>
     <w:p/>
     <w:p>
       <w:pPr>
         <w:pStyle w:val="Titre2"/>
       </w:pPr>
-      <w:bookmarkStart w:id="10" w:name="_Toc476233403"/>
+      <w:bookmarkStart w:id="11" w:name="_Toc476854994"/>
       <w:r>
         <w:t>Cahier des charges :</w:t>
       </w:r>
-      <w:bookmarkEnd w:id="10"/>
+      <w:bookmarkEnd w:id="11"/>
     </w:p>
     <w:p>
       <w:r>
@@ -7107,15 +7340,23 @@
       <w:pPr>
         <w:pStyle w:val="Titre2"/>
       </w:pPr>
-      <w:bookmarkStart w:id="11" w:name="_Toc476233404"/>
+      <w:bookmarkStart w:id="12" w:name="_Toc476854995"/>
       <w:r>
         <w:t>Etude d’ergonomie :</w:t>
       </w:r>
-      <w:bookmarkEnd w:id="11"/>
-    </w:p>
-    <w:p>
-      <w:r>
-        <w:t>Nous avons effectué une étude d’ergonomie pour notre projet. Nous avons établi un questionnaire que nous avons envoyé par mail aux différents départements de l’IUT et à notre famille. Nous avons ensuite déterminé des personnas afin de ciblé les joueurs (capacité à lire du cours, à apprendre).</w:t>
+      <w:bookmarkEnd w:id="12"/>
+    </w:p>
+    <w:p>
+      <w:r>
+        <w:t xml:space="preserve">Nous avons effectué une étude d’ergonomie pour notre projet. Nous avons établi un questionnaire que nous avons envoyé par mail aux différents départements de l’IUT et à notre famille. Nous avons ensuite déterminé des </w:t>
+      </w:r>
+      <w:proofErr w:type="spellStart"/>
+      <w:r>
+        <w:t>personnas</w:t>
+      </w:r>
+      <w:proofErr w:type="spellEnd"/>
+      <w:r>
+        <w:t xml:space="preserve"> afin de ciblé les joueurs (capacité à lire du cours, à apprendre).</w:t>
       </w:r>
     </w:p>
     <w:p>
@@ -7128,15 +7369,23 @@
       <w:pPr>
         <w:pStyle w:val="Titre2"/>
       </w:pPr>
-      <w:bookmarkStart w:id="12" w:name="_Toc476233405"/>
+      <w:bookmarkStart w:id="13" w:name="_Toc476854996"/>
       <w:r>
         <w:t>Choix du langage :</w:t>
       </w:r>
-      <w:bookmarkEnd w:id="12"/>
-    </w:p>
-    <w:p>
-      <w:r>
-        <w:t>Nous avons choisi de réaliser le projet en Arduino et en Java (le choit de ce langage est</w:t>
+      <w:bookmarkEnd w:id="13"/>
+    </w:p>
+    <w:p>
+      <w:r>
+        <w:t xml:space="preserve">Nous avons choisi de réaliser le projet en </w:t>
+      </w:r>
+      <w:proofErr w:type="spellStart"/>
+      <w:r>
+        <w:t>Arduino</w:t>
+      </w:r>
+      <w:proofErr w:type="spellEnd"/>
+      <w:r>
+        <w:t xml:space="preserve"> et en Java (le choit de ce langage est</w:t>
       </w:r>
       <w:r>
         <w:t xml:space="preserve"> détaillé dans un documents jo</w:t>
@@ -7164,11 +7413,11 @@
       <w:pPr>
         <w:pStyle w:val="Titre2"/>
       </w:pPr>
-      <w:bookmarkStart w:id="13" w:name="_Toc476233406"/>
+      <w:bookmarkStart w:id="14" w:name="_Toc476854997"/>
       <w:r>
         <w:t>Diagrammes :</w:t>
       </w:r>
-      <w:bookmarkEnd w:id="13"/>
+      <w:bookmarkEnd w:id="14"/>
     </w:p>
     <w:p>
       <w:r>
@@ -7186,11 +7435,11 @@
       <w:pPr>
         <w:pStyle w:val="Titre3"/>
       </w:pPr>
-      <w:bookmarkStart w:id="14" w:name="_Toc476233407"/>
+      <w:bookmarkStart w:id="15" w:name="_Toc476854998"/>
       <w:r>
         <w:t>Cas d’utilisation :</w:t>
       </w:r>
-      <w:bookmarkEnd w:id="14"/>
+      <w:bookmarkEnd w:id="15"/>
     </w:p>
     <w:p>
       <w:pPr>
@@ -7250,22 +7499,35 @@
         <w:pStyle w:val="Lgende"/>
         <w:jc w:val="center"/>
       </w:pPr>
-      <w:bookmarkStart w:id="15" w:name="_Toc476233486"/>
+      <w:bookmarkStart w:id="16" w:name="_Toc476233486"/>
       <w:r>
         <w:t xml:space="preserve">Figure </w:t>
       </w:r>
-      <w:fldSimple w:instr=" SEQ Figure \* ARABIC ">
-        <w:r>
-          <w:rPr>
-            <w:noProof/>
-          </w:rPr>
-          <w:t>3</w:t>
-        </w:r>
-      </w:fldSimple>
+      <w:r>
+        <w:fldChar w:fldCharType="begin"/>
+      </w:r>
+      <w:r>
+        <w:instrText xml:space="preserve"> SEQ Figure \* ARABIC </w:instrText>
+      </w:r>
+      <w:r>
+        <w:fldChar w:fldCharType="separate"/>
+      </w:r>
+      <w:r>
+        <w:rPr>
+          <w:noProof/>
+        </w:rPr>
+        <w:t>3</w:t>
+      </w:r>
+      <w:r>
+        <w:rPr>
+          <w:noProof/>
+        </w:rPr>
+        <w:fldChar w:fldCharType="end"/>
+      </w:r>
       <w:r>
         <w:t xml:space="preserve"> : Cas d'utilisation partie hardware</w:t>
       </w:r>
-      <w:bookmarkEnd w:id="15"/>
+      <w:bookmarkEnd w:id="16"/>
     </w:p>
     <w:p>
       <w:pPr>
@@ -7326,18 +7588,31 @@
         <w:pStyle w:val="Lgende"/>
         <w:jc w:val="center"/>
       </w:pPr>
-      <w:bookmarkStart w:id="16" w:name="_Toc476233487"/>
+      <w:bookmarkStart w:id="17" w:name="_Toc476233487"/>
       <w:r>
         <w:t xml:space="preserve">Figure </w:t>
       </w:r>
-      <w:fldSimple w:instr=" SEQ Figure \* ARABIC ">
-        <w:r>
-          <w:rPr>
-            <w:noProof/>
-          </w:rPr>
-          <w:t>4</w:t>
-        </w:r>
-      </w:fldSimple>
+      <w:r>
+        <w:fldChar w:fldCharType="begin"/>
+      </w:r>
+      <w:r>
+        <w:instrText xml:space="preserve"> SEQ Figure \* ARABIC </w:instrText>
+      </w:r>
+      <w:r>
+        <w:fldChar w:fldCharType="separate"/>
+      </w:r>
+      <w:r>
+        <w:rPr>
+          <w:noProof/>
+        </w:rPr>
+        <w:t>4</w:t>
+      </w:r>
+      <w:r>
+        <w:rPr>
+          <w:noProof/>
+        </w:rPr>
+        <w:fldChar w:fldCharType="end"/>
+      </w:r>
       <w:r>
         <w:t xml:space="preserve"> </w:t>
       </w:r>
@@ -7350,18 +7625,18 @@
       <w:r>
         <w:t>ware</w:t>
       </w:r>
-      <w:bookmarkEnd w:id="16"/>
+      <w:bookmarkEnd w:id="17"/>
     </w:p>
     <w:p/>
     <w:p>
       <w:pPr>
         <w:pStyle w:val="Titre3"/>
       </w:pPr>
-      <w:bookmarkStart w:id="17" w:name="_Toc476233408"/>
+      <w:bookmarkStart w:id="18" w:name="_Toc476854999"/>
       <w:r>
         <w:t>Séquence :</w:t>
       </w:r>
-      <w:bookmarkEnd w:id="17"/>
+      <w:bookmarkEnd w:id="18"/>
     </w:p>
     <w:p>
       <w:r>
@@ -7499,12 +7774,12 @@
       <w:pPr>
         <w:pStyle w:val="Titre3"/>
       </w:pPr>
-      <w:bookmarkStart w:id="18" w:name="_Toc476233409"/>
+      <w:bookmarkStart w:id="19" w:name="_Toc476855000"/>
       <w:r>
         <w:lastRenderedPageBreak/>
         <w:t>Etat-transition :</w:t>
       </w:r>
-      <w:bookmarkEnd w:id="18"/>
+      <w:bookmarkEnd w:id="19"/>
     </w:p>
     <w:p>
       <w:pPr>
@@ -7562,22 +7837,35 @@
       <w:pPr>
         <w:pStyle w:val="Lgende"/>
       </w:pPr>
-      <w:bookmarkStart w:id="19" w:name="_Toc476233488"/>
+      <w:bookmarkStart w:id="20" w:name="_Toc476233488"/>
       <w:r>
         <w:t xml:space="preserve">Figure </w:t>
       </w:r>
-      <w:fldSimple w:instr=" SEQ Figure \* ARABIC ">
-        <w:r>
-          <w:rPr>
-            <w:noProof/>
-          </w:rPr>
-          <w:t>5</w:t>
-        </w:r>
-      </w:fldSimple>
+      <w:r>
+        <w:fldChar w:fldCharType="begin"/>
+      </w:r>
+      <w:r>
+        <w:instrText xml:space="preserve"> SEQ Figure \* ARABIC </w:instrText>
+      </w:r>
+      <w:r>
+        <w:fldChar w:fldCharType="separate"/>
+      </w:r>
+      <w:r>
+        <w:rPr>
+          <w:noProof/>
+        </w:rPr>
+        <w:t>5</w:t>
+      </w:r>
+      <w:r>
+        <w:rPr>
+          <w:noProof/>
+        </w:rPr>
+        <w:fldChar w:fldCharType="end"/>
+      </w:r>
       <w:r>
         <w:t xml:space="preserve"> : Diagramme état-transition (partie 1)</w:t>
       </w:r>
-      <w:bookmarkEnd w:id="19"/>
+      <w:bookmarkEnd w:id="20"/>
     </w:p>
     <w:p>
       <w:pPr>
@@ -7635,18 +7923,31 @@
       <w:pPr>
         <w:pStyle w:val="Lgende"/>
       </w:pPr>
-      <w:bookmarkStart w:id="20" w:name="_Toc476233489"/>
+      <w:bookmarkStart w:id="21" w:name="_Toc476233489"/>
       <w:r>
         <w:t xml:space="preserve">Figure </w:t>
       </w:r>
-      <w:fldSimple w:instr=" SEQ Figure \* ARABIC ">
-        <w:r>
-          <w:rPr>
-            <w:noProof/>
-          </w:rPr>
-          <w:t>6</w:t>
-        </w:r>
-      </w:fldSimple>
+      <w:r>
+        <w:fldChar w:fldCharType="begin"/>
+      </w:r>
+      <w:r>
+        <w:instrText xml:space="preserve"> SEQ Figure \* ARABIC </w:instrText>
+      </w:r>
+      <w:r>
+        <w:fldChar w:fldCharType="separate"/>
+      </w:r>
+      <w:r>
+        <w:rPr>
+          <w:noProof/>
+        </w:rPr>
+        <w:t>6</w:t>
+      </w:r>
+      <w:r>
+        <w:rPr>
+          <w:noProof/>
+        </w:rPr>
+        <w:fldChar w:fldCharType="end"/>
+      </w:r>
       <w:r>
         <w:t xml:space="preserve"> : </w:t>
       </w:r>
@@ -7659,7 +7960,7 @@
       <w:r>
         <w:t>)</w:t>
       </w:r>
-      <w:bookmarkEnd w:id="20"/>
+      <w:bookmarkEnd w:id="21"/>
     </w:p>
     <w:p>
       <w:pPr>
@@ -7728,18 +8029,31 @@
         <w:pStyle w:val="Lgende"/>
         <w:jc w:val="center"/>
       </w:pPr>
-      <w:bookmarkStart w:id="21" w:name="_Toc476233490"/>
+      <w:bookmarkStart w:id="22" w:name="_Toc476233490"/>
       <w:r>
         <w:t xml:space="preserve">Figure </w:t>
       </w:r>
-      <w:fldSimple w:instr=" SEQ Figure \* ARABIC ">
-        <w:r>
-          <w:rPr>
-            <w:noProof/>
-          </w:rPr>
-          <w:t>7</w:t>
-        </w:r>
-      </w:fldSimple>
+      <w:r>
+        <w:fldChar w:fldCharType="begin"/>
+      </w:r>
+      <w:r>
+        <w:instrText xml:space="preserve"> SEQ Figure \* ARABIC </w:instrText>
+      </w:r>
+      <w:r>
+        <w:fldChar w:fldCharType="separate"/>
+      </w:r>
+      <w:r>
+        <w:rPr>
+          <w:noProof/>
+        </w:rPr>
+        <w:t>7</w:t>
+      </w:r>
+      <w:r>
+        <w:rPr>
+          <w:noProof/>
+        </w:rPr>
+        <w:fldChar w:fldCharType="end"/>
+      </w:r>
       <w:r>
         <w:t xml:space="preserve"> </w:t>
       </w:r>
@@ -7749,7 +8063,7 @@
       <w:r>
         <w:t>ramme état-transition sous partie vérification des composants</w:t>
       </w:r>
-      <w:bookmarkEnd w:id="21"/>
+      <w:bookmarkEnd w:id="22"/>
     </w:p>
     <w:p>
       <w:pPr>
@@ -7814,25 +8128,38 @@
         <w:pStyle w:val="Lgende"/>
         <w:jc w:val="center"/>
       </w:pPr>
-      <w:bookmarkStart w:id="22" w:name="_Toc476233491"/>
+      <w:bookmarkStart w:id="23" w:name="_Toc476233491"/>
       <w:r>
         <w:t xml:space="preserve">Figure </w:t>
       </w:r>
-      <w:fldSimple w:instr=" SEQ Figure \* ARABIC ">
-        <w:r>
-          <w:rPr>
-            <w:noProof/>
-          </w:rPr>
-          <w:t>8</w:t>
-        </w:r>
-      </w:fldSimple>
+      <w:r>
+        <w:fldChar w:fldCharType="begin"/>
+      </w:r>
+      <w:r>
+        <w:instrText xml:space="preserve"> SEQ Figure \* ARABIC </w:instrText>
+      </w:r>
+      <w:r>
+        <w:fldChar w:fldCharType="separate"/>
+      </w:r>
+      <w:r>
+        <w:rPr>
+          <w:noProof/>
+        </w:rPr>
+        <w:t>8</w:t>
+      </w:r>
+      <w:r>
+        <w:rPr>
+          <w:noProof/>
+        </w:rPr>
+        <w:fldChar w:fldCharType="end"/>
+      </w:r>
       <w:r>
         <w:t xml:space="preserve"> : Diagra</w:t>
       </w:r>
       <w:r>
         <w:t>mme état-transition sous partie écran de jeu</w:t>
       </w:r>
-      <w:bookmarkEnd w:id="22"/>
+      <w:bookmarkEnd w:id="23"/>
     </w:p>
     <w:p>
       <w:pPr>
@@ -7842,33 +8169,41 @@
           <w:numId w:val="1"/>
         </w:numPr>
       </w:pPr>
-      <w:bookmarkStart w:id="23" w:name="_Toc476233410"/>
+      <w:bookmarkStart w:id="24" w:name="_Toc476855001"/>
       <w:r>
         <w:lastRenderedPageBreak/>
         <w:t>Conception</w:t>
       </w:r>
-      <w:bookmarkEnd w:id="23"/>
+      <w:bookmarkEnd w:id="24"/>
     </w:p>
     <w:p/>
     <w:p>
       <w:pPr>
         <w:pStyle w:val="Titre2"/>
       </w:pPr>
-      <w:bookmarkStart w:id="24" w:name="_Toc476233411"/>
+      <w:bookmarkStart w:id="25" w:name="_Toc476855002"/>
       <w:r>
         <w:t>Partie software :</w:t>
       </w:r>
-      <w:bookmarkEnd w:id="24"/>
+      <w:bookmarkEnd w:id="25"/>
     </w:p>
     <w:p>
       <w:pPr>
         <w:pStyle w:val="Titre3"/>
       </w:pPr>
-      <w:bookmarkStart w:id="25" w:name="_Toc476233412"/>
-      <w:r>
-        <w:t>Découverte de LibGDX :</w:t>
-      </w:r>
-      <w:bookmarkEnd w:id="25"/>
+      <w:bookmarkStart w:id="26" w:name="_Toc476855003"/>
+      <w:r>
+        <w:t xml:space="preserve">Découverte de </w:t>
+      </w:r>
+      <w:proofErr w:type="spellStart"/>
+      <w:r>
+        <w:t>LibGDX</w:t>
+      </w:r>
+      <w:proofErr w:type="spellEnd"/>
+      <w:r>
+        <w:t> :</w:t>
+      </w:r>
+      <w:bookmarkEnd w:id="26"/>
     </w:p>
     <w:p>
       <w:pPr>
@@ -7955,8 +8290,13 @@
       </w:r>
     </w:p>
     <w:p>
-      <w:r>
-        <w:t>LibGDX est une bibliothèque libre de droit et multiplateformes basé sur OpenGL et utilisable sous Java, Android et HTML5.</w:t>
+      <w:proofErr w:type="spellStart"/>
+      <w:r>
+        <w:t>LibGDX</w:t>
+      </w:r>
+      <w:proofErr w:type="spellEnd"/>
+      <w:r>
+        <w:t xml:space="preserve"> est une bibliothèque libre de droit et multiplateformes basé sur OpenGL et utilisable sous Java, Android et HTML5.</w:t>
       </w:r>
     </w:p>
     <w:p>
@@ -7969,11 +8309,11 @@
       <w:pPr>
         <w:pStyle w:val="Titre3"/>
       </w:pPr>
-      <w:bookmarkStart w:id="26" w:name="_Toc476233413"/>
+      <w:bookmarkStart w:id="27" w:name="_Toc476855004"/>
       <w:r>
         <w:t>La programmation Java :</w:t>
       </w:r>
-      <w:bookmarkEnd w:id="26"/>
+      <w:bookmarkEnd w:id="27"/>
     </w:p>
     <w:p>
       <w:pPr>
@@ -7983,9 +8323,606 @@
         <w:t>Organisation :</w:t>
       </w:r>
     </w:p>
+    <w:p>
+      <w:pPr>
+        <w:pStyle w:val="Titre5"/>
+      </w:pPr>
+      <w:r>
+        <w:t>Les packages :</w:t>
+      </w:r>
+    </w:p>
+    <w:p>
+      <w:r>
+        <w:tab/>
+        <w:t>Notre code Java est organisé suivant différents packages :</w:t>
+      </w:r>
+    </w:p>
+    <w:p>
+      <w:pPr>
+        <w:jc w:val="center"/>
+        <w:rPr>
+          <w:noProof/>
+          <w:lang w:eastAsia="fr-FR"/>
+        </w:rPr>
+      </w:pPr>
+    </w:p>
+    <w:p>
+      <w:pPr>
+        <w:jc w:val="center"/>
+      </w:pPr>
+      <w:r>
+        <w:rPr>
+          <w:noProof/>
+          <w:lang w:eastAsia="fr-FR"/>
+        </w:rPr>
+        <w:drawing>
+          <wp:inline distT="0" distB="0" distL="0" distR="0" wp14:anchorId="394BC5FC" wp14:editId="5CBF4897">
+            <wp:extent cx="5057775" cy="1657350"/>
+            <wp:effectExtent l="0" t="0" r="9525" b="0"/>
+            <wp:docPr id="46" name="Image 46"/>
+            <wp:cNvGraphicFramePr>
+              <a:graphicFrameLocks xmlns:a="http://schemas.openxmlformats.org/drawingml/2006/main" noChangeAspect="1"/>
+            </wp:cNvGraphicFramePr>
+            <a:graphic xmlns:a="http://schemas.openxmlformats.org/drawingml/2006/main">
+              <a:graphicData uri="http://schemas.openxmlformats.org/drawingml/2006/picture">
+                <pic:pic xmlns:pic="http://schemas.openxmlformats.org/drawingml/2006/picture">
+                  <pic:nvPicPr>
+                    <pic:cNvPr id="1" name=""/>
+                    <pic:cNvPicPr/>
+                  </pic:nvPicPr>
+                  <pic:blipFill rotWithShape="1">
+                    <a:blip r:embed="rId30"/>
+                    <a:srcRect l="13891" t="50578" r="45240" b="25603"/>
+                    <a:stretch/>
+                  </pic:blipFill>
+                  <pic:spPr bwMode="auto">
+                    <a:xfrm>
+                      <a:off x="0" y="0"/>
+                      <a:ext cx="5081282" cy="1665053"/>
+                    </a:xfrm>
+                    <a:prstGeom prst="rect">
+                      <a:avLst/>
+                    </a:prstGeom>
+                    <a:ln>
+                      <a:noFill/>
+                    </a:ln>
+                    <a:extLst>
+                      <a:ext uri="{53640926-AAD7-44D8-BBD7-CCE9431645EC}">
+                        <a14:shadowObscured xmlns:a14="http://schemas.microsoft.com/office/drawing/2010/main"/>
+                      </a:ext>
+                    </a:extLst>
+                  </pic:spPr>
+                </pic:pic>
+              </a:graphicData>
+            </a:graphic>
+          </wp:inline>
+        </w:drawing>
+      </w:r>
+    </w:p>
+    <w:p>
+      <w:r>
+        <w:t xml:space="preserve">Nous avons organisé ceux-ci de manière à en avoir un concernant </w:t>
+      </w:r>
+      <w:proofErr w:type="spellStart"/>
+      <w:r>
+        <w:t>Arduino</w:t>
+      </w:r>
+      <w:proofErr w:type="spellEnd"/>
+      <w:r>
+        <w:t xml:space="preserve"> et les autres structurés de selon </w:t>
+      </w:r>
+      <w:proofErr w:type="spellStart"/>
+      <w:r>
+        <w:t>LibGDX</w:t>
+      </w:r>
+      <w:proofErr w:type="spellEnd"/>
+      <w:r>
+        <w:t>.</w:t>
+      </w:r>
+    </w:p>
     <w:p/>
     <w:p>
       <w:pPr>
+        <w:pStyle w:val="Titre5"/>
+      </w:pPr>
+      <w:proofErr w:type="spellStart"/>
+      <w:r>
+        <w:t>Arduino</w:t>
+      </w:r>
+      <w:proofErr w:type="spellEnd"/>
+      <w:r>
+        <w:t> :</w:t>
+      </w:r>
+    </w:p>
+    <w:p>
+      <w:pPr>
+        <w:rPr>
+          <w:noProof/>
+          <w:lang w:eastAsia="fr-FR"/>
+        </w:rPr>
+      </w:pPr>
+      <w:r>
+        <w:tab/>
+      </w:r>
+    </w:p>
+    <w:p>
+      <w:pPr>
+        <w:jc w:val="center"/>
+      </w:pPr>
+      <w:r>
+        <w:rPr>
+          <w:noProof/>
+          <w:lang w:eastAsia="fr-FR"/>
+        </w:rPr>
+        <w:drawing>
+          <wp:inline distT="0" distB="0" distL="0" distR="0" wp14:anchorId="67BB524B" wp14:editId="17BF35EB">
+            <wp:extent cx="5217160" cy="742950"/>
+            <wp:effectExtent l="0" t="0" r="2540" b="0"/>
+            <wp:docPr id="51" name="Image 51"/>
+            <wp:cNvGraphicFramePr>
+              <a:graphicFrameLocks xmlns:a="http://schemas.openxmlformats.org/drawingml/2006/main" noChangeAspect="1"/>
+            </wp:cNvGraphicFramePr>
+            <a:graphic xmlns:a="http://schemas.openxmlformats.org/drawingml/2006/main">
+              <a:graphicData uri="http://schemas.openxmlformats.org/drawingml/2006/picture">
+                <pic:pic xmlns:pic="http://schemas.openxmlformats.org/drawingml/2006/picture">
+                  <pic:nvPicPr>
+                    <pic:cNvPr id="1" name=""/>
+                    <pic:cNvPicPr/>
+                  </pic:nvPicPr>
+                  <pic:blipFill rotWithShape="1">
+                    <a:blip r:embed="rId31"/>
+                    <a:srcRect l="14220" t="55871" r="33532" b="30896"/>
+                    <a:stretch/>
+                  </pic:blipFill>
+                  <pic:spPr bwMode="auto">
+                    <a:xfrm>
+                      <a:off x="0" y="0"/>
+                      <a:ext cx="5219899" cy="743340"/>
+                    </a:xfrm>
+                    <a:prstGeom prst="rect">
+                      <a:avLst/>
+                    </a:prstGeom>
+                    <a:ln>
+                      <a:noFill/>
+                    </a:ln>
+                    <a:extLst>
+                      <a:ext uri="{53640926-AAD7-44D8-BBD7-CCE9431645EC}">
+                        <a14:shadowObscured xmlns:a14="http://schemas.microsoft.com/office/drawing/2010/main"/>
+                      </a:ext>
+                    </a:extLst>
+                  </pic:spPr>
+                </pic:pic>
+              </a:graphicData>
+            </a:graphic>
+          </wp:inline>
+        </w:drawing>
+      </w:r>
+    </w:p>
+    <w:p>
+      <w:r>
+        <w:t>Ces deux classes servent à établir la communication entre la partie software (jeu) et la partie hardware (</w:t>
+      </w:r>
+      <w:proofErr w:type="spellStart"/>
+      <w:r>
+        <w:t>Arduino</w:t>
+      </w:r>
+      <w:proofErr w:type="spellEnd"/>
+      <w:r>
+        <w:t>).</w:t>
+      </w:r>
+    </w:p>
+    <w:p>
+      <w:pPr>
+        <w:pStyle w:val="Titre5"/>
+      </w:pPr>
+      <w:proofErr w:type="spellStart"/>
+      <w:r>
+        <w:lastRenderedPageBreak/>
+        <w:t>Entities</w:t>
+      </w:r>
+      <w:proofErr w:type="spellEnd"/>
+      <w:r>
+        <w:t> :</w:t>
+      </w:r>
+    </w:p>
+    <w:p/>
+    <w:p>
+      <w:pPr>
+        <w:jc w:val="center"/>
+      </w:pPr>
+      <w:r>
+        <w:rPr>
+          <w:noProof/>
+          <w:lang w:eastAsia="fr-FR"/>
+        </w:rPr>
+        <w:drawing>
+          <wp:inline distT="0" distB="0" distL="0" distR="0" wp14:anchorId="47267F06" wp14:editId="6A323B9D">
+            <wp:extent cx="4410075" cy="2584248"/>
+            <wp:effectExtent l="0" t="0" r="0" b="6985"/>
+            <wp:docPr id="52" name="Image 52"/>
+            <wp:cNvGraphicFramePr>
+              <a:graphicFrameLocks xmlns:a="http://schemas.openxmlformats.org/drawingml/2006/main" noChangeAspect="1"/>
+            </wp:cNvGraphicFramePr>
+            <a:graphic xmlns:a="http://schemas.openxmlformats.org/drawingml/2006/main">
+              <a:graphicData uri="http://schemas.openxmlformats.org/drawingml/2006/picture">
+                <pic:pic xmlns:pic="http://schemas.openxmlformats.org/drawingml/2006/picture">
+                  <pic:nvPicPr>
+                    <pic:cNvPr id="1" name=""/>
+                    <pic:cNvPicPr/>
+                  </pic:nvPicPr>
+                  <pic:blipFill rotWithShape="1">
+                    <a:blip r:embed="rId32"/>
+                    <a:srcRect l="13558" t="20290" r="34524" b="25603"/>
+                    <a:stretch/>
+                  </pic:blipFill>
+                  <pic:spPr bwMode="auto">
+                    <a:xfrm>
+                      <a:off x="0" y="0"/>
+                      <a:ext cx="4428536" cy="2595066"/>
+                    </a:xfrm>
+                    <a:prstGeom prst="rect">
+                      <a:avLst/>
+                    </a:prstGeom>
+                    <a:ln>
+                      <a:noFill/>
+                    </a:ln>
+                    <a:extLst>
+                      <a:ext uri="{53640926-AAD7-44D8-BBD7-CCE9431645EC}">
+                        <a14:shadowObscured xmlns:a14="http://schemas.microsoft.com/office/drawing/2010/main"/>
+                      </a:ext>
+                    </a:extLst>
+                  </pic:spPr>
+                </pic:pic>
+              </a:graphicData>
+            </a:graphic>
+          </wp:inline>
+        </w:drawing>
+      </w:r>
+    </w:p>
+    <w:p>
+      <w:r>
+        <w:t>Ces classes représentent chaque objet du jeu ; que ce soit les composants (boutons…), les objets (tourelle…), ou les personnages (</w:t>
+      </w:r>
+      <w:proofErr w:type="spellStart"/>
+      <w:r>
+        <w:t>Genuini</w:t>
+      </w:r>
+      <w:proofErr w:type="spellEnd"/>
+      <w:r>
+        <w:t>…).</w:t>
+      </w:r>
+    </w:p>
+    <w:p/>
+    <w:p>
+      <w:pPr>
+        <w:pStyle w:val="Titre5"/>
+      </w:pPr>
+      <w:r>
+        <w:t>Game :</w:t>
+      </w:r>
+    </w:p>
+    <w:p/>
+    <w:p>
+      <w:pPr>
+        <w:jc w:val="center"/>
+      </w:pPr>
+      <w:r>
+        <w:rPr>
+          <w:noProof/>
+          <w:lang w:eastAsia="fr-FR"/>
+        </w:rPr>
+        <w:drawing>
+          <wp:inline distT="0" distB="0" distL="0" distR="0" wp14:anchorId="2476FD01" wp14:editId="45B244F8">
+            <wp:extent cx="4466055" cy="1533525"/>
+            <wp:effectExtent l="0" t="0" r="0" b="0"/>
+            <wp:docPr id="53" name="Image 53"/>
+            <wp:cNvGraphicFramePr>
+              <a:graphicFrameLocks xmlns:a="http://schemas.openxmlformats.org/drawingml/2006/main" noChangeAspect="1"/>
+            </wp:cNvGraphicFramePr>
+            <a:graphic xmlns:a="http://schemas.openxmlformats.org/drawingml/2006/main">
+              <a:graphicData uri="http://schemas.openxmlformats.org/drawingml/2006/picture">
+                <pic:pic xmlns:pic="http://schemas.openxmlformats.org/drawingml/2006/picture">
+                  <pic:nvPicPr>
+                    <pic:cNvPr id="1" name=""/>
+                    <pic:cNvPicPr/>
+                  </pic:nvPicPr>
+                  <pic:blipFill rotWithShape="1">
+                    <a:blip r:embed="rId33"/>
+                    <a:srcRect l="13889" t="43227" r="31217" b="23250"/>
+                    <a:stretch/>
+                  </pic:blipFill>
+                  <pic:spPr bwMode="auto">
+                    <a:xfrm>
+                      <a:off x="0" y="0"/>
+                      <a:ext cx="4470062" cy="1534901"/>
+                    </a:xfrm>
+                    <a:prstGeom prst="rect">
+                      <a:avLst/>
+                    </a:prstGeom>
+                    <a:ln>
+                      <a:noFill/>
+                    </a:ln>
+                    <a:extLst>
+                      <a:ext uri="{53640926-AAD7-44D8-BBD7-CCE9431645EC}">
+                        <a14:shadowObscured xmlns:a14="http://schemas.microsoft.com/office/drawing/2010/main"/>
+                      </a:ext>
+                    </a:extLst>
+                  </pic:spPr>
+                </pic:pic>
+              </a:graphicData>
+            </a:graphic>
+          </wp:inline>
+        </w:drawing>
+      </w:r>
+    </w:p>
+    <w:p>
+      <w:r>
+        <w:t>Ce package contient les classes servant à gérer les mécaniques du jeu. On y trouve principalement les classes managers.</w:t>
+      </w:r>
+    </w:p>
+    <w:p/>
+    <w:p>
+      <w:pPr>
+        <w:pStyle w:val="Titre5"/>
+      </w:pPr>
+      <w:r>
+        <w:t>Main :</w:t>
+      </w:r>
+    </w:p>
+    <w:p>
+      <w:pPr>
+        <w:jc w:val="center"/>
+        <w:rPr>
+          <w:noProof/>
+          <w:lang w:eastAsia="fr-FR"/>
+        </w:rPr>
+      </w:pPr>
+    </w:p>
+    <w:p>
+      <w:pPr>
+        <w:jc w:val="center"/>
+      </w:pPr>
+      <w:r>
+        <w:rPr>
+          <w:noProof/>
+          <w:lang w:eastAsia="fr-FR"/>
+        </w:rPr>
+        <w:drawing>
+          <wp:inline distT="0" distB="0" distL="0" distR="0" wp14:anchorId="257773E0" wp14:editId="24D52A34">
+            <wp:extent cx="4057634" cy="409575"/>
+            <wp:effectExtent l="0" t="0" r="635" b="0"/>
+            <wp:docPr id="54" name="Image 54"/>
+            <wp:cNvGraphicFramePr>
+              <a:graphicFrameLocks xmlns:a="http://schemas.openxmlformats.org/drawingml/2006/main" noChangeAspect="1"/>
+            </wp:cNvGraphicFramePr>
+            <a:graphic xmlns:a="http://schemas.openxmlformats.org/drawingml/2006/main">
+              <a:graphicData uri="http://schemas.openxmlformats.org/drawingml/2006/picture">
+                <pic:pic xmlns:pic="http://schemas.openxmlformats.org/drawingml/2006/picture">
+                  <pic:nvPicPr>
+                    <pic:cNvPr id="1" name=""/>
+                    <pic:cNvPicPr/>
+                  </pic:nvPicPr>
+                  <pic:blipFill rotWithShape="1">
+                    <a:blip r:embed="rId34"/>
+                    <a:srcRect l="14384" t="55875" r="39174" b="35790"/>
+                    <a:stretch/>
+                  </pic:blipFill>
+                  <pic:spPr bwMode="auto">
+                    <a:xfrm>
+                      <a:off x="0" y="0"/>
+                      <a:ext cx="4340679" cy="438145"/>
+                    </a:xfrm>
+                    <a:prstGeom prst="rect">
+                      <a:avLst/>
+                    </a:prstGeom>
+                    <a:ln>
+                      <a:noFill/>
+                    </a:ln>
+                    <a:extLst>
+                      <a:ext uri="{53640926-AAD7-44D8-BBD7-CCE9431645EC}">
+                        <a14:shadowObscured xmlns:a14="http://schemas.microsoft.com/office/drawing/2010/main"/>
+                      </a:ext>
+                    </a:extLst>
+                  </pic:spPr>
+                </pic:pic>
+              </a:graphicData>
+            </a:graphic>
+          </wp:inline>
+        </w:drawing>
+      </w:r>
+    </w:p>
+    <w:p>
+      <w:r>
+        <w:t>Ce package ne contient que la classe du même nom. C’est le point de départ du programme, celle qui va nous permettre d’utiliser toute les autres.</w:t>
+      </w:r>
+    </w:p>
+    <w:p>
+      <w:r>
+        <w:br w:type="page"/>
+      </w:r>
+    </w:p>
+    <w:p>
+      <w:pPr>
+        <w:pStyle w:val="Titre5"/>
+      </w:pPr>
+      <w:proofErr w:type="spellStart"/>
+      <w:r>
+        <w:lastRenderedPageBreak/>
+        <w:t>Screens</w:t>
+      </w:r>
+      <w:proofErr w:type="spellEnd"/>
+      <w:r>
+        <w:t> :</w:t>
+      </w:r>
+    </w:p>
+    <w:p>
+      <w:pPr>
+        <w:jc w:val="center"/>
+        <w:rPr>
+          <w:noProof/>
+          <w:lang w:eastAsia="fr-FR"/>
+        </w:rPr>
+      </w:pPr>
+    </w:p>
+    <w:p>
+      <w:pPr>
+        <w:jc w:val="center"/>
+      </w:pPr>
+      <w:r>
+        <w:rPr>
+          <w:noProof/>
+          <w:lang w:eastAsia="fr-FR"/>
+        </w:rPr>
+        <w:drawing>
+          <wp:inline distT="0" distB="0" distL="0" distR="0" wp14:anchorId="68DB4F71" wp14:editId="2F6C7979">
+            <wp:extent cx="4303545" cy="1685925"/>
+            <wp:effectExtent l="0" t="0" r="1905" b="0"/>
+            <wp:docPr id="55" name="Image 55"/>
+            <wp:cNvGraphicFramePr>
+              <a:graphicFrameLocks xmlns:a="http://schemas.openxmlformats.org/drawingml/2006/main" noChangeAspect="1"/>
+            </wp:cNvGraphicFramePr>
+            <a:graphic xmlns:a="http://schemas.openxmlformats.org/drawingml/2006/main">
+              <a:graphicData uri="http://schemas.openxmlformats.org/drawingml/2006/picture">
+                <pic:pic xmlns:pic="http://schemas.openxmlformats.org/drawingml/2006/picture">
+                  <pic:nvPicPr>
+                    <pic:cNvPr id="1" name=""/>
+                    <pic:cNvPicPr/>
+                  </pic:nvPicPr>
+                  <pic:blipFill rotWithShape="1">
+                    <a:blip r:embed="rId35"/>
+                    <a:srcRect l="13558" t="41168" r="38327" b="25309"/>
+                    <a:stretch/>
+                  </pic:blipFill>
+                  <pic:spPr bwMode="auto">
+                    <a:xfrm>
+                      <a:off x="0" y="0"/>
+                      <a:ext cx="4312330" cy="1689367"/>
+                    </a:xfrm>
+                    <a:prstGeom prst="rect">
+                      <a:avLst/>
+                    </a:prstGeom>
+                    <a:ln>
+                      <a:noFill/>
+                    </a:ln>
+                    <a:extLst>
+                      <a:ext uri="{53640926-AAD7-44D8-BBD7-CCE9431645EC}">
+                        <a14:shadowObscured xmlns:a14="http://schemas.microsoft.com/office/drawing/2010/main"/>
+                      </a:ext>
+                    </a:extLst>
+                  </pic:spPr>
+                </pic:pic>
+              </a:graphicData>
+            </a:graphic>
+          </wp:inline>
+        </w:drawing>
+      </w:r>
+    </w:p>
+    <w:p>
+      <w:r>
+        <w:t>Ces classes symbolises les différents types d’écrans que nous pouvons retrouver dans le jeu (menus, écrans de jeux…). Il</w:t>
+      </w:r>
+      <w:r>
+        <w:t>s</w:t>
+      </w:r>
+      <w:r>
+        <w:t xml:space="preserve"> sont tous basés sur le modèle d’</w:t>
+      </w:r>
+      <w:proofErr w:type="spellStart"/>
+      <w:r>
+        <w:t>AbstractScreen</w:t>
+      </w:r>
+      <w:proofErr w:type="spellEnd"/>
+      <w:r>
+        <w:t>.</w:t>
+      </w:r>
+    </w:p>
+    <w:p/>
+    <w:p>
+      <w:pPr>
+        <w:pStyle w:val="Titre5"/>
+      </w:pPr>
+      <w:r>
+        <w:t>World :</w:t>
+      </w:r>
+    </w:p>
+    <w:p>
+      <w:pPr>
+        <w:jc w:val="center"/>
+        <w:rPr>
+          <w:noProof/>
+          <w:lang w:eastAsia="fr-FR"/>
+        </w:rPr>
+      </w:pPr>
+    </w:p>
+    <w:p>
+      <w:pPr>
+        <w:jc w:val="center"/>
+      </w:pPr>
+      <w:r>
+        <w:rPr>
+          <w:noProof/>
+          <w:lang w:eastAsia="fr-FR"/>
+        </w:rPr>
+        <w:drawing>
+          <wp:inline distT="0" distB="0" distL="0" distR="0" wp14:anchorId="7D7D795A" wp14:editId="10D200D3">
+            <wp:extent cx="5122718" cy="971550"/>
+            <wp:effectExtent l="0" t="0" r="1905" b="0"/>
+            <wp:docPr id="56" name="Image 56"/>
+            <wp:cNvGraphicFramePr>
+              <a:graphicFrameLocks xmlns:a="http://schemas.openxmlformats.org/drawingml/2006/main" noChangeAspect="1"/>
+            </wp:cNvGraphicFramePr>
+            <a:graphic xmlns:a="http://schemas.openxmlformats.org/drawingml/2006/main">
+              <a:graphicData uri="http://schemas.openxmlformats.org/drawingml/2006/picture">
+                <pic:pic xmlns:pic="http://schemas.openxmlformats.org/drawingml/2006/picture">
+                  <pic:nvPicPr>
+                    <pic:cNvPr id="1" name=""/>
+                    <pic:cNvPicPr/>
+                  </pic:nvPicPr>
+                  <pic:blipFill rotWithShape="1">
+                    <a:blip r:embed="rId36"/>
+                    <a:srcRect l="14385" t="56754" r="37665" b="27073"/>
+                    <a:stretch/>
+                  </pic:blipFill>
+                  <pic:spPr bwMode="auto">
+                    <a:xfrm>
+                      <a:off x="0" y="0"/>
+                      <a:ext cx="5136188" cy="974105"/>
+                    </a:xfrm>
+                    <a:prstGeom prst="rect">
+                      <a:avLst/>
+                    </a:prstGeom>
+                    <a:ln>
+                      <a:noFill/>
+                    </a:ln>
+                    <a:extLst>
+                      <a:ext uri="{53640926-AAD7-44D8-BBD7-CCE9431645EC}">
+                        <a14:shadowObscured xmlns:a14="http://schemas.microsoft.com/office/drawing/2010/main"/>
+                      </a:ext>
+                    </a:extLst>
+                  </pic:spPr>
+                </pic:pic>
+              </a:graphicData>
+            </a:graphic>
+          </wp:inline>
+        </w:drawing>
+      </w:r>
+    </w:p>
+    <w:p>
+      <w:r>
+        <w:t xml:space="preserve">Ce package contient les classes qui vont nous permettre de gérer la physique du monde que l’on créer dans notre jeu. Par exemple, </w:t>
+      </w:r>
+      <w:proofErr w:type="gramStart"/>
+      <w:r>
+        <w:t>elle vont</w:t>
+      </w:r>
+      <w:proofErr w:type="gramEnd"/>
+      <w:r>
+        <w:t xml:space="preserve"> nous permettre de créer des sauts fluides et réalistes.</w:t>
+      </w:r>
+    </w:p>
+    <w:p/>
+    <w:p>
+      <w:pPr>
         <w:pStyle w:val="Titre4"/>
       </w:pPr>
       <w:r>
@@ -8006,32 +8943,40 @@
       <w:pPr>
         <w:pStyle w:val="Titre2"/>
       </w:pPr>
-      <w:bookmarkStart w:id="27" w:name="_Toc476233414"/>
+      <w:bookmarkStart w:id="28" w:name="_Toc476855005"/>
       <w:r>
         <w:t>Partie hardware :</w:t>
       </w:r>
-      <w:bookmarkEnd w:id="27"/>
+      <w:bookmarkEnd w:id="28"/>
     </w:p>
     <w:p>
       <w:pPr>
         <w:pStyle w:val="Titre3"/>
       </w:pPr>
-      <w:bookmarkStart w:id="28" w:name="_Toc476233415"/>
+      <w:bookmarkStart w:id="29" w:name="_Toc476855006"/>
       <w:r>
         <w:t>Le matériel :</w:t>
       </w:r>
-      <w:bookmarkEnd w:id="28"/>
+      <w:bookmarkEnd w:id="29"/>
     </w:p>
     <w:p/>
     <w:p>
       <w:pPr>
         <w:pStyle w:val="Titre3"/>
       </w:pPr>
-      <w:bookmarkStart w:id="29" w:name="_Toc476233416"/>
-      <w:r>
-        <w:t>La programmation Arduino :</w:t>
-      </w:r>
-      <w:bookmarkEnd w:id="29"/>
+      <w:bookmarkStart w:id="30" w:name="_Toc476855007"/>
+      <w:r>
+        <w:t xml:space="preserve">La programmation </w:t>
+      </w:r>
+      <w:proofErr w:type="spellStart"/>
+      <w:r>
+        <w:t>Arduino</w:t>
+      </w:r>
+      <w:proofErr w:type="spellEnd"/>
+      <w:r>
+        <w:t> :</w:t>
+      </w:r>
+      <w:bookmarkEnd w:id="30"/>
     </w:p>
     <w:p>
       <w:pPr>
@@ -8064,28 +9009,36 @@
           <w:numId w:val="1"/>
         </w:numPr>
       </w:pPr>
-      <w:bookmarkStart w:id="30" w:name="_Toc476233417"/>
+      <w:bookmarkStart w:id="31" w:name="_Toc476855008"/>
       <w:r>
         <w:lastRenderedPageBreak/>
         <w:t>Conclusion :</w:t>
       </w:r>
-      <w:bookmarkEnd w:id="30"/>
+      <w:bookmarkEnd w:id="31"/>
     </w:p>
     <w:p/>
     <w:p>
       <w:pPr>
         <w:pStyle w:val="Titre2"/>
       </w:pPr>
-      <w:bookmarkStart w:id="31" w:name="_Toc476233418"/>
+      <w:bookmarkStart w:id="32" w:name="_Toc476855009"/>
       <w:r>
         <w:t>L’avenir du projet :</w:t>
       </w:r>
-      <w:bookmarkEnd w:id="31"/>
+      <w:bookmarkEnd w:id="32"/>
     </w:p>
     <w:p>
       <w:r>
         <w:tab/>
-        <w:t>Ce projet n’en est pour l’instant qu’à l’état de démonstration mais nous aimerions continuer à le développer après l’IUT afin de lui donner l’apparence, le contenu et l’envergure que nous désirions. A terme cela devrait réellement permettre d’Aider les personnes voulant apprendre le langage Arduino.</w:t>
+        <w:t xml:space="preserve">Ce projet n’en est pour l’instant qu’à l’état de démonstration mais nous aimerions continuer à le développer après l’IUT afin de lui donner l’apparence, le contenu et l’envergure que nous désirions. A terme cela devrait réellement permettre d’Aider les personnes voulant apprendre le langage </w:t>
+      </w:r>
+      <w:proofErr w:type="spellStart"/>
+      <w:r>
+        <w:t>Arduino</w:t>
+      </w:r>
+      <w:proofErr w:type="spellEnd"/>
+      <w:r>
+        <w:t>.</w:t>
       </w:r>
     </w:p>
     <w:p/>
@@ -8093,43 +9046,43 @@
       <w:pPr>
         <w:pStyle w:val="Titre2"/>
       </w:pPr>
-      <w:bookmarkStart w:id="32" w:name="_Toc476233419"/>
+      <w:bookmarkStart w:id="33" w:name="_Toc476855010"/>
       <w:r>
         <w:t>Bilans personnels :</w:t>
       </w:r>
-      <w:bookmarkEnd w:id="32"/>
+      <w:bookmarkEnd w:id="33"/>
     </w:p>
     <w:p>
       <w:pPr>
         <w:pStyle w:val="Titre3"/>
       </w:pPr>
-      <w:bookmarkStart w:id="33" w:name="_Toc476233420"/>
+      <w:bookmarkStart w:id="34" w:name="_Toc476855011"/>
       <w:r>
         <w:t>Adrien :</w:t>
       </w:r>
-      <w:bookmarkEnd w:id="33"/>
+      <w:bookmarkEnd w:id="34"/>
     </w:p>
     <w:p/>
     <w:p>
       <w:pPr>
         <w:pStyle w:val="Titre3"/>
       </w:pPr>
-      <w:bookmarkStart w:id="34" w:name="_Toc476233421"/>
+      <w:bookmarkStart w:id="35" w:name="_Toc476855012"/>
       <w:r>
         <w:t>Fanny :</w:t>
       </w:r>
-      <w:bookmarkEnd w:id="34"/>
+      <w:bookmarkEnd w:id="35"/>
     </w:p>
     <w:p/>
     <w:p>
       <w:pPr>
         <w:pStyle w:val="Titre3"/>
       </w:pPr>
-      <w:bookmarkStart w:id="35" w:name="_Toc476233422"/>
+      <w:bookmarkStart w:id="36" w:name="_Toc476855013"/>
       <w:r>
         <w:t>Jérémy :</w:t>
       </w:r>
-      <w:bookmarkEnd w:id="35"/>
+      <w:bookmarkEnd w:id="36"/>
     </w:p>
     <w:p>
       <w:r>
@@ -8137,7 +9090,15 @@
         <w:t>Je pense que ce projet m’</w:t>
       </w:r>
       <w:r>
-        <w:t>a beaucoup apporté et j’ai particulièrement aimé l’idée de pouvoir aider des personnes (pour l’apprentissage d’Arduino) à travers ce projet.</w:t>
+        <w:t>a beaucoup apporté et j’ai particulièrement aimé l’idée de pouvoir aider des personnes (pour l’apprentissage d’</w:t>
+      </w:r>
+      <w:proofErr w:type="spellStart"/>
+      <w:r>
+        <w:t>Arduino</w:t>
+      </w:r>
+      <w:proofErr w:type="spellEnd"/>
+      <w:r>
+        <w:t>) à travers ce projet.</w:t>
       </w:r>
     </w:p>
     <w:p/>
@@ -8146,17 +9107,57 @@
         <w:ind w:firstLine="708"/>
       </w:pPr>
       <w:r>
-        <w:t>Sur le plan technique, cela m’a permis de continuer à côtoyer l’univers d’Arduino que je connaissais depuis le lycée et d’être dans la continuité de mon projet du premier semestre (un poster sur Arduino).</w:t>
-      </w:r>
-    </w:p>
-    <w:p>
-      <w:r>
-        <w:t>Ensuite, j’ai vraiment pu me familiariser avec Java et apprendre à construire un projet dans ce langage : organiser les packages et les classes, constater l’importance des commentaires et de la javadoc dans un travail de groupe… Nous avons aussi dû apprendre à maitriser un nouvelle bibliothèque (libGDX) afin de mener à bien ce projet. Cela m’a permis de constater à quel point la recherche et l’apprentissage étaient des points important dans un projet.</w:t>
-      </w:r>
-    </w:p>
-    <w:p>
-      <w:r>
-        <w:t>Enfin, j’ai apprécier de pouvoir me renseigner sur les licences libres, d’en appliquer une à notre projet et de travailler sous forme d’opensource. Cela permet de contribuer aux valeurs de partage, de liberté et de donner une dimension plus humaine à notre projet.</w:t>
+        <w:t>Sur le plan technique, cela m’a permis de continuer à côtoyer l’univers d’</w:t>
+      </w:r>
+      <w:proofErr w:type="spellStart"/>
+      <w:r>
+        <w:t>Arduino</w:t>
+      </w:r>
+      <w:proofErr w:type="spellEnd"/>
+      <w:r>
+        <w:t xml:space="preserve"> que je connaissais depuis le lycée et d’être dans la continuité de mon projet du premier semestre (un poster sur </w:t>
+      </w:r>
+      <w:proofErr w:type="spellStart"/>
+      <w:r>
+        <w:t>Arduino</w:t>
+      </w:r>
+      <w:proofErr w:type="spellEnd"/>
+      <w:r>
+        <w:t>).</w:t>
+      </w:r>
+    </w:p>
+    <w:p>
+      <w:r>
+        <w:t xml:space="preserve">Ensuite, j’ai vraiment pu me familiariser avec Java et apprendre à construire un projet dans ce langage : organiser les packages et les classes, constater l’importance des commentaires et de la </w:t>
+      </w:r>
+      <w:proofErr w:type="spellStart"/>
+      <w:r>
+        <w:t>javadoc</w:t>
+      </w:r>
+      <w:proofErr w:type="spellEnd"/>
+      <w:r>
+        <w:t xml:space="preserve"> dans un travail de groupe… Nous avons aussi dû apprendre à maitriser un nouvelle bibliothèque (</w:t>
+      </w:r>
+      <w:proofErr w:type="spellStart"/>
+      <w:r>
+        <w:t>libGDX</w:t>
+      </w:r>
+      <w:proofErr w:type="spellEnd"/>
+      <w:r>
+        <w:t>) afin de mener à bien ce projet. Cela m’a permis de constater à quel point la recherche et l’apprentissage étaient des points important dans un projet.</w:t>
+      </w:r>
+    </w:p>
+    <w:p>
+      <w:r>
+        <w:t>Enfin, j’ai apprécier de pouvoir me renseigner sur les licences libres, d’en appliquer une à notre projet et de travailler sous forme d’</w:t>
+      </w:r>
+      <w:proofErr w:type="spellStart"/>
+      <w:r>
+        <w:t>opensource</w:t>
+      </w:r>
+      <w:proofErr w:type="spellEnd"/>
+      <w:r>
+        <w:t>. Cela permet de contribuer aux valeurs de partage, de liberté et de donner une dimension plus humaine à notre projet.</w:t>
       </w:r>
     </w:p>
     <w:p/>
@@ -8180,11 +9181,11 @@
       <w:pPr>
         <w:pStyle w:val="Titre3"/>
       </w:pPr>
-      <w:bookmarkStart w:id="36" w:name="_Toc476233423"/>
+      <w:bookmarkStart w:id="37" w:name="_Toc476855014"/>
       <w:r>
         <w:t>Valentin :</w:t>
       </w:r>
-      <w:bookmarkEnd w:id="36"/>
+      <w:bookmarkEnd w:id="37"/>
     </w:p>
     <w:p/>
     <w:p>
@@ -8196,12 +9197,12 @@
       <w:pPr>
         <w:pStyle w:val="Titre2"/>
       </w:pPr>
-      <w:bookmarkStart w:id="37" w:name="_Toc476233424"/>
+      <w:bookmarkStart w:id="38" w:name="_Toc476855015"/>
       <w:r>
         <w:lastRenderedPageBreak/>
         <w:t>Remerciements :</w:t>
       </w:r>
-      <w:bookmarkEnd w:id="37"/>
+      <w:bookmarkEnd w:id="38"/>
     </w:p>
     <w:p>
       <w:r>
@@ -8808,11 +9809,9 @@
       <w:r>
         <w:fldChar w:fldCharType="end"/>
       </w:r>
-      <w:bookmarkStart w:id="38" w:name="_GoBack"/>
-      <w:bookmarkEnd w:id="38"/>
     </w:p>
     <w:sectPr>
-      <w:footerReference w:type="default" r:id="rId30"/>
+      <w:footerReference w:type="default" r:id="rId37"/>
       <w:pgSz w:w="11906" w:h="16838"/>
       <w:pgMar w:top="1417" w:right="1417" w:bottom="1417" w:left="1417" w:header="708" w:footer="708" w:gutter="0"/>
       <w:pgNumType w:start="0"/>
@@ -9016,7 +10015,7 @@
               <w:sz w:val="18"/>
               <w:szCs w:val="18"/>
             </w:rPr>
-            <w:t>10</w:t>
+            <w:t>12</w:t>
           </w:r>
           <w:r>
             <w:rPr>
@@ -10330,6 +11329,7 @@
     <w:rsid w:val="00385C35"/>
     <w:rsid w:val="00555D94"/>
     <w:rsid w:val="007068C7"/>
+    <w:rsid w:val="007C7476"/>
     <w:rsid w:val="00F918B8"/>
   </w:rsids>
   <m:mathPr>
@@ -11067,7 +12067,7 @@
 </file>
 
 <file path=customXml/itemProps1.xml><?xml version="1.0" encoding="utf-8"?>
-<ds:datastoreItem xmlns:ds="http://schemas.openxmlformats.org/officeDocument/2006/customXml" ds:itemID="{AC6943EB-7C9B-412C-B8E7-F3B4D92C5FAF}">
+<ds:datastoreItem xmlns:ds="http://schemas.openxmlformats.org/officeDocument/2006/customXml" ds:itemID="{AD03772E-CBDB-465A-BB86-615D90CF1CAC}">
   <ds:schemaRefs>
     <ds:schemaRef ds:uri="http://schemas.openxmlformats.org/officeDocument/2006/bibliography"/>
   </ds:schemaRefs>

</xml_diff>

<commit_message>
adding of my personnal part in the document
</commit_message>
<xml_diff>
--- a/Documents/Rapport.docx
+++ b/Documents/Rapport.docx
@@ -3678,6 +3678,7 @@
                                     <w:rFonts w:asciiTheme="majorHAnsi" w:eastAsiaTheme="majorEastAsia" w:hAnsiTheme="majorHAnsi" w:cstheme="majorBidi"/>
                                     <w:color w:val="262626" w:themeColor="text1" w:themeTint="D9"/>
                                     <w:sz w:val="72"/>
+                                    <w:lang w:val="en-GB"/>
                                   </w:rPr>
                                 </w:pPr>
                                 <w:sdt>
@@ -3687,6 +3688,7 @@
                                       <w:color w:val="262626" w:themeColor="text1" w:themeTint="D9"/>
                                       <w:sz w:val="72"/>
                                       <w:szCs w:val="72"/>
+                                      <w:lang w:val="en-GB"/>
                                     </w:rPr>
                                     <w:alias w:val="Titre"/>
                                     <w:tag w:val=""/>
@@ -3702,6 +3704,7 @@
                                         <w:color w:val="262626" w:themeColor="text1" w:themeTint="D9"/>
                                         <w:sz w:val="72"/>
                                         <w:szCs w:val="72"/>
+                                        <w:lang w:val="en-GB"/>
                                       </w:rPr>
                                       <w:t>Rapport</w:t>
                                     </w:r>
@@ -3715,6 +3718,7 @@
                                     <w:color w:val="404040" w:themeColor="text1" w:themeTint="BF"/>
                                     <w:sz w:val="36"/>
                                     <w:szCs w:val="36"/>
+                                    <w:lang w:val="en-GB"/>
                                   </w:rPr>
                                 </w:pPr>
                                 <w:sdt>
@@ -3723,6 +3727,7 @@
                                       <w:color w:val="404040" w:themeColor="text1" w:themeTint="BF"/>
                                       <w:sz w:val="36"/>
                                       <w:szCs w:val="36"/>
+                                      <w:lang w:val="en-GB"/>
                                     </w:rPr>
                                     <w:alias w:val="Sous-titre"/>
                                     <w:tag w:val=""/>
@@ -3732,56 +3737,39 @@
                                   </w:sdtPr>
                                   <w:sdtEndPr/>
                                   <w:sdtContent>
-                                    <w:proofErr w:type="spellStart"/>
                                     <w:r>
                                       <w:rPr>
                                         <w:color w:val="404040" w:themeColor="text1" w:themeTint="BF"/>
                                         <w:sz w:val="36"/>
                                         <w:szCs w:val="36"/>
+                                        <w:lang w:val="en-GB"/>
                                       </w:rPr>
-                                      <w:t>Genuini’s</w:t>
-                                    </w:r>
-                                    <w:proofErr w:type="spellEnd"/>
-                                    <w:r>
-                                      <w:rPr>
-                                        <w:color w:val="404040" w:themeColor="text1" w:themeTint="BF"/>
-                                        <w:sz w:val="36"/>
-                                        <w:szCs w:val="36"/>
-                                      </w:rPr>
-                                      <w:t xml:space="preserve"> </w:t>
-                                    </w:r>
-                                    <w:proofErr w:type="spellStart"/>
-                                    <w:r>
-                                      <w:rPr>
-                                        <w:color w:val="404040" w:themeColor="text1" w:themeTint="BF"/>
-                                        <w:sz w:val="36"/>
-                                        <w:szCs w:val="36"/>
-                                      </w:rPr>
-                                      <w:t>Jurney</w:t>
-                                    </w:r>
-                                    <w:proofErr w:type="spellEnd"/>
-                                    <w:r>
-                                      <w:rPr>
-                                        <w:color w:val="404040" w:themeColor="text1" w:themeTint="BF"/>
-                                        <w:sz w:val="36"/>
-                                        <w:szCs w:val="36"/>
-                                      </w:rPr>
-                                      <w:t xml:space="preserve"> : </w:t>
-                                    </w:r>
-                                    <w:proofErr w:type="spellStart"/>
-                                    <w:r>
-                                      <w:rPr>
-                                        <w:color w:val="404040" w:themeColor="text1" w:themeTint="BF"/>
-                                        <w:sz w:val="36"/>
-                                        <w:szCs w:val="36"/>
-                                      </w:rPr>
-                                      <w:t>Rui</w:t>
+                                      <w:t>Genuini’s J</w:t>
                                     </w:r>
                                     <w:r>
                                       <w:rPr>
                                         <w:color w:val="404040" w:themeColor="text1" w:themeTint="BF"/>
                                         <w:sz w:val="36"/>
                                         <w:szCs w:val="36"/>
+                                        <w:lang w:val="en-GB"/>
+                                      </w:rPr>
+                                      <w:t>o</w:t>
+                                    </w:r>
+                                    <w:r>
+                                      <w:rPr>
+                                        <w:color w:val="404040" w:themeColor="text1" w:themeTint="BF"/>
+                                        <w:sz w:val="36"/>
+                                        <w:szCs w:val="36"/>
+                                        <w:lang w:val="en-GB"/>
+                                      </w:rPr>
+                                      <w:t>urney : Rui</w:t>
+                                    </w:r>
+                                    <w:r>
+                                      <w:rPr>
+                                        <w:color w:val="404040" w:themeColor="text1" w:themeTint="BF"/>
+                                        <w:sz w:val="36"/>
+                                        <w:szCs w:val="36"/>
+                                        <w:lang w:val="en-GB"/>
                                       </w:rPr>
                                       <w:t>n</w:t>
                                     </w:r>
@@ -3790,28 +3778,10 @@
                                         <w:color w:val="404040" w:themeColor="text1" w:themeTint="BF"/>
                                         <w:sz w:val="36"/>
                                         <w:szCs w:val="36"/>
+                                        <w:lang w:val="en-GB"/>
                                       </w:rPr>
-                                      <w:t>s</w:t>
+                                      <w:t>s Of Ivrea</w:t>
                                     </w:r>
-                                    <w:proofErr w:type="spellEnd"/>
-                                    <w:r>
-                                      <w:rPr>
-                                        <w:color w:val="404040" w:themeColor="text1" w:themeTint="BF"/>
-                                        <w:sz w:val="36"/>
-                                        <w:szCs w:val="36"/>
-                                      </w:rPr>
-                                      <w:t xml:space="preserve"> Of </w:t>
-                                    </w:r>
-                                    <w:proofErr w:type="spellStart"/>
-                                    <w:r>
-                                      <w:rPr>
-                                        <w:color w:val="404040" w:themeColor="text1" w:themeTint="BF"/>
-                                        <w:sz w:val="36"/>
-                                        <w:szCs w:val="36"/>
-                                      </w:rPr>
-                                      <w:t>Ivrea</w:t>
-                                    </w:r>
-                                    <w:proofErr w:type="spellEnd"/>
                                   </w:sdtContent>
                                 </w:sdt>
                               </w:p>
@@ -3851,6 +3821,7 @@
                               <w:rFonts w:asciiTheme="majorHAnsi" w:eastAsiaTheme="majorEastAsia" w:hAnsiTheme="majorHAnsi" w:cstheme="majorBidi"/>
                               <w:color w:val="262626" w:themeColor="text1" w:themeTint="D9"/>
                               <w:sz w:val="72"/>
+                              <w:lang w:val="en-GB"/>
                             </w:rPr>
                           </w:pPr>
                           <w:sdt>
@@ -3860,6 +3831,7 @@
                                 <w:color w:val="262626" w:themeColor="text1" w:themeTint="D9"/>
                                 <w:sz w:val="72"/>
                                 <w:szCs w:val="72"/>
+                                <w:lang w:val="en-GB"/>
                               </w:rPr>
                               <w:alias w:val="Titre"/>
                               <w:tag w:val=""/>
@@ -3875,6 +3847,7 @@
                                   <w:color w:val="262626" w:themeColor="text1" w:themeTint="D9"/>
                                   <w:sz w:val="72"/>
                                   <w:szCs w:val="72"/>
+                                  <w:lang w:val="en-GB"/>
                                 </w:rPr>
                                 <w:t>Rapport</w:t>
                               </w:r>
@@ -3888,6 +3861,7 @@
                               <w:color w:val="404040" w:themeColor="text1" w:themeTint="BF"/>
                               <w:sz w:val="36"/>
                               <w:szCs w:val="36"/>
+                              <w:lang w:val="en-GB"/>
                             </w:rPr>
                           </w:pPr>
                           <w:sdt>
@@ -3896,6 +3870,7 @@
                                 <w:color w:val="404040" w:themeColor="text1" w:themeTint="BF"/>
                                 <w:sz w:val="36"/>
                                 <w:szCs w:val="36"/>
+                                <w:lang w:val="en-GB"/>
                               </w:rPr>
                               <w:alias w:val="Sous-titre"/>
                               <w:tag w:val=""/>
@@ -3910,14 +3885,34 @@
                                   <w:color w:val="404040" w:themeColor="text1" w:themeTint="BF"/>
                                   <w:sz w:val="36"/>
                                   <w:szCs w:val="36"/>
+                                  <w:lang w:val="en-GB"/>
                                 </w:rPr>
-                                <w:t>Genuini’s Jurney : Rui</w:t>
+                                <w:t>Genuini’s J</w:t>
                               </w:r>
                               <w:r>
                                 <w:rPr>
                                   <w:color w:val="404040" w:themeColor="text1" w:themeTint="BF"/>
                                   <w:sz w:val="36"/>
                                   <w:szCs w:val="36"/>
+                                  <w:lang w:val="en-GB"/>
+                                </w:rPr>
+                                <w:t>o</w:t>
+                              </w:r>
+                              <w:r>
+                                <w:rPr>
+                                  <w:color w:val="404040" w:themeColor="text1" w:themeTint="BF"/>
+                                  <w:sz w:val="36"/>
+                                  <w:szCs w:val="36"/>
+                                  <w:lang w:val="en-GB"/>
+                                </w:rPr>
+                                <w:t>urney : Rui</w:t>
+                              </w:r>
+                              <w:r>
+                                <w:rPr>
+                                  <w:color w:val="404040" w:themeColor="text1" w:themeTint="BF"/>
+                                  <w:sz w:val="36"/>
+                                  <w:szCs w:val="36"/>
+                                  <w:lang w:val="en-GB"/>
                                 </w:rPr>
                                 <w:t>n</w:t>
                               </w:r>
@@ -3926,6 +3921,7 @@
                                   <w:color w:val="404040" w:themeColor="text1" w:themeTint="BF"/>
                                   <w:sz w:val="36"/>
                                   <w:szCs w:val="36"/>
+                                  <w:lang w:val="en-GB"/>
                                 </w:rPr>
                                 <w:t>s Of Ivrea</w:t>
                               </w:r>
@@ -4027,43 +4023,7 @@
                                         <w:sz w:val="26"/>
                                         <w:szCs w:val="26"/>
                                       </w:rPr>
-                                      <w:t xml:space="preserve">Adrien </w:t>
-                                    </w:r>
-                                    <w:proofErr w:type="spellStart"/>
-                                    <w:r>
-                                      <w:rPr>
-                                        <w:color w:val="5B9BD5" w:themeColor="accent1"/>
-                                        <w:sz w:val="26"/>
-                                        <w:szCs w:val="26"/>
-                                      </w:rPr>
-                                      <w:t>Techer</w:t>
-                                    </w:r>
-                                    <w:proofErr w:type="spellEnd"/>
-                                    <w:r>
-                                      <w:rPr>
-                                        <w:color w:val="5B9BD5" w:themeColor="accent1"/>
-                                        <w:sz w:val="26"/>
-                                        <w:szCs w:val="26"/>
-                                      </w:rPr>
-                                      <w:t xml:space="preserve">, Fanny </w:t>
-                                    </w:r>
-                                    <w:proofErr w:type="spellStart"/>
-                                    <w:r>
-                                      <w:rPr>
-                                        <w:color w:val="5B9BD5" w:themeColor="accent1"/>
-                                        <w:sz w:val="26"/>
-                                        <w:szCs w:val="26"/>
-                                      </w:rPr>
-                                      <w:t>Velien</w:t>
-                                    </w:r>
-                                    <w:proofErr w:type="spellEnd"/>
-                                    <w:r>
-                                      <w:rPr>
-                                        <w:color w:val="5B9BD5" w:themeColor="accent1"/>
-                                        <w:sz w:val="26"/>
-                                        <w:szCs w:val="26"/>
-                                      </w:rPr>
-                                      <w:t>, Jérémy Duval, Valentin Guevara</w:t>
+                                      <w:t>Adrien Techer, Fanny Velien, Jérémy Duval, Valentin Guevara</w:t>
                                     </w:r>
                                   </w:sdtContent>
                                 </w:sdt>
@@ -6366,19 +6326,17 @@
       <w:r>
         <w:br w:type="page"/>
       </w:r>
-      <w:bookmarkStart w:id="0" w:name="_GoBack"/>
-      <w:bookmarkEnd w:id="0"/>
     </w:p>
     <w:p>
       <w:pPr>
         <w:pStyle w:val="Titre1"/>
       </w:pPr>
-      <w:bookmarkStart w:id="1" w:name="_Toc476854986"/>
+      <w:bookmarkStart w:id="0" w:name="_Toc476854986"/>
       <w:r>
         <w:lastRenderedPageBreak/>
         <w:t>Introduction :</w:t>
       </w:r>
-      <w:bookmarkEnd w:id="1"/>
+      <w:bookmarkEnd w:id="0"/>
     </w:p>
     <w:p>
       <w:pPr>
@@ -6447,246 +6405,157 @@
         <w:pStyle w:val="Lgende"/>
         <w:jc w:val="center"/>
       </w:pPr>
-      <w:bookmarkStart w:id="2" w:name="_Toc476233484"/>
+      <w:bookmarkStart w:id="1" w:name="_Toc476233484"/>
       <w:r>
         <w:t xml:space="preserve">Figure </w:t>
       </w:r>
-      <w:r>
-        <w:fldChar w:fldCharType="begin"/>
-      </w:r>
-      <w:r>
-        <w:instrText xml:space="preserve"> SEQ Figure \* ARABIC </w:instrText>
-      </w:r>
-      <w:r>
-        <w:fldChar w:fldCharType="separate"/>
-      </w:r>
-      <w:r>
-        <w:rPr>
-          <w:noProof/>
-        </w:rPr>
-        <w:t>1</w:t>
-      </w:r>
-      <w:r>
-        <w:rPr>
-          <w:noProof/>
-        </w:rPr>
-        <w:fldChar w:fldCharType="end"/>
-      </w:r>
-      <w:r>
-        <w:t xml:space="preserve">: </w:t>
-      </w:r>
-      <w:proofErr w:type="spellStart"/>
-      <w:r>
-        <w:t>Genuini</w:t>
+      <w:fldSimple w:instr=" SEQ Figure \* ARABIC ">
+        <w:r>
+          <w:rPr>
+            <w:noProof/>
+          </w:rPr>
+          <w:t>1</w:t>
+        </w:r>
+      </w:fldSimple>
+      <w:r>
+        <w:t>: Genuini</w:t>
+      </w:r>
+      <w:bookmarkEnd w:id="1"/>
+    </w:p>
+    <w:p>
+      <w:pPr>
+        <w:pStyle w:val="Titre2"/>
+      </w:pPr>
+      <w:bookmarkStart w:id="2" w:name="_Toc476854987"/>
+      <w:r>
+        <w:t>Le projet :</w:t>
       </w:r>
       <w:bookmarkEnd w:id="2"/>
-      <w:proofErr w:type="spellEnd"/>
+    </w:p>
+    <w:p>
+      <w:r>
+        <w:t>Nous souhaitons réaliser un jeu-vidéo 2D ludique aﬁn d’enseigner les bases de la programmation Arduino. Pour ce faire, nous avons imaginé un concept d’interaction mêlant hardware et software où les actions poursuivies dans le jeu entraînent la nécessité d’interagir avec la carte et de nombreux composants. La relation fonctionnerait dans les deux sens : soit il faut écrire du code pour avancer, soit il faut analyser correctement un signal reçu via l’Arduino. Notre objectif est donc de créer un nouveau support d’apprentissage de la programmation embarquée sans pré-requis et en s’amusant ce qui</w:t>
+      </w:r>
+      <w:r>
+        <w:t xml:space="preserve"> </w:t>
+      </w:r>
+      <w:r>
+        <w:t>permettrait</w:t>
+      </w:r>
+      <w:r>
+        <w:t xml:space="preserve"> </w:t>
+      </w:r>
+      <w:r>
+        <w:t>d’attirer</w:t>
+      </w:r>
+      <w:r>
+        <w:t xml:space="preserve"> </w:t>
+      </w:r>
+      <w:r>
+        <w:t>des</w:t>
+      </w:r>
+      <w:r>
+        <w:t xml:space="preserve"> </w:t>
+      </w:r>
+      <w:r>
+        <w:t>néophytes.</w:t>
+      </w:r>
+      <w:r>
+        <w:t xml:space="preserve"> </w:t>
+      </w:r>
+      <w:r>
+        <w:t>Le</w:t>
+      </w:r>
+      <w:r>
+        <w:t xml:space="preserve"> </w:t>
+      </w:r>
+      <w:r>
+        <w:t>matériel</w:t>
+      </w:r>
+      <w:r>
+        <w:t xml:space="preserve"> </w:t>
+      </w:r>
+      <w:r>
+        <w:t>requis(modèle</w:t>
+      </w:r>
+      <w:r>
+        <w:t xml:space="preserve"> </w:t>
+      </w:r>
+      <w:r>
+        <w:t>de</w:t>
+      </w:r>
+      <w:r>
+        <w:t xml:space="preserve"> </w:t>
+      </w:r>
+      <w:r>
+        <w:t>carte</w:t>
+      </w:r>
+      <w:r>
+        <w:t xml:space="preserve"> </w:t>
+      </w:r>
+      <w:r>
+        <w:t>Arduino</w:t>
+      </w:r>
+      <w:r>
+        <w:t xml:space="preserve"> </w:t>
+      </w:r>
+      <w:r>
+        <w:t>ainsi</w:t>
+      </w:r>
+      <w:r>
+        <w:t xml:space="preserve"> </w:t>
+      </w:r>
+      <w:r>
+        <w:t>que</w:t>
+      </w:r>
+      <w:r>
+        <w:t xml:space="preserve"> </w:t>
+      </w:r>
+      <w:r>
+        <w:t>modules) est listé dans un document externe spéciﬁque. Le produit ﬁni serait alors un pack constitué conjointement du jeu et du matériel concerné. Cependant, au vu de l’importance dudit matériel, il est envisageable de livrer une version allégée jouable avec moins de composants puis de proposer diﬀérentes extensions.</w:t>
+      </w:r>
     </w:p>
     <w:p>
       <w:pPr>
         <w:pStyle w:val="Titre2"/>
       </w:pPr>
-      <w:bookmarkStart w:id="3" w:name="_Toc476854987"/>
-      <w:r>
-        <w:t>Le projet :</w:t>
+      <w:bookmarkStart w:id="3" w:name="_Toc476854988"/>
+      <w:r>
+        <w:t>Notre tuteur :</w:t>
       </w:r>
       <w:bookmarkEnd w:id="3"/>
     </w:p>
     <w:p>
       <w:r>
-        <w:t xml:space="preserve">Nous souhaitons réaliser un jeu-vidéo 2D ludique </w:t>
-      </w:r>
-      <w:proofErr w:type="spellStart"/>
-      <w:r>
-        <w:t>aﬁn</w:t>
-      </w:r>
-      <w:proofErr w:type="spellEnd"/>
-      <w:r>
-        <w:t xml:space="preserve"> d’enseigner les bases de la programmation </w:t>
-      </w:r>
-      <w:proofErr w:type="spellStart"/>
-      <w:r>
-        <w:t>Arduino</w:t>
-      </w:r>
-      <w:proofErr w:type="spellEnd"/>
-      <w:r>
-        <w:t>. Pour ce faire, nous avons imaginé un concept d’interaction mêlant hardware et software où les actions poursuivies dans le jeu entraînent la nécessité d’interagir avec la carte et de nombreux composants. La relation fonctionnerait dans les deux sens : soit il faut écrire du code pour avancer, soit il faut analyser correctement un signal reçu via l’</w:t>
-      </w:r>
-      <w:proofErr w:type="spellStart"/>
-      <w:r>
-        <w:t>Arduino</w:t>
-      </w:r>
-      <w:proofErr w:type="spellEnd"/>
-      <w:r>
-        <w:t xml:space="preserve">. Notre objectif est donc de créer un nouveau support d’apprentissage de la programmation embarquée sans </w:t>
-      </w:r>
-      <w:proofErr w:type="spellStart"/>
-      <w:r>
-        <w:t>pré-requis</w:t>
-      </w:r>
-      <w:proofErr w:type="spellEnd"/>
-      <w:r>
-        <w:t xml:space="preserve"> et en s’amusant ce qui</w:t>
-      </w:r>
-      <w:r>
-        <w:t xml:space="preserve"> </w:t>
-      </w:r>
-      <w:r>
-        <w:t>permettrait</w:t>
-      </w:r>
-      <w:r>
-        <w:t xml:space="preserve"> </w:t>
-      </w:r>
-      <w:r>
-        <w:t>d’attirer</w:t>
-      </w:r>
-      <w:r>
-        <w:t xml:space="preserve"> </w:t>
-      </w:r>
-      <w:r>
-        <w:t>des</w:t>
-      </w:r>
-      <w:r>
-        <w:t xml:space="preserve"> </w:t>
-      </w:r>
-      <w:r>
-        <w:t>néophytes.</w:t>
-      </w:r>
-      <w:r>
-        <w:t xml:space="preserve"> </w:t>
-      </w:r>
-      <w:r>
-        <w:t>Le</w:t>
-      </w:r>
-      <w:r>
-        <w:t xml:space="preserve"> </w:t>
-      </w:r>
-      <w:r>
-        <w:t>matériel</w:t>
-      </w:r>
-      <w:r>
-        <w:t xml:space="preserve"> </w:t>
-      </w:r>
-      <w:proofErr w:type="gramStart"/>
-      <w:r>
-        <w:t>requis(</w:t>
-      </w:r>
-      <w:proofErr w:type="gramEnd"/>
-      <w:r>
-        <w:t>modèle</w:t>
-      </w:r>
-      <w:r>
-        <w:t xml:space="preserve"> </w:t>
-      </w:r>
-      <w:r>
-        <w:t>de</w:t>
-      </w:r>
-      <w:r>
-        <w:t xml:space="preserve"> </w:t>
-      </w:r>
-      <w:r>
-        <w:t>carte</w:t>
-      </w:r>
-      <w:r>
-        <w:t xml:space="preserve"> </w:t>
-      </w:r>
-      <w:proofErr w:type="spellStart"/>
-      <w:r>
-        <w:t>Arduino</w:t>
-      </w:r>
-      <w:proofErr w:type="spellEnd"/>
-      <w:r>
-        <w:t xml:space="preserve"> </w:t>
-      </w:r>
-      <w:r>
-        <w:t>ainsi</w:t>
-      </w:r>
-      <w:r>
-        <w:t xml:space="preserve"> </w:t>
-      </w:r>
-      <w:r>
-        <w:t>que</w:t>
-      </w:r>
-      <w:r>
-        <w:t xml:space="preserve"> </w:t>
-      </w:r>
-      <w:r>
-        <w:t xml:space="preserve">modules) est listé dans un document externe </w:t>
-      </w:r>
-      <w:proofErr w:type="spellStart"/>
-      <w:r>
-        <w:t>spéciﬁque</w:t>
-      </w:r>
-      <w:proofErr w:type="spellEnd"/>
-      <w:r>
-        <w:t xml:space="preserve">. Le produit </w:t>
-      </w:r>
-      <w:proofErr w:type="spellStart"/>
-      <w:r>
-        <w:t>ﬁni</w:t>
-      </w:r>
-      <w:proofErr w:type="spellEnd"/>
-      <w:r>
-        <w:t xml:space="preserve"> serait alors un pack constitué conjointement du jeu et du matériel concerné. Cependant, au vu de l’importance dudit matériel, il est envisageable de livrer une version allégée jouable avec moins de composants puis de proposer </w:t>
-      </w:r>
-      <w:proofErr w:type="spellStart"/>
-      <w:r>
-        <w:t>diﬀérentes</w:t>
-      </w:r>
-      <w:proofErr w:type="spellEnd"/>
-      <w:r>
-        <w:t xml:space="preserve"> extensions.</w:t>
-      </w:r>
-    </w:p>
+        <w:t>Notre tuteur est Amélie Cordier.</w:t>
+      </w:r>
+    </w:p>
+    <w:p/>
     <w:p>
       <w:pPr>
         <w:pStyle w:val="Titre2"/>
       </w:pPr>
-      <w:bookmarkStart w:id="4" w:name="_Toc476854988"/>
-      <w:r>
-        <w:t>Notre tuteur :</w:t>
+      <w:bookmarkStart w:id="4" w:name="_Toc476854989"/>
+      <w:r>
+        <w:t>Précision :</w:t>
       </w:r>
       <w:bookmarkEnd w:id="4"/>
     </w:p>
     <w:p>
-      <w:r>
-        <w:t>Notre tuteur est Amélie Cordier.</w:t>
-      </w:r>
-    </w:p>
-    <w:p/>
-    <w:p>
-      <w:pPr>
-        <w:pStyle w:val="Titre2"/>
-      </w:pPr>
-      <w:bookmarkStart w:id="5" w:name="_Toc476854989"/>
-      <w:r>
-        <w:t>Précision :</w:t>
+      <w:pPr>
+        <w:pStyle w:val="Titre3"/>
+      </w:pPr>
+      <w:bookmarkStart w:id="5" w:name="_Toc476854990"/>
+      <w:r>
+        <w:t xml:space="preserve">Notre </w:t>
+      </w:r>
+      <w:r>
+        <w:t>dépôt</w:t>
+      </w:r>
+      <w:r>
+        <w:t xml:space="preserve"> Github :</w:t>
       </w:r>
       <w:bookmarkEnd w:id="5"/>
-    </w:p>
-    <w:p>
-      <w:pPr>
-        <w:pStyle w:val="Titre3"/>
-      </w:pPr>
-      <w:bookmarkStart w:id="6" w:name="_Toc476854990"/>
-      <w:r>
-        <w:t xml:space="preserve">Notre </w:t>
-      </w:r>
-      <w:r>
-        <w:t>dépôt</w:t>
-      </w:r>
-      <w:r>
-        <w:t xml:space="preserve"> </w:t>
-      </w:r>
-      <w:proofErr w:type="spellStart"/>
-      <w:r>
-        <w:t>Github</w:t>
-      </w:r>
-      <w:proofErr w:type="spellEnd"/>
-      <w:r>
-        <w:t> :</w:t>
-      </w:r>
-      <w:bookmarkEnd w:id="6"/>
     </w:p>
     <w:p>
       <w:pPr>
@@ -6748,92 +6617,58 @@
         <w:pStyle w:val="Lgende"/>
         <w:jc w:val="center"/>
       </w:pPr>
-      <w:bookmarkStart w:id="7" w:name="_Toc476233485"/>
+      <w:bookmarkStart w:id="6" w:name="_Toc476233485"/>
       <w:r>
         <w:t xml:space="preserve">Figure </w:t>
       </w:r>
-      <w:r>
-        <w:fldChar w:fldCharType="begin"/>
-      </w:r>
-      <w:r>
-        <w:instrText xml:space="preserve"> SEQ Figure \* ARABIC </w:instrText>
-      </w:r>
-      <w:r>
-        <w:fldChar w:fldCharType="separate"/>
-      </w:r>
-      <w:r>
-        <w:rPr>
-          <w:noProof/>
-        </w:rPr>
-        <w:t>2</w:t>
-      </w:r>
-      <w:r>
-        <w:rPr>
-          <w:noProof/>
-        </w:rPr>
-        <w:fldChar w:fldCharType="end"/>
-      </w:r>
+      <w:fldSimple w:instr=" SEQ Figure \* ARABIC ">
+        <w:r>
+          <w:rPr>
+            <w:noProof/>
+          </w:rPr>
+          <w:t>2</w:t>
+        </w:r>
+      </w:fldSimple>
       <w:r>
         <w:rPr>
           <w:noProof/>
         </w:rPr>
         <w:t xml:space="preserve"> : Lien Github</w:t>
       </w:r>
+      <w:bookmarkEnd w:id="6"/>
+    </w:p>
+    <w:p>
+      <w:pPr>
+        <w:pStyle w:val="Titre3"/>
+      </w:pPr>
+      <w:bookmarkStart w:id="7" w:name="_Toc476854991"/>
+      <w:r>
+        <w:t>Licence :</w:t>
+      </w:r>
       <w:bookmarkEnd w:id="7"/>
     </w:p>
     <w:p>
+      <w:r>
+        <w:t>Notre projet est placé sous licence CeCILL-C avec l’accord préalablement obtenu de notre tuteur Mme Cordier.</w:t>
+      </w:r>
+      <w:r>
+        <w:t xml:space="preserve"> </w:t>
+      </w:r>
+    </w:p>
+    <w:p/>
+    <w:p>
       <w:pPr>
         <w:pStyle w:val="Titre3"/>
       </w:pPr>
-      <w:bookmarkStart w:id="8" w:name="_Toc476854991"/>
-      <w:r>
-        <w:t>Licence :</w:t>
+      <w:bookmarkStart w:id="8" w:name="_Toc476854992"/>
+      <w:r>
+        <w:t>Outils utilisés :</w:t>
       </w:r>
       <w:bookmarkEnd w:id="8"/>
     </w:p>
     <w:p>
       <w:r>
-        <w:t xml:space="preserve">Notre projet est placé sous licence </w:t>
-      </w:r>
-      <w:proofErr w:type="spellStart"/>
-      <w:r>
-        <w:t>CeCILL</w:t>
-      </w:r>
-      <w:proofErr w:type="spellEnd"/>
-      <w:r>
-        <w:t>-C avec l’accord préalablement obtenu de notre tuteur Mme Cordier.</w:t>
-      </w:r>
-      <w:r>
-        <w:t xml:space="preserve"> </w:t>
-      </w:r>
-    </w:p>
-    <w:p/>
-    <w:p>
-      <w:pPr>
-        <w:pStyle w:val="Titre3"/>
-      </w:pPr>
-      <w:bookmarkStart w:id="9" w:name="_Toc476854992"/>
-      <w:r>
-        <w:t>Outils utilisés :</w:t>
-      </w:r>
-      <w:bookmarkEnd w:id="9"/>
-    </w:p>
-    <w:p>
-      <w:proofErr w:type="spellStart"/>
-      <w:r>
-        <w:t>NetBeans</w:t>
-      </w:r>
-      <w:proofErr w:type="spellEnd"/>
-      <w:r>
-        <w:t xml:space="preserve">, </w:t>
-      </w:r>
-      <w:proofErr w:type="spellStart"/>
-      <w:r>
-        <w:t>Arduino</w:t>
-      </w:r>
-      <w:proofErr w:type="spellEnd"/>
-      <w:r>
-        <w:t xml:space="preserve">, Starter Kit </w:t>
+        <w:t xml:space="preserve">NetBeans, Arduino, Starter Kit </w:t>
       </w:r>
       <w:r>
         <w:t>Grove V3,</w:t>
@@ -6842,23 +6677,7 @@
         <w:t xml:space="preserve"> Travis,</w:t>
       </w:r>
       <w:r>
-        <w:t xml:space="preserve"> </w:t>
-      </w:r>
-      <w:proofErr w:type="spellStart"/>
-      <w:r>
-        <w:t>Slack</w:t>
-      </w:r>
-      <w:proofErr w:type="spellEnd"/>
-      <w:r>
-        <w:t xml:space="preserve">, </w:t>
-      </w:r>
-      <w:proofErr w:type="spellStart"/>
-      <w:r>
-        <w:t>Trello</w:t>
-      </w:r>
-      <w:proofErr w:type="spellEnd"/>
-      <w:r>
-        <w:t>, nos ordinateurs.</w:t>
+        <w:t xml:space="preserve"> Slack, Trello, nos ordinateurs.</w:t>
       </w:r>
     </w:p>
     <w:p>
@@ -7301,23 +7120,23 @@
           <w:numId w:val="1"/>
         </w:numPr>
       </w:pPr>
-      <w:bookmarkStart w:id="10" w:name="_Toc476854993"/>
+      <w:bookmarkStart w:id="9" w:name="_Toc476854993"/>
       <w:r>
         <w:lastRenderedPageBreak/>
         <w:t>Préconception :</w:t>
       </w:r>
+      <w:bookmarkEnd w:id="9"/>
+    </w:p>
+    <w:p/>
+    <w:p>
+      <w:pPr>
+        <w:pStyle w:val="Titre2"/>
+      </w:pPr>
+      <w:bookmarkStart w:id="10" w:name="_Toc476854994"/>
+      <w:r>
+        <w:t>Cahier des charges :</w:t>
+      </w:r>
       <w:bookmarkEnd w:id="10"/>
-    </w:p>
-    <w:p/>
-    <w:p>
-      <w:pPr>
-        <w:pStyle w:val="Titre2"/>
-      </w:pPr>
-      <w:bookmarkStart w:id="11" w:name="_Toc476854994"/>
-      <w:r>
-        <w:t>Cahier des charges :</w:t>
-      </w:r>
-      <w:bookmarkEnd w:id="11"/>
     </w:p>
     <w:p>
       <w:r>
@@ -7340,52 +7159,36 @@
       <w:pPr>
         <w:pStyle w:val="Titre2"/>
       </w:pPr>
-      <w:bookmarkStart w:id="12" w:name="_Toc476854995"/>
+      <w:bookmarkStart w:id="11" w:name="_Toc476854995"/>
       <w:r>
         <w:t>Etude d’ergonomie :</w:t>
       </w:r>
+      <w:bookmarkEnd w:id="11"/>
+    </w:p>
+    <w:p>
+      <w:r>
+        <w:t>Nous avons effectué une étude d’ergonomie pour notre projet. Nous avons établi un questionnaire que nous avons envoyé par mail aux différents départements de l’IUT et à notre famille. Nous avons ensuite déterminé des personnas afin de ciblé les joueurs (capacité à lire du cours, à apprendre).</w:t>
+      </w:r>
+    </w:p>
+    <w:p>
+      <w:r>
+        <w:t>Nous avons finalement décider de ciblé toute personnes à partir du lycée et déterminé que les cours devaient comportés des parties écrites et visuelles.</w:t>
+      </w:r>
+    </w:p>
+    <w:p/>
+    <w:p>
+      <w:pPr>
+        <w:pStyle w:val="Titre2"/>
+      </w:pPr>
+      <w:bookmarkStart w:id="12" w:name="_Toc476854996"/>
+      <w:r>
+        <w:t>Choix du langage :</w:t>
+      </w:r>
       <w:bookmarkEnd w:id="12"/>
     </w:p>
     <w:p>
       <w:r>
-        <w:t xml:space="preserve">Nous avons effectué une étude d’ergonomie pour notre projet. Nous avons établi un questionnaire que nous avons envoyé par mail aux différents départements de l’IUT et à notre famille. Nous avons ensuite déterminé des </w:t>
-      </w:r>
-      <w:proofErr w:type="spellStart"/>
-      <w:r>
-        <w:t>personnas</w:t>
-      </w:r>
-      <w:proofErr w:type="spellEnd"/>
-      <w:r>
-        <w:t xml:space="preserve"> afin de ciblé les joueurs (capacité à lire du cours, à apprendre).</w:t>
-      </w:r>
-    </w:p>
-    <w:p>
-      <w:r>
-        <w:t>Nous avons finalement décider de ciblé toute personnes à partir du lycée et déterminé que les cours devaient comportés des parties écrites et visuelles.</w:t>
-      </w:r>
-    </w:p>
-    <w:p/>
-    <w:p>
-      <w:pPr>
-        <w:pStyle w:val="Titre2"/>
-      </w:pPr>
-      <w:bookmarkStart w:id="13" w:name="_Toc476854996"/>
-      <w:r>
-        <w:t>Choix du langage :</w:t>
-      </w:r>
-      <w:bookmarkEnd w:id="13"/>
-    </w:p>
-    <w:p>
-      <w:r>
-        <w:t xml:space="preserve">Nous avons choisi de réaliser le projet en </w:t>
-      </w:r>
-      <w:proofErr w:type="spellStart"/>
-      <w:r>
-        <w:t>Arduino</w:t>
-      </w:r>
-      <w:proofErr w:type="spellEnd"/>
-      <w:r>
-        <w:t xml:space="preserve"> et en Java (le choit de ce langage est</w:t>
+        <w:t>Nous avons choisi de réaliser le projet en Arduino et en Java (le choit de ce langage est</w:t>
       </w:r>
       <w:r>
         <w:t xml:space="preserve"> détaillé dans un documents jo</w:t>
@@ -7413,33 +7216,33 @@
       <w:pPr>
         <w:pStyle w:val="Titre2"/>
       </w:pPr>
-      <w:bookmarkStart w:id="14" w:name="_Toc476854997"/>
+      <w:bookmarkStart w:id="13" w:name="_Toc476854997"/>
       <w:r>
         <w:t>Diagrammes :</w:t>
       </w:r>
+      <w:bookmarkEnd w:id="13"/>
+    </w:p>
+    <w:p>
+      <w:r>
+        <w:t xml:space="preserve">Nous avons </w:t>
+      </w:r>
+      <w:r>
+        <w:t>réalisé</w:t>
+      </w:r>
+      <w:r>
+        <w:t xml:space="preserve"> plusieurs diagrammes afin de mieux cadrer le projet.</w:t>
+      </w:r>
+    </w:p>
+    <w:p/>
+    <w:p>
+      <w:pPr>
+        <w:pStyle w:val="Titre3"/>
+      </w:pPr>
+      <w:bookmarkStart w:id="14" w:name="_Toc476854998"/>
+      <w:r>
+        <w:t>Cas d’utilisation :</w:t>
+      </w:r>
       <w:bookmarkEnd w:id="14"/>
-    </w:p>
-    <w:p>
-      <w:r>
-        <w:t xml:space="preserve">Nous avons </w:t>
-      </w:r>
-      <w:r>
-        <w:t>réalisé</w:t>
-      </w:r>
-      <w:r>
-        <w:t xml:space="preserve"> plusieurs diagrammes afin de mieux cadrer le projet.</w:t>
-      </w:r>
-    </w:p>
-    <w:p/>
-    <w:p>
-      <w:pPr>
-        <w:pStyle w:val="Titre3"/>
-      </w:pPr>
-      <w:bookmarkStart w:id="15" w:name="_Toc476854998"/>
-      <w:r>
-        <w:t>Cas d’utilisation :</w:t>
-      </w:r>
-      <w:bookmarkEnd w:id="15"/>
     </w:p>
     <w:p>
       <w:pPr>
@@ -7499,35 +7302,22 @@
         <w:pStyle w:val="Lgende"/>
         <w:jc w:val="center"/>
       </w:pPr>
-      <w:bookmarkStart w:id="16" w:name="_Toc476233486"/>
+      <w:bookmarkStart w:id="15" w:name="_Toc476233486"/>
       <w:r>
         <w:t xml:space="preserve">Figure </w:t>
       </w:r>
-      <w:r>
-        <w:fldChar w:fldCharType="begin"/>
-      </w:r>
-      <w:r>
-        <w:instrText xml:space="preserve"> SEQ Figure \* ARABIC </w:instrText>
-      </w:r>
-      <w:r>
-        <w:fldChar w:fldCharType="separate"/>
-      </w:r>
-      <w:r>
-        <w:rPr>
-          <w:noProof/>
-        </w:rPr>
-        <w:t>3</w:t>
-      </w:r>
-      <w:r>
-        <w:rPr>
-          <w:noProof/>
-        </w:rPr>
-        <w:fldChar w:fldCharType="end"/>
-      </w:r>
+      <w:fldSimple w:instr=" SEQ Figure \* ARABIC ">
+        <w:r>
+          <w:rPr>
+            <w:noProof/>
+          </w:rPr>
+          <w:t>3</w:t>
+        </w:r>
+      </w:fldSimple>
       <w:r>
         <w:t xml:space="preserve"> : Cas d'utilisation partie hardware</w:t>
       </w:r>
-      <w:bookmarkEnd w:id="16"/>
+      <w:bookmarkEnd w:id="15"/>
     </w:p>
     <w:p>
       <w:pPr>
@@ -7588,31 +7378,18 @@
         <w:pStyle w:val="Lgende"/>
         <w:jc w:val="center"/>
       </w:pPr>
-      <w:bookmarkStart w:id="17" w:name="_Toc476233487"/>
+      <w:bookmarkStart w:id="16" w:name="_Toc476233487"/>
       <w:r>
         <w:t xml:space="preserve">Figure </w:t>
       </w:r>
-      <w:r>
-        <w:fldChar w:fldCharType="begin"/>
-      </w:r>
-      <w:r>
-        <w:instrText xml:space="preserve"> SEQ Figure \* ARABIC </w:instrText>
-      </w:r>
-      <w:r>
-        <w:fldChar w:fldCharType="separate"/>
-      </w:r>
-      <w:r>
-        <w:rPr>
-          <w:noProof/>
-        </w:rPr>
-        <w:t>4</w:t>
-      </w:r>
-      <w:r>
-        <w:rPr>
-          <w:noProof/>
-        </w:rPr>
-        <w:fldChar w:fldCharType="end"/>
-      </w:r>
+      <w:fldSimple w:instr=" SEQ Figure \* ARABIC ">
+        <w:r>
+          <w:rPr>
+            <w:noProof/>
+          </w:rPr>
+          <w:t>4</w:t>
+        </w:r>
+      </w:fldSimple>
       <w:r>
         <w:t xml:space="preserve"> </w:t>
       </w:r>
@@ -7625,18 +7402,18 @@
       <w:r>
         <w:t>ware</w:t>
       </w:r>
+      <w:bookmarkEnd w:id="16"/>
+    </w:p>
+    <w:p/>
+    <w:p>
+      <w:pPr>
+        <w:pStyle w:val="Titre3"/>
+      </w:pPr>
+      <w:bookmarkStart w:id="17" w:name="_Toc476854999"/>
+      <w:r>
+        <w:t>Séquence :</w:t>
+      </w:r>
       <w:bookmarkEnd w:id="17"/>
-    </w:p>
-    <w:p/>
-    <w:p>
-      <w:pPr>
-        <w:pStyle w:val="Titre3"/>
-      </w:pPr>
-      <w:bookmarkStart w:id="18" w:name="_Toc476854999"/>
-      <w:r>
-        <w:t>Séquence :</w:t>
-      </w:r>
-      <w:bookmarkEnd w:id="18"/>
     </w:p>
     <w:p>
       <w:r>
@@ -7774,12 +7551,12 @@
       <w:pPr>
         <w:pStyle w:val="Titre3"/>
       </w:pPr>
-      <w:bookmarkStart w:id="19" w:name="_Toc476855000"/>
+      <w:bookmarkStart w:id="18" w:name="_Toc476855000"/>
       <w:r>
         <w:lastRenderedPageBreak/>
         <w:t>Etat-transition :</w:t>
       </w:r>
-      <w:bookmarkEnd w:id="19"/>
+      <w:bookmarkEnd w:id="18"/>
     </w:p>
     <w:p>
       <w:pPr>
@@ -7837,35 +7614,22 @@
       <w:pPr>
         <w:pStyle w:val="Lgende"/>
       </w:pPr>
-      <w:bookmarkStart w:id="20" w:name="_Toc476233488"/>
+      <w:bookmarkStart w:id="19" w:name="_Toc476233488"/>
       <w:r>
         <w:t xml:space="preserve">Figure </w:t>
       </w:r>
-      <w:r>
-        <w:fldChar w:fldCharType="begin"/>
-      </w:r>
-      <w:r>
-        <w:instrText xml:space="preserve"> SEQ Figure \* ARABIC </w:instrText>
-      </w:r>
-      <w:r>
-        <w:fldChar w:fldCharType="separate"/>
-      </w:r>
-      <w:r>
-        <w:rPr>
-          <w:noProof/>
-        </w:rPr>
-        <w:t>5</w:t>
-      </w:r>
-      <w:r>
-        <w:rPr>
-          <w:noProof/>
-        </w:rPr>
-        <w:fldChar w:fldCharType="end"/>
-      </w:r>
+      <w:fldSimple w:instr=" SEQ Figure \* ARABIC ">
+        <w:r>
+          <w:rPr>
+            <w:noProof/>
+          </w:rPr>
+          <w:t>5</w:t>
+        </w:r>
+      </w:fldSimple>
       <w:r>
         <w:t xml:space="preserve"> : Diagramme état-transition (partie 1)</w:t>
       </w:r>
-      <w:bookmarkEnd w:id="20"/>
+      <w:bookmarkEnd w:id="19"/>
     </w:p>
     <w:p>
       <w:pPr>
@@ -7923,31 +7687,18 @@
       <w:pPr>
         <w:pStyle w:val="Lgende"/>
       </w:pPr>
-      <w:bookmarkStart w:id="21" w:name="_Toc476233489"/>
+      <w:bookmarkStart w:id="20" w:name="_Toc476233489"/>
       <w:r>
         <w:t xml:space="preserve">Figure </w:t>
       </w:r>
-      <w:r>
-        <w:fldChar w:fldCharType="begin"/>
-      </w:r>
-      <w:r>
-        <w:instrText xml:space="preserve"> SEQ Figure \* ARABIC </w:instrText>
-      </w:r>
-      <w:r>
-        <w:fldChar w:fldCharType="separate"/>
-      </w:r>
-      <w:r>
-        <w:rPr>
-          <w:noProof/>
-        </w:rPr>
-        <w:t>6</w:t>
-      </w:r>
-      <w:r>
-        <w:rPr>
-          <w:noProof/>
-        </w:rPr>
-        <w:fldChar w:fldCharType="end"/>
-      </w:r>
+      <w:fldSimple w:instr=" SEQ Figure \* ARABIC ">
+        <w:r>
+          <w:rPr>
+            <w:noProof/>
+          </w:rPr>
+          <w:t>6</w:t>
+        </w:r>
+      </w:fldSimple>
       <w:r>
         <w:t xml:space="preserve"> : </w:t>
       </w:r>
@@ -7960,7 +7711,7 @@
       <w:r>
         <w:t>)</w:t>
       </w:r>
-      <w:bookmarkEnd w:id="21"/>
+      <w:bookmarkEnd w:id="20"/>
     </w:p>
     <w:p>
       <w:pPr>
@@ -8029,31 +7780,18 @@
         <w:pStyle w:val="Lgende"/>
         <w:jc w:val="center"/>
       </w:pPr>
-      <w:bookmarkStart w:id="22" w:name="_Toc476233490"/>
+      <w:bookmarkStart w:id="21" w:name="_Toc476233490"/>
       <w:r>
         <w:t xml:space="preserve">Figure </w:t>
       </w:r>
-      <w:r>
-        <w:fldChar w:fldCharType="begin"/>
-      </w:r>
-      <w:r>
-        <w:instrText xml:space="preserve"> SEQ Figure \* ARABIC </w:instrText>
-      </w:r>
-      <w:r>
-        <w:fldChar w:fldCharType="separate"/>
-      </w:r>
-      <w:r>
-        <w:rPr>
-          <w:noProof/>
-        </w:rPr>
-        <w:t>7</w:t>
-      </w:r>
-      <w:r>
-        <w:rPr>
-          <w:noProof/>
-        </w:rPr>
-        <w:fldChar w:fldCharType="end"/>
-      </w:r>
+      <w:fldSimple w:instr=" SEQ Figure \* ARABIC ">
+        <w:r>
+          <w:rPr>
+            <w:noProof/>
+          </w:rPr>
+          <w:t>7</w:t>
+        </w:r>
+      </w:fldSimple>
       <w:r>
         <w:t xml:space="preserve"> </w:t>
       </w:r>
@@ -8063,7 +7801,7 @@
       <w:r>
         <w:t>ramme état-transition sous partie vérification des composants</w:t>
       </w:r>
-      <w:bookmarkEnd w:id="22"/>
+      <w:bookmarkEnd w:id="21"/>
     </w:p>
     <w:p>
       <w:pPr>
@@ -8128,38 +7866,25 @@
         <w:pStyle w:val="Lgende"/>
         <w:jc w:val="center"/>
       </w:pPr>
-      <w:bookmarkStart w:id="23" w:name="_Toc476233491"/>
+      <w:bookmarkStart w:id="22" w:name="_Toc476233491"/>
       <w:r>
         <w:t xml:space="preserve">Figure </w:t>
       </w:r>
-      <w:r>
-        <w:fldChar w:fldCharType="begin"/>
-      </w:r>
-      <w:r>
-        <w:instrText xml:space="preserve"> SEQ Figure \* ARABIC </w:instrText>
-      </w:r>
-      <w:r>
-        <w:fldChar w:fldCharType="separate"/>
-      </w:r>
-      <w:r>
-        <w:rPr>
-          <w:noProof/>
-        </w:rPr>
-        <w:t>8</w:t>
-      </w:r>
-      <w:r>
-        <w:rPr>
-          <w:noProof/>
-        </w:rPr>
-        <w:fldChar w:fldCharType="end"/>
-      </w:r>
+      <w:fldSimple w:instr=" SEQ Figure \* ARABIC ">
+        <w:r>
+          <w:rPr>
+            <w:noProof/>
+          </w:rPr>
+          <w:t>8</w:t>
+        </w:r>
+      </w:fldSimple>
       <w:r>
         <w:t xml:space="preserve"> : Diagra</w:t>
       </w:r>
       <w:r>
         <w:t>mme état-transition sous partie écran de jeu</w:t>
       </w:r>
-      <w:bookmarkEnd w:id="23"/>
+      <w:bookmarkEnd w:id="22"/>
     </w:p>
     <w:p>
       <w:pPr>
@@ -8169,41 +7894,33 @@
           <w:numId w:val="1"/>
         </w:numPr>
       </w:pPr>
-      <w:bookmarkStart w:id="24" w:name="_Toc476855001"/>
+      <w:bookmarkStart w:id="23" w:name="_Toc476855001"/>
       <w:r>
         <w:lastRenderedPageBreak/>
         <w:t>Conception</w:t>
       </w:r>
+      <w:bookmarkEnd w:id="23"/>
+    </w:p>
+    <w:p/>
+    <w:p>
+      <w:pPr>
+        <w:pStyle w:val="Titre2"/>
+      </w:pPr>
+      <w:bookmarkStart w:id="24" w:name="_Toc476855002"/>
+      <w:r>
+        <w:t>Partie software :</w:t>
+      </w:r>
       <w:bookmarkEnd w:id="24"/>
     </w:p>
-    <w:p/>
-    <w:p>
-      <w:pPr>
-        <w:pStyle w:val="Titre2"/>
-      </w:pPr>
-      <w:bookmarkStart w:id="25" w:name="_Toc476855002"/>
-      <w:r>
-        <w:t>Partie software :</w:t>
+    <w:p>
+      <w:pPr>
+        <w:pStyle w:val="Titre3"/>
+      </w:pPr>
+      <w:bookmarkStart w:id="25" w:name="_Toc476855003"/>
+      <w:r>
+        <w:t>Découverte de LibGDX :</w:t>
       </w:r>
       <w:bookmarkEnd w:id="25"/>
-    </w:p>
-    <w:p>
-      <w:pPr>
-        <w:pStyle w:val="Titre3"/>
-      </w:pPr>
-      <w:bookmarkStart w:id="26" w:name="_Toc476855003"/>
-      <w:r>
-        <w:t xml:space="preserve">Découverte de </w:t>
-      </w:r>
-      <w:proofErr w:type="spellStart"/>
-      <w:r>
-        <w:t>LibGDX</w:t>
-      </w:r>
-      <w:proofErr w:type="spellEnd"/>
-      <w:r>
-        <w:t> :</w:t>
-      </w:r>
-      <w:bookmarkEnd w:id="26"/>
     </w:p>
     <w:p>
       <w:pPr>
@@ -8290,13 +8007,8 @@
       </w:r>
     </w:p>
     <w:p>
-      <w:proofErr w:type="spellStart"/>
-      <w:r>
-        <w:t>LibGDX</w:t>
-      </w:r>
-      <w:proofErr w:type="spellEnd"/>
-      <w:r>
-        <w:t xml:space="preserve"> est une bibliothèque libre de droit et multiplateformes basé sur OpenGL et utilisable sous Java, Android et HTML5.</w:t>
+      <w:r>
+        <w:t>LibGDX est une bibliothèque libre de droit et multiplateformes basé sur OpenGL et utilisable sous Java, Android et HTML5.</w:t>
       </w:r>
     </w:p>
     <w:p>
@@ -8309,11 +8021,11 @@
       <w:pPr>
         <w:pStyle w:val="Titre3"/>
       </w:pPr>
-      <w:bookmarkStart w:id="27" w:name="_Toc476855004"/>
+      <w:bookmarkStart w:id="26" w:name="_Toc476855004"/>
       <w:r>
         <w:t>La programmation Java :</w:t>
       </w:r>
-      <w:bookmarkEnd w:id="27"/>
+      <w:bookmarkEnd w:id="26"/>
     </w:p>
     <w:p>
       <w:pPr>
@@ -8401,23 +8113,7 @@
     </w:p>
     <w:p>
       <w:r>
-        <w:t xml:space="preserve">Nous avons organisé ceux-ci de manière à en avoir un concernant </w:t>
-      </w:r>
-      <w:proofErr w:type="spellStart"/>
-      <w:r>
-        <w:t>Arduino</w:t>
-      </w:r>
-      <w:proofErr w:type="spellEnd"/>
-      <w:r>
-        <w:t xml:space="preserve"> et les autres structurés de selon </w:t>
-      </w:r>
-      <w:proofErr w:type="spellStart"/>
-      <w:r>
-        <w:t>LibGDX</w:t>
-      </w:r>
-      <w:proofErr w:type="spellEnd"/>
-      <w:r>
-        <w:t>.</w:t>
+        <w:t>Nous avons organisé ceux-ci de manière à en avoir un concernant Arduino et les autres structurés de selon LibGDX.</w:t>
       </w:r>
     </w:p>
     <w:p/>
@@ -8425,13 +8121,8 @@
       <w:pPr>
         <w:pStyle w:val="Titre5"/>
       </w:pPr>
-      <w:proofErr w:type="spellStart"/>
-      <w:r>
-        <w:t>Arduino</w:t>
-      </w:r>
-      <w:proofErr w:type="spellEnd"/>
-      <w:r>
-        <w:t> :</w:t>
+      <w:r>
+        <w:t>Arduino :</w:t>
       </w:r>
     </w:p>
     <w:p>
@@ -8500,29 +8191,16 @@
     </w:p>
     <w:p>
       <w:r>
-        <w:t>Ces deux classes servent à établir la communication entre la partie software (jeu) et la partie hardware (</w:t>
-      </w:r>
-      <w:proofErr w:type="spellStart"/>
-      <w:r>
-        <w:t>Arduino</w:t>
-      </w:r>
-      <w:proofErr w:type="spellEnd"/>
-      <w:r>
-        <w:t>).</w:t>
+        <w:t>Ces deux classes servent à établir la communication entre la partie software (jeu) et la partie hardware (Arduino).</w:t>
       </w:r>
     </w:p>
     <w:p>
       <w:pPr>
         <w:pStyle w:val="Titre5"/>
       </w:pPr>
-      <w:proofErr w:type="spellStart"/>
       <w:r>
         <w:lastRenderedPageBreak/>
-        <w:t>Entities</w:t>
-      </w:r>
-      <w:proofErr w:type="spellEnd"/>
-      <w:r>
-        <w:t> :</w:t>
+        <w:t>Entities :</w:t>
       </w:r>
     </w:p>
     <w:p/>
@@ -8581,15 +8259,7 @@
     </w:p>
     <w:p>
       <w:r>
-        <w:t>Ces classes représentent chaque objet du jeu ; que ce soit les composants (boutons…), les objets (tourelle…), ou les personnages (</w:t>
-      </w:r>
-      <w:proofErr w:type="spellStart"/>
-      <w:r>
-        <w:t>Genuini</w:t>
-      </w:r>
-      <w:proofErr w:type="spellEnd"/>
-      <w:r>
-        <w:t>…).</w:t>
+        <w:t>Ces classes représentent chaque objet du jeu ; que ce soit les composants (boutons…), les objets (tourelle…), ou les personnages (Genuini…).</w:t>
       </w:r>
     </w:p>
     <w:p/>
@@ -8745,14 +8415,9 @@
       <w:pPr>
         <w:pStyle w:val="Titre5"/>
       </w:pPr>
-      <w:proofErr w:type="spellStart"/>
       <w:r>
         <w:lastRenderedPageBreak/>
-        <w:t>Screens</w:t>
-      </w:r>
-      <w:proofErr w:type="spellEnd"/>
-      <w:r>
-        <w:t> :</w:t>
+        <w:t>Screens :</w:t>
       </w:r>
     </w:p>
     <w:p>
@@ -8825,15 +8490,7 @@
         <w:t>s</w:t>
       </w:r>
       <w:r>
-        <w:t xml:space="preserve"> sont tous basés sur le modèle d’</w:t>
-      </w:r>
-      <w:proofErr w:type="spellStart"/>
-      <w:r>
-        <w:t>AbstractScreen</w:t>
-      </w:r>
-      <w:proofErr w:type="spellEnd"/>
-      <w:r>
-        <w:t>.</w:t>
+        <w:t xml:space="preserve"> sont tous basés sur le modèle d’AbstractScreen.</w:t>
       </w:r>
     </w:p>
     <w:p/>
@@ -8909,15 +8566,7 @@
     </w:p>
     <w:p>
       <w:r>
-        <w:t xml:space="preserve">Ce package contient les classes qui vont nous permettre de gérer la physique du monde que l’on créer dans notre jeu. Par exemple, </w:t>
-      </w:r>
-      <w:proofErr w:type="gramStart"/>
-      <w:r>
-        <w:t>elle vont</w:t>
-      </w:r>
-      <w:proofErr w:type="gramEnd"/>
-      <w:r>
-        <w:t xml:space="preserve"> nous permettre de créer des sauts fluides et réalistes.</w:t>
+        <w:t>Ce package contient les classes qui vont nous permettre de gérer la physique du monde que l’on créer dans notre jeu. Par exemple, elle vont nous permettre de créer des sauts fluides et réalistes.</w:t>
       </w:r>
     </w:p>
     <w:p/>
@@ -8943,40 +8592,32 @@
       <w:pPr>
         <w:pStyle w:val="Titre2"/>
       </w:pPr>
-      <w:bookmarkStart w:id="28" w:name="_Toc476855005"/>
+      <w:bookmarkStart w:id="27" w:name="_Toc476855005"/>
       <w:r>
         <w:t>Partie hardware :</w:t>
       </w:r>
+      <w:bookmarkEnd w:id="27"/>
+    </w:p>
+    <w:p>
+      <w:pPr>
+        <w:pStyle w:val="Titre3"/>
+      </w:pPr>
+      <w:bookmarkStart w:id="28" w:name="_Toc476855006"/>
+      <w:r>
+        <w:t>Le matériel :</w:t>
+      </w:r>
       <w:bookmarkEnd w:id="28"/>
     </w:p>
+    <w:p/>
     <w:p>
       <w:pPr>
         <w:pStyle w:val="Titre3"/>
       </w:pPr>
-      <w:bookmarkStart w:id="29" w:name="_Toc476855006"/>
-      <w:r>
-        <w:t>Le matériel :</w:t>
+      <w:bookmarkStart w:id="29" w:name="_Toc476855007"/>
+      <w:r>
+        <w:t>La programmation Arduino :</w:t>
       </w:r>
       <w:bookmarkEnd w:id="29"/>
-    </w:p>
-    <w:p/>
-    <w:p>
-      <w:pPr>
-        <w:pStyle w:val="Titre3"/>
-      </w:pPr>
-      <w:bookmarkStart w:id="30" w:name="_Toc476855007"/>
-      <w:r>
-        <w:t xml:space="preserve">La programmation </w:t>
-      </w:r>
-      <w:proofErr w:type="spellStart"/>
-      <w:r>
-        <w:t>Arduino</w:t>
-      </w:r>
-      <w:proofErr w:type="spellEnd"/>
-      <w:r>
-        <w:t> :</w:t>
-      </w:r>
-      <w:bookmarkEnd w:id="30"/>
     </w:p>
     <w:p>
       <w:pPr>
@@ -9009,56 +8650,59 @@
           <w:numId w:val="1"/>
         </w:numPr>
       </w:pPr>
-      <w:bookmarkStart w:id="31" w:name="_Toc476855008"/>
+      <w:bookmarkStart w:id="30" w:name="_Toc476855008"/>
       <w:r>
         <w:lastRenderedPageBreak/>
         <w:t>Conclusion :</w:t>
       </w:r>
+      <w:bookmarkEnd w:id="30"/>
+    </w:p>
+    <w:p/>
+    <w:p>
+      <w:pPr>
+        <w:pStyle w:val="Titre2"/>
+      </w:pPr>
+      <w:bookmarkStart w:id="31" w:name="_Toc476855009"/>
+      <w:r>
+        <w:t>L’avenir du projet :</w:t>
+      </w:r>
       <w:bookmarkEnd w:id="31"/>
     </w:p>
+    <w:p>
+      <w:r>
+        <w:tab/>
+        <w:t>Ce projet n’en est pour l’instant qu’à l’état de démonstration mais nous aimerions continuer à le développer après l’IUT afin de lui donner l’apparence, le contenu et l’envergure que nous désirions. A terme cela devrait réellement permettre d’Aider les personnes voulant apprendre le langage Arduino.</w:t>
+      </w:r>
+    </w:p>
     <w:p/>
     <w:p>
       <w:pPr>
         <w:pStyle w:val="Titre2"/>
       </w:pPr>
-      <w:bookmarkStart w:id="32" w:name="_Toc476855009"/>
-      <w:r>
-        <w:t>L’avenir du projet :</w:t>
+      <w:bookmarkStart w:id="32" w:name="_Toc476855010"/>
+      <w:r>
+        <w:t>Bilans personnels :</w:t>
       </w:r>
       <w:bookmarkEnd w:id="32"/>
     </w:p>
     <w:p>
-      <w:r>
-        <w:tab/>
-        <w:t xml:space="preserve">Ce projet n’en est pour l’instant qu’à l’état de démonstration mais nous aimerions continuer à le développer après l’IUT afin de lui donner l’apparence, le contenu et l’envergure que nous désirions. A terme cela devrait réellement permettre d’Aider les personnes voulant apprendre le langage </w:t>
-      </w:r>
-      <w:proofErr w:type="spellStart"/>
-      <w:r>
-        <w:t>Arduino</w:t>
-      </w:r>
-      <w:proofErr w:type="spellEnd"/>
-      <w:r>
-        <w:t>.</w:t>
-      </w:r>
+      <w:pPr>
+        <w:pStyle w:val="Titre3"/>
+      </w:pPr>
+      <w:bookmarkStart w:id="33" w:name="_Toc476855011"/>
+      <w:r>
+        <w:t>Adrien :</w:t>
+      </w:r>
+      <w:bookmarkEnd w:id="33"/>
     </w:p>
     <w:p/>
     <w:p>
       <w:pPr>
-        <w:pStyle w:val="Titre2"/>
-      </w:pPr>
-      <w:bookmarkStart w:id="33" w:name="_Toc476855010"/>
-      <w:r>
-        <w:t>Bilans personnels :</w:t>
-      </w:r>
-      <w:bookmarkEnd w:id="33"/>
-    </w:p>
-    <w:p>
-      <w:pPr>
         <w:pStyle w:val="Titre3"/>
       </w:pPr>
-      <w:bookmarkStart w:id="34" w:name="_Toc476855011"/>
-      <w:r>
-        <w:t>Adrien :</w:t>
+      <w:bookmarkStart w:id="34" w:name="_Toc476855012"/>
+      <w:r>
+        <w:t>Fanny :</w:t>
       </w:r>
       <w:bookmarkEnd w:id="34"/>
     </w:p>
@@ -9067,22 +8711,11 @@
       <w:pPr>
         <w:pStyle w:val="Titre3"/>
       </w:pPr>
-      <w:bookmarkStart w:id="35" w:name="_Toc476855012"/>
-      <w:r>
-        <w:t>Fanny :</w:t>
+      <w:bookmarkStart w:id="35" w:name="_Toc476855013"/>
+      <w:r>
+        <w:t>Jérémy :</w:t>
       </w:r>
       <w:bookmarkEnd w:id="35"/>
-    </w:p>
-    <w:p/>
-    <w:p>
-      <w:pPr>
-        <w:pStyle w:val="Titre3"/>
-      </w:pPr>
-      <w:bookmarkStart w:id="36" w:name="_Toc476855013"/>
-      <w:r>
-        <w:t>Jérémy :</w:t>
-      </w:r>
-      <w:bookmarkEnd w:id="36"/>
     </w:p>
     <w:p>
       <w:r>
@@ -9090,15 +8723,7 @@
         <w:t>Je pense que ce projet m’</w:t>
       </w:r>
       <w:r>
-        <w:t>a beaucoup apporté et j’ai particulièrement aimé l’idée de pouvoir aider des personnes (pour l’apprentissage d’</w:t>
-      </w:r>
-      <w:proofErr w:type="spellStart"/>
-      <w:r>
-        <w:t>Arduino</w:t>
-      </w:r>
-      <w:proofErr w:type="spellEnd"/>
-      <w:r>
-        <w:t>) à travers ce projet.</w:t>
+        <w:t>a beaucoup apporté et j’ai particulièrement aimé l’idée de pouvoir aider des personnes (pour l’apprentissage d’Arduino) à travers ce projet.</w:t>
       </w:r>
     </w:p>
     <w:p/>
@@ -9107,57 +8732,17 @@
         <w:ind w:firstLine="708"/>
       </w:pPr>
       <w:r>
-        <w:t>Sur le plan technique, cela m’a permis de continuer à côtoyer l’univers d’</w:t>
-      </w:r>
-      <w:proofErr w:type="spellStart"/>
-      <w:r>
-        <w:t>Arduino</w:t>
-      </w:r>
-      <w:proofErr w:type="spellEnd"/>
-      <w:r>
-        <w:t xml:space="preserve"> que je connaissais depuis le lycée et d’être dans la continuité de mon projet du premier semestre (un poster sur </w:t>
-      </w:r>
-      <w:proofErr w:type="spellStart"/>
-      <w:r>
-        <w:t>Arduino</w:t>
-      </w:r>
-      <w:proofErr w:type="spellEnd"/>
-      <w:r>
-        <w:t>).</w:t>
-      </w:r>
-    </w:p>
-    <w:p>
-      <w:r>
-        <w:t xml:space="preserve">Ensuite, j’ai vraiment pu me familiariser avec Java et apprendre à construire un projet dans ce langage : organiser les packages et les classes, constater l’importance des commentaires et de la </w:t>
-      </w:r>
-      <w:proofErr w:type="spellStart"/>
-      <w:r>
-        <w:t>javadoc</w:t>
-      </w:r>
-      <w:proofErr w:type="spellEnd"/>
-      <w:r>
-        <w:t xml:space="preserve"> dans un travail de groupe… Nous avons aussi dû apprendre à maitriser un nouvelle bibliothèque (</w:t>
-      </w:r>
-      <w:proofErr w:type="spellStart"/>
-      <w:r>
-        <w:t>libGDX</w:t>
-      </w:r>
-      <w:proofErr w:type="spellEnd"/>
-      <w:r>
-        <w:t>) afin de mener à bien ce projet. Cela m’a permis de constater à quel point la recherche et l’apprentissage étaient des points important dans un projet.</w:t>
-      </w:r>
-    </w:p>
-    <w:p>
-      <w:r>
-        <w:t>Enfin, j’ai apprécier de pouvoir me renseigner sur les licences libres, d’en appliquer une à notre projet et de travailler sous forme d’</w:t>
-      </w:r>
-      <w:proofErr w:type="spellStart"/>
-      <w:r>
-        <w:t>opensource</w:t>
-      </w:r>
-      <w:proofErr w:type="spellEnd"/>
-      <w:r>
-        <w:t>. Cela permet de contribuer aux valeurs de partage, de liberté et de donner une dimension plus humaine à notre projet.</w:t>
+        <w:t>Sur le plan technique, cela m’a permis de continuer à côtoyer l’univers d’Arduino que je connaissais depuis le lycée et d’être dans la continuité de mon projet du premier semestre (un poster sur Arduino).</w:t>
+      </w:r>
+    </w:p>
+    <w:p>
+      <w:r>
+        <w:t>Ensuite, j’ai vraiment pu me familiariser avec Java et apprendre à construire un projet dans ce langage : organiser les packages et les classes, constater l’importance des commentaires et de la javadoc dans un travail de groupe… Nous avons aussi dû apprendre à maitriser un nouvelle bibliothèque (libGDX) afin de mener à bien ce projet. Cela m’a permis de constater à quel point la recherche et l’apprentissage étaient des points important dans un projet.</w:t>
+      </w:r>
+    </w:p>
+    <w:p>
+      <w:r>
+        <w:t>Enfin, j’ai apprécier de pouvoir me renseigner sur les licences libres, d’en appliquer une à notre projet et de travailler sous forme d’opensource. Cela permet de contribuer aux valeurs de partage, de liberté et de donner une dimension plus humaine à notre projet.</w:t>
       </w:r>
     </w:p>
     <w:p/>
@@ -9181,13 +8766,133 @@
       <w:pPr>
         <w:pStyle w:val="Titre3"/>
       </w:pPr>
-      <w:bookmarkStart w:id="37" w:name="_Toc476855014"/>
+      <w:bookmarkStart w:id="36" w:name="_Toc476855014"/>
+    </w:p>
+    <w:p>
+      <w:pPr>
+        <w:pStyle w:val="Titre3"/>
+      </w:pPr>
+    </w:p>
+    <w:p>
+      <w:pPr>
+        <w:pStyle w:val="Titre3"/>
+      </w:pPr>
       <w:r>
         <w:t>Valentin :</w:t>
       </w:r>
+      <w:bookmarkEnd w:id="36"/>
+    </w:p>
+    <w:p>
+      <w:pPr>
+        <w:jc w:val="both"/>
+      </w:pPr>
+      <w:r>
+        <w:t xml:space="preserve">Lors de la première réunion, nous cherchions une idée commune, une ambition qui pourrait nous apporter l’envie de programmer en continue durant une année. Nous nous étions tous retrouvés sur la possibilité de jouer et d’apprendre dans un même temps. N’y a-t-il pas de meilleur moyen d’assimiler de nouvelles notions ? </w:t>
+      </w:r>
+    </w:p>
+    <w:p>
+      <w:pPr>
+        <w:jc w:val="both"/>
+      </w:pPr>
+      <w:r>
+        <w:t>Depuis mes débuts dans le milieu de l’informatique, la programmation de composants électroniques s’est imposée à moi</w:t>
+      </w:r>
+      <w:r>
+        <w:t xml:space="preserve">, et plus particulièrement les systèmes Arduino ainsi que </w:t>
+      </w:r>
+      <w:r>
+        <w:t>leurs</w:t>
+      </w:r>
+      <w:r>
+        <w:t xml:space="preserve"> dérivés. Notre </w:t>
+      </w:r>
+      <w:r>
+        <w:t>but</w:t>
+      </w:r>
+      <w:r>
+        <w:t xml:space="preserve"> était de faire ressentir aux utilisateurs ces sensations que nous-mêmes avons éprouvées et éprouvons encore. </w:t>
+      </w:r>
+    </w:p>
+    <w:p>
+      <w:pPr>
+        <w:jc w:val="both"/>
+      </w:pPr>
+      <w:r>
+        <w:t>Je retire de</w:t>
+      </w:r>
+      <w:r>
+        <w:t xml:space="preserve"> </w:t>
+      </w:r>
+      <w:r>
+        <w:t>cette réalisation de projet un sentiment positif. Dès la phase de conception, nous étions tous les quatres motivés pour</w:t>
+      </w:r>
+      <w:r>
+        <w:t xml:space="preserve"> parvenir à arriver au bout de cet </w:t>
+      </w:r>
+      <w:r>
+        <w:t>objectif que nous nous étions fixé. Dans toute la continuité du projet, nous nous sommes heurtés à de nombreux</w:t>
+      </w:r>
+      <w:r>
+        <w:t xml:space="preserve"> problèmes </w:t>
+      </w:r>
+      <w:bookmarkStart w:id="37" w:name="_GoBack"/>
       <w:bookmarkEnd w:id="37"/>
-    </w:p>
-    <w:p/>
+      <w:r>
+        <w:t xml:space="preserve">(Travis, Bug de librairie…etc). J’ai pû tirer des enseignements de tous ces soucis et je saurai désormais réagir efficacement à ce type de situation dans un contexte professionnel. </w:t>
+      </w:r>
+    </w:p>
+    <w:p>
+      <w:pPr>
+        <w:jc w:val="both"/>
+      </w:pPr>
+      <w:r>
+        <w:t xml:space="preserve">Le semestre 3 a été, pour nous, le début de la phase de développement. J’avais hâte de programmer dans le langage JAVA. J’ai pour objectif dans un futur proche d’en faire </w:t>
+      </w:r>
+      <w:r>
+        <w:t xml:space="preserve">mon langage de programmation quotidien, j’apprécie son côté haut niveau et le développement orienté objet. Son utilisation dans ce projet a donc été une excellente nouvelle d’un point de vue personnel. </w:t>
+      </w:r>
+    </w:p>
+    <w:p>
+      <w:pPr>
+        <w:jc w:val="both"/>
+      </w:pPr>
+      <w:r>
+        <w:t>Il est maintenant l’heure des conclusions. En ce qui me concerne, j’éprouve certains regrets, j’ai plutôt eu l’habitude de coder dans la précipitation. Sans paraitre arrogant et en tenant compte de l’avis de mes collègues, il me semble avoir bien avancé dans mes parties tout de même. Si je devais revenir en arrière, je programmerais dans la durée en étalant le travail. Mais, est-ce que cela aurait été possible ? Nous ne le serons pas.</w:t>
+      </w:r>
+      <w:r>
+        <w:t xml:space="preserve"> Toutefois, je suis fier de ce que j’ai réussi à accomplir et de ce que NOUS avons réussi à réaliser.</w:t>
+      </w:r>
+    </w:p>
+    <w:p>
+      <w:pPr>
+        <w:jc w:val="both"/>
+      </w:pPr>
+      <w:r>
+        <w:t xml:space="preserve">Pour conclure, cette aventure a été une </w:t>
+      </w:r>
+      <w:r>
+        <w:t>réussite collective bien plus que personnelle. J’ai adoré travailler, coder, jouer aux côtés de mes trois compagnons et pouvoir communiquer avec notre tutrice.</w:t>
+      </w:r>
+    </w:p>
+    <w:p>
+      <w:pPr>
+        <w:jc w:val="both"/>
+      </w:pPr>
+      <w:r>
+        <w:t xml:space="preserve">Ce projet ne pouvait pas </w:t>
+      </w:r>
+      <w:r>
+        <w:t>mieux correspondre à ce que j’espérais d’un travail en commun et j’ai énormément appris.</w:t>
+      </w:r>
+    </w:p>
+    <w:p>
+      <w:pPr>
+        <w:jc w:val="both"/>
+      </w:pPr>
+      <w:r>
+        <w:t>Je remercie donc mes collègues ainsi que Mme Cordier mais aussi toutes les personnes qui nous ont permis de mener à bien ce projet.</w:t>
+      </w:r>
+    </w:p>
     <w:p>
       <w:r>
         <w:br w:type="page"/>
@@ -10015,7 +9720,7 @@
               <w:sz w:val="18"/>
               <w:szCs w:val="18"/>
             </w:rPr>
-            <w:t>12</w:t>
+            <w:t>13</w:t>
           </w:r>
           <w:r>
             <w:rPr>
@@ -11330,6 +11035,7 @@
     <w:rsid w:val="00555D94"/>
     <w:rsid w:val="007068C7"/>
     <w:rsid w:val="007C7476"/>
+    <w:rsid w:val="00BD4B15"/>
     <w:rsid w:val="00F918B8"/>
   </w:rsids>
   <m:mathPr>
@@ -12067,7 +11773,7 @@
 </file>
 
 <file path=customXml/itemProps1.xml><?xml version="1.0" encoding="utf-8"?>
-<ds:datastoreItem xmlns:ds="http://schemas.openxmlformats.org/officeDocument/2006/customXml" ds:itemID="{AD03772E-CBDB-465A-BB86-615D90CF1CAC}">
+<ds:datastoreItem xmlns:ds="http://schemas.openxmlformats.org/officeDocument/2006/customXml" ds:itemID="{077F1921-C881-4D37-AA89-2E713BBAC952}">
   <ds:schemaRefs>
     <ds:schemaRef ds:uri="http://schemas.openxmlformats.org/officeDocument/2006/bibliography"/>
   </ds:schemaRefs>

</xml_diff>